<commit_message>
Atualização do Quadro Teórico
Inclusão de Cloud Computing e alteração da ordem dos itens.
</commit_message>
<xml_diff>
--- a/documents/life_cycle/quadro_teorico.docx
+++ b/documents/life_cycle/quadro_teorico.docx
@@ -1411,11 +1411,1200 @@
     <w:p>
       <w:pPr>
         <w:spacing w:after="0" w:line="360" w:lineRule="auto"/>
+        <w:jc w:val="both"/>
+        <w:rPr>
+          <w:rFonts w:ascii="Times New Roman" w:hAnsi="Times New Roman"/>
+          <w:sz w:val="24"/>
+        </w:rPr>
+      </w:pPr>
+    </w:p>
+    <w:bookmarkEnd w:id="2"/>
+    <w:p>
+      <w:pPr>
+        <w:pStyle w:val="Ttulo2"/>
+        <w:rPr>
+          <w:szCs w:val="24"/>
+        </w:rPr>
+      </w:pPr>
+      <w:r>
+        <w:t>Big Data</w:t>
+      </w:r>
+    </w:p>
+    <w:p>
+      <w:pPr>
+        <w:spacing w:after="0" w:line="360" w:lineRule="auto"/>
         <w:ind w:firstLine="709"/>
         <w:jc w:val="both"/>
         <w:rPr>
           <w:rFonts w:ascii="Times New Roman" w:hAnsi="Times New Roman"/>
           <w:sz w:val="24"/>
+          <w:szCs w:val="24"/>
+        </w:rPr>
+      </w:pPr>
+    </w:p>
+    <w:p>
+      <w:pPr>
+        <w:pStyle w:val="NormalWeb"/>
+        <w:spacing w:before="0" w:after="0" w:line="360" w:lineRule="auto"/>
+        <w:ind w:firstLine="720"/>
+        <w:jc w:val="both"/>
+      </w:pPr>
+      <w:r>
+        <w:t>De acordo com Emerson Alecrim (2013), a princípio, podemos definir o conceito de Big Data como sendo conjuntos de dados extremamente amplos e que, por este motivo, necessitam de ferramentas especialmente preparadas para lidar com grandes volumes, de forma que toda e qualquer informação nestes meios possa ser encontrada, analisada e aproveitada em tempo hábil.</w:t>
+      </w:r>
+    </w:p>
+    <w:p>
+      <w:pPr>
+        <w:pStyle w:val="NormalWeb"/>
+        <w:spacing w:before="0" w:after="0" w:line="360" w:lineRule="auto"/>
+        <w:ind w:firstLine="706"/>
+        <w:jc w:val="both"/>
+      </w:pPr>
+      <w:r>
+        <w:t>De maneira mais simplista, a ideia também pode ser compreendida como a análise de uma massa de dados para a geração de resultados relevantes que, em volumes menores, dificilmente seriam alcançados.</w:t>
+      </w:r>
+    </w:p>
+    <w:p>
+      <w:pPr>
+        <w:spacing w:after="0" w:line="360" w:lineRule="auto"/>
+        <w:ind w:firstLine="709"/>
+        <w:jc w:val="both"/>
+        <w:rPr>
+          <w:rStyle w:val="apple-converted-space"/>
+          <w:color w:val="000000"/>
+          <w:sz w:val="24"/>
+          <w:szCs w:val="24"/>
+          <w:shd w:val="clear" w:color="auto" w:fill="FFFFFF"/>
+        </w:rPr>
+      </w:pPr>
+    </w:p>
+    <w:p>
+      <w:pPr>
+        <w:pStyle w:val="PargrafodaLista"/>
+        <w:spacing w:after="0" w:line="360" w:lineRule="auto"/>
+        <w:ind w:left="1429"/>
+        <w:jc w:val="both"/>
+      </w:pPr>
+    </w:p>
+    <w:p>
+      <w:pPr>
+        <w:pStyle w:val="Ttulo2"/>
+        <w:rPr>
+          <w:shd w:val="clear" w:color="auto" w:fill="FFFFFF"/>
+        </w:rPr>
+      </w:pPr>
+      <w:r>
+        <w:rPr>
+          <w:shd w:val="clear" w:color="auto" w:fill="FFFFFF"/>
+        </w:rPr>
+        <w:t xml:space="preserve">Banco de dados  </w:t>
+      </w:r>
+      <w:proofErr w:type="spellStart"/>
+      <w:proofErr w:type="gramStart"/>
+      <w:r>
+        <w:rPr>
+          <w:shd w:val="clear" w:color="auto" w:fill="FFFFFF"/>
+        </w:rPr>
+        <w:t>NoSQL</w:t>
+      </w:r>
+      <w:proofErr w:type="spellEnd"/>
+      <w:proofErr w:type="gramEnd"/>
+    </w:p>
+    <w:p>
+      <w:pPr>
+        <w:spacing w:after="0" w:line="360" w:lineRule="auto"/>
+        <w:ind w:firstLine="709"/>
+        <w:jc w:val="both"/>
+        <w:rPr>
+          <w:rFonts w:ascii="Times New Roman" w:hAnsi="Times New Roman"/>
+          <w:sz w:val="24"/>
+        </w:rPr>
+      </w:pPr>
+    </w:p>
+    <w:p>
+      <w:pPr>
+        <w:spacing w:after="0" w:line="360" w:lineRule="auto"/>
+        <w:ind w:firstLine="709"/>
+        <w:jc w:val="both"/>
+        <w:rPr>
+          <w:rFonts w:ascii="Times New Roman" w:hAnsi="Times New Roman"/>
+          <w:sz w:val="24"/>
+        </w:rPr>
+      </w:pPr>
+      <w:r>
+        <w:rPr>
+          <w:rFonts w:ascii="Times New Roman" w:hAnsi="Times New Roman"/>
+          <w:sz w:val="24"/>
+        </w:rPr>
+        <w:t xml:space="preserve">De acordo com a revista Java Magazine (2013), </w:t>
+      </w:r>
+      <w:proofErr w:type="spellStart"/>
+      <w:proofErr w:type="gramStart"/>
+      <w:r>
+        <w:rPr>
+          <w:rFonts w:ascii="Times New Roman" w:hAnsi="Times New Roman"/>
+          <w:sz w:val="24"/>
+        </w:rPr>
+        <w:t>NoSQL</w:t>
+      </w:r>
+      <w:proofErr w:type="spellEnd"/>
+      <w:proofErr w:type="gramEnd"/>
+      <w:r>
+        <w:rPr>
+          <w:rFonts w:ascii="Times New Roman" w:hAnsi="Times New Roman"/>
+          <w:sz w:val="24"/>
+        </w:rPr>
+        <w:t xml:space="preserve"> é um movimento que promove soluções de armazenamento de dados não relacionais. Ele é composto por diversas ferramentas que, de forma particular e específica, resolvem problemas como tratamento de grande volume de dados, execução de consultas com baixa latência e modelos flexíveis de armazenamento de dados, como documentos XML ou JSON.</w:t>
+      </w:r>
+    </w:p>
+    <w:p>
+      <w:pPr>
+        <w:spacing w:after="0" w:line="360" w:lineRule="auto"/>
+        <w:jc w:val="both"/>
+        <w:rPr>
+          <w:rFonts w:ascii="Times New Roman" w:hAnsi="Times New Roman"/>
+          <w:sz w:val="24"/>
+        </w:rPr>
+      </w:pPr>
+      <w:r>
+        <w:rPr>
+          <w:rFonts w:ascii="Times New Roman" w:hAnsi="Times New Roman"/>
+          <w:sz w:val="24"/>
+        </w:rPr>
+        <w:t xml:space="preserve"> </w:t>
+      </w:r>
+      <w:r>
+        <w:rPr>
+          <w:rFonts w:ascii="Times New Roman" w:hAnsi="Times New Roman"/>
+          <w:sz w:val="24"/>
+        </w:rPr>
+        <w:tab/>
+      </w:r>
+      <w:proofErr w:type="spellStart"/>
+      <w:proofErr w:type="gramStart"/>
+      <w:r>
+        <w:rPr>
+          <w:rFonts w:ascii="Times New Roman" w:hAnsi="Times New Roman"/>
+          <w:sz w:val="24"/>
+        </w:rPr>
+        <w:t>NoSQL</w:t>
+      </w:r>
+      <w:proofErr w:type="spellEnd"/>
+      <w:proofErr w:type="gramEnd"/>
+      <w:r>
+        <w:rPr>
+          <w:rFonts w:ascii="Times New Roman" w:hAnsi="Times New Roman"/>
+          <w:sz w:val="24"/>
+        </w:rPr>
+        <w:t xml:space="preserve"> não têm como objetivo substituir os bancos de dados relacionais, mas apenas propor algumas soluções que em determinados cenários são mais adequadas. Desta forma é possível trabalhar com tecnologias </w:t>
+      </w:r>
+      <w:proofErr w:type="spellStart"/>
+      <w:proofErr w:type="gramStart"/>
+      <w:r>
+        <w:rPr>
+          <w:rFonts w:ascii="Times New Roman" w:hAnsi="Times New Roman"/>
+          <w:sz w:val="24"/>
+        </w:rPr>
+        <w:t>NoSQL</w:t>
+      </w:r>
+      <w:proofErr w:type="spellEnd"/>
+      <w:proofErr w:type="gramEnd"/>
+      <w:r>
+        <w:rPr>
+          <w:rFonts w:ascii="Times New Roman" w:hAnsi="Times New Roman"/>
+          <w:sz w:val="24"/>
+        </w:rPr>
+        <w:t xml:space="preserve"> e banco de dados relacionais dentro de uma mesma aplicação</w:t>
+      </w:r>
+      <w:r>
+        <w:rPr>
+          <w:rFonts w:ascii="Times New Roman" w:hAnsi="Times New Roman"/>
+          <w:sz w:val="24"/>
+          <w:szCs w:val="24"/>
+        </w:rPr>
+        <w:t>.</w:t>
+      </w:r>
+    </w:p>
+    <w:p>
+      <w:pPr>
+        <w:pStyle w:val="SemEspaamento"/>
+        <w:ind w:firstLine="709"/>
+      </w:pPr>
+    </w:p>
+    <w:p>
+      <w:pPr>
+        <w:pStyle w:val="SemEspaamento"/>
+        <w:ind w:firstLine="709"/>
+      </w:pPr>
+      <w:r>
+        <w:t xml:space="preserve">Os tipos de bancos de dados </w:t>
+      </w:r>
+      <w:proofErr w:type="spellStart"/>
+      <w:proofErr w:type="gramStart"/>
+      <w:r>
+        <w:t>NoSQL</w:t>
+      </w:r>
+      <w:proofErr w:type="spellEnd"/>
+      <w:proofErr w:type="gramEnd"/>
+      <w:r>
+        <w:t xml:space="preserve"> que são mais usados são:</w:t>
+      </w:r>
+    </w:p>
+    <w:p>
+      <w:pPr>
+        <w:pStyle w:val="SemEspaamento"/>
+        <w:ind w:firstLine="709"/>
+      </w:pPr>
+    </w:p>
+    <w:p>
+      <w:pPr>
+        <w:pStyle w:val="SemEspaamento"/>
+        <w:numPr>
+          <w:ilvl w:val="0"/>
+          <w:numId w:val="3"/>
+        </w:numPr>
+      </w:pPr>
+      <w:r>
+        <w:t>Chave-Valor: Armazenam objetos indexados por chaves, e possibilitam sua busca a partir de sua respectiva chave.</w:t>
+      </w:r>
+    </w:p>
+    <w:p>
+      <w:pPr>
+        <w:pStyle w:val="SemEspaamento"/>
+        <w:numPr>
+          <w:ilvl w:val="0"/>
+          <w:numId w:val="3"/>
+        </w:numPr>
+      </w:pPr>
+      <w:r>
+        <w:t>Documentos: Conjunto de documentos no formato JSON. Os documentos são tratados como objetos únicos, os quais possuem campos com os respectivos valores.</w:t>
+      </w:r>
+    </w:p>
+    <w:p>
+      <w:pPr>
+        <w:pStyle w:val="SemEspaamento"/>
+        <w:numPr>
+          <w:ilvl w:val="0"/>
+          <w:numId w:val="3"/>
+        </w:numPr>
+      </w:pPr>
+      <w:r>
+        <w:lastRenderedPageBreak/>
+        <w:t>Coluna: Formado por colunas que contem um conjunto de informações, semelhante a uma tabela.</w:t>
+      </w:r>
+    </w:p>
+    <w:p>
+      <w:pPr>
+        <w:pStyle w:val="SemEspaamento"/>
+        <w:numPr>
+          <w:ilvl w:val="0"/>
+          <w:numId w:val="3"/>
+        </w:numPr>
+      </w:pPr>
+      <w:r>
+        <w:t>Grafos: Formado por dados distribuídos em forma de vértices e arestas, os quais possuem atributos tanto nas arestas quanto nos vértices.</w:t>
+      </w:r>
+    </w:p>
+    <w:p>
+      <w:pPr>
+        <w:pStyle w:val="SemEspaamento"/>
+      </w:pPr>
+    </w:p>
+    <w:p>
+      <w:pPr>
+        <w:pStyle w:val="SemEspaamento"/>
+        <w:ind w:firstLine="0"/>
+      </w:pPr>
+      <w:r>
+        <w:t xml:space="preserve">Os bancos de dados </w:t>
+      </w:r>
+      <w:proofErr w:type="spellStart"/>
+      <w:proofErr w:type="gramStart"/>
+      <w:r>
+        <w:t>NoSQL</w:t>
+      </w:r>
+      <w:proofErr w:type="spellEnd"/>
+      <w:proofErr w:type="gramEnd"/>
+      <w:r>
+        <w:t xml:space="preserve"> são implantados quando os bancos de dados relacionais já não estão suportando a demanda de dados, ou seja, estão apresentando lentidão em consultas e processamentos. Um </w:t>
+      </w:r>
+      <w:proofErr w:type="spellStart"/>
+      <w:proofErr w:type="gramStart"/>
+      <w:r>
+        <w:t>NoSQL</w:t>
+      </w:r>
+      <w:proofErr w:type="spellEnd"/>
+      <w:proofErr w:type="gramEnd"/>
+      <w:r>
+        <w:t xml:space="preserve"> pode substituir um banco de dados relacional por completo, ou simplesmente, ser implantado como um “suporte”, realizando as consultas/processamentos em um grande volume de dados onde a velocidade é necessária. O tipo de </w:t>
+      </w:r>
+      <w:proofErr w:type="spellStart"/>
+      <w:proofErr w:type="gramStart"/>
+      <w:r>
+        <w:t>NoSQL</w:t>
+      </w:r>
+      <w:proofErr w:type="spellEnd"/>
+      <w:proofErr w:type="gramEnd"/>
+      <w:r>
+        <w:t xml:space="preserve"> a ser é escolhido após uma análise crítica do gestor de TI da organização, dependendo da necessidade da organização.</w:t>
+      </w:r>
+    </w:p>
+    <w:p>
+      <w:pPr>
+        <w:pStyle w:val="SemEspaamento"/>
+        <w:ind w:left="1429" w:firstLine="0"/>
+      </w:pPr>
+    </w:p>
+    <w:p>
+      <w:pPr>
+        <w:pStyle w:val="Ttulo2"/>
+      </w:pPr>
+      <w:proofErr w:type="spellStart"/>
+      <w:r>
+        <w:t>Hadoop</w:t>
+      </w:r>
+      <w:proofErr w:type="spellEnd"/>
+    </w:p>
+    <w:p>
+      <w:pPr>
+        <w:spacing w:after="0" w:line="360" w:lineRule="auto"/>
+        <w:ind w:firstLine="709"/>
+        <w:jc w:val="both"/>
+        <w:rPr>
+          <w:rFonts w:ascii="Times New Roman" w:hAnsi="Times New Roman"/>
+          <w:sz w:val="24"/>
+        </w:rPr>
+      </w:pPr>
+    </w:p>
+    <w:p>
+      <w:pPr>
+        <w:spacing w:after="0" w:line="360" w:lineRule="auto"/>
+        <w:ind w:firstLine="709"/>
+        <w:jc w:val="both"/>
+        <w:rPr>
+          <w:rFonts w:ascii="Times New Roman" w:hAnsi="Times New Roman"/>
+          <w:sz w:val="24"/>
+          <w:szCs w:val="24"/>
+        </w:rPr>
+      </w:pPr>
+      <w:r>
+        <w:rPr>
+          <w:rFonts w:ascii="Times New Roman" w:hAnsi="Times New Roman"/>
+          <w:sz w:val="24"/>
+          <w:szCs w:val="24"/>
+        </w:rPr>
+        <w:t xml:space="preserve">Segundo </w:t>
+      </w:r>
+      <w:proofErr w:type="spellStart"/>
+      <w:r>
+        <w:rPr>
+          <w:rFonts w:ascii="Times New Roman" w:hAnsi="Times New Roman"/>
+          <w:sz w:val="24"/>
+          <w:szCs w:val="24"/>
+        </w:rPr>
+        <w:t>Avoyan</w:t>
+      </w:r>
+      <w:proofErr w:type="spellEnd"/>
+      <w:r>
+        <w:rPr>
+          <w:rFonts w:ascii="Times New Roman" w:hAnsi="Times New Roman"/>
+          <w:sz w:val="24"/>
+          <w:szCs w:val="24"/>
+        </w:rPr>
+        <w:t xml:space="preserve"> </w:t>
+      </w:r>
+      <w:proofErr w:type="spellStart"/>
+      <w:r>
+        <w:rPr>
+          <w:rFonts w:ascii="Times New Roman" w:hAnsi="Times New Roman"/>
+          <w:sz w:val="24"/>
+          <w:szCs w:val="24"/>
+        </w:rPr>
+        <w:t>Hovhannes</w:t>
+      </w:r>
+      <w:proofErr w:type="spellEnd"/>
+      <w:r>
+        <w:rPr>
+          <w:rFonts w:ascii="Times New Roman" w:hAnsi="Times New Roman"/>
+          <w:sz w:val="24"/>
+          <w:szCs w:val="24"/>
+        </w:rPr>
+        <w:t xml:space="preserve"> (2013), o </w:t>
+      </w:r>
+      <w:proofErr w:type="spellStart"/>
+      <w:r>
+        <w:rPr>
+          <w:rFonts w:ascii="Times New Roman" w:hAnsi="Times New Roman"/>
+          <w:sz w:val="24"/>
+          <w:szCs w:val="24"/>
+        </w:rPr>
+        <w:t>Hadoop</w:t>
+      </w:r>
+      <w:proofErr w:type="spellEnd"/>
+      <w:r>
+        <w:rPr>
+          <w:rFonts w:ascii="Times New Roman" w:hAnsi="Times New Roman"/>
+          <w:sz w:val="24"/>
+          <w:szCs w:val="24"/>
+        </w:rPr>
+        <w:t xml:space="preserve"> é uma </w:t>
+      </w:r>
+      <w:proofErr w:type="gramStart"/>
+      <w:r>
+        <w:rPr>
+          <w:rFonts w:ascii="Times New Roman" w:hAnsi="Times New Roman"/>
+          <w:sz w:val="24"/>
+          <w:szCs w:val="24"/>
+        </w:rPr>
+        <w:t>implementação</w:t>
+      </w:r>
+      <w:proofErr w:type="gramEnd"/>
+      <w:r>
+        <w:rPr>
+          <w:rFonts w:ascii="Times New Roman" w:hAnsi="Times New Roman"/>
+          <w:sz w:val="24"/>
+          <w:szCs w:val="24"/>
+        </w:rPr>
+        <w:t xml:space="preserve"> de código aberto do paradigma de programação </w:t>
+      </w:r>
+      <w:proofErr w:type="spellStart"/>
+      <w:r>
+        <w:rPr>
+          <w:rFonts w:ascii="Times New Roman" w:hAnsi="Times New Roman"/>
+          <w:sz w:val="24"/>
+          <w:szCs w:val="24"/>
+        </w:rPr>
+        <w:t>Map-Reduce</w:t>
+      </w:r>
+      <w:proofErr w:type="spellEnd"/>
+      <w:r>
+        <w:rPr>
+          <w:rFonts w:ascii="Times New Roman" w:hAnsi="Times New Roman"/>
+          <w:sz w:val="24"/>
+          <w:szCs w:val="24"/>
+        </w:rPr>
+        <w:t xml:space="preserve">. </w:t>
+      </w:r>
+      <w:proofErr w:type="spellStart"/>
+      <w:r>
+        <w:rPr>
+          <w:rFonts w:ascii="Times New Roman" w:hAnsi="Times New Roman"/>
+          <w:sz w:val="24"/>
+          <w:szCs w:val="24"/>
+        </w:rPr>
+        <w:t>Map-Reduce</w:t>
+      </w:r>
+      <w:proofErr w:type="spellEnd"/>
+      <w:r>
+        <w:rPr>
+          <w:rFonts w:ascii="Times New Roman" w:hAnsi="Times New Roman"/>
+          <w:sz w:val="24"/>
+          <w:szCs w:val="24"/>
+        </w:rPr>
+        <w:t xml:space="preserve"> é um paradigma de programação introduzido pelo Google para processar e analisar grandes conjuntos de dados. Todos esses programas que são desenvolvidos nesse paradigma realizam o processamento paralelo de conjuntos de dados e podem, portanto, ser executados em servidores sem muito esforço. A razão para a escalabilidade desse paradigma é a natureza intrinsecamente distribuída do funcionamento da solução. Uma grande tarefa é dividida em várias tarefas pequenas que são então executadas em paralelo em máquinas diferentes e então combinadas para chegar à solução da tarefa maior que deu início a tudo.</w:t>
+      </w:r>
+    </w:p>
+    <w:p>
+      <w:pPr>
+        <w:spacing w:after="0" w:line="240" w:lineRule="auto"/>
+        <w:ind w:leftChars="2268" w:left="4990"/>
+        <w:jc w:val="both"/>
+        <w:rPr>
+          <w:rFonts w:ascii="Times New Roman" w:hAnsi="Times New Roman"/>
+          <w:sz w:val="24"/>
+        </w:rPr>
+      </w:pPr>
+    </w:p>
+    <w:p>
+      <w:pPr>
+        <w:spacing w:after="0" w:line="240" w:lineRule="auto"/>
+        <w:ind w:leftChars="2268" w:left="4990"/>
+        <w:jc w:val="both"/>
+        <w:rPr>
+          <w:rFonts w:ascii="Times New Roman" w:hAnsi="Times New Roman"/>
+          <w:sz w:val="24"/>
+        </w:rPr>
+      </w:pPr>
+    </w:p>
+    <w:p>
+      <w:pPr>
+        <w:pStyle w:val="Ttulo2"/>
+      </w:pPr>
+      <w:r>
+        <w:t>Implantação das Tecnologias</w:t>
+      </w:r>
+    </w:p>
+    <w:p>
+      <w:pPr>
+        <w:spacing w:after="0" w:line="360" w:lineRule="auto"/>
+        <w:ind w:firstLine="709"/>
+        <w:jc w:val="both"/>
+        <w:rPr>
+          <w:rFonts w:ascii="Times New Roman" w:hAnsi="Times New Roman"/>
+          <w:sz w:val="24"/>
+        </w:rPr>
+      </w:pPr>
+    </w:p>
+    <w:p>
+      <w:pPr>
+        <w:spacing w:after="0" w:line="360" w:lineRule="auto"/>
+        <w:ind w:firstLine="709"/>
+        <w:jc w:val="both"/>
+        <w:rPr>
+          <w:rFonts w:ascii="Times New Roman" w:hAnsi="Times New Roman"/>
+          <w:sz w:val="24"/>
+          <w:szCs w:val="24"/>
+        </w:rPr>
+      </w:pPr>
+      <w:r>
+        <w:rPr>
+          <w:rFonts w:ascii="Times New Roman" w:hAnsi="Times New Roman"/>
+          <w:sz w:val="24"/>
+          <w:szCs w:val="24"/>
+        </w:rPr>
+        <w:t xml:space="preserve">Segundo </w:t>
+      </w:r>
+      <w:r>
+        <w:rPr>
+          <w:rStyle w:val="itemauthor"/>
+          <w:rFonts w:ascii="Times New Roman" w:hAnsi="Times New Roman"/>
+          <w:sz w:val="24"/>
+          <w:szCs w:val="24"/>
+        </w:rPr>
+        <w:t xml:space="preserve">Marcos </w:t>
+      </w:r>
+      <w:proofErr w:type="spellStart"/>
+      <w:r>
+        <w:rPr>
+          <w:rStyle w:val="itemauthor"/>
+          <w:rFonts w:ascii="Times New Roman" w:hAnsi="Times New Roman"/>
+          <w:sz w:val="24"/>
+          <w:szCs w:val="24"/>
+        </w:rPr>
+        <w:t>Pichatelli</w:t>
+      </w:r>
+      <w:proofErr w:type="spellEnd"/>
+      <w:r>
+        <w:rPr>
+          <w:rStyle w:val="itemauthor"/>
+          <w:rFonts w:ascii="Times New Roman" w:hAnsi="Times New Roman"/>
+          <w:sz w:val="24"/>
+          <w:szCs w:val="24"/>
+        </w:rPr>
+        <w:t xml:space="preserve"> (2013) </w:t>
+      </w:r>
+      <w:proofErr w:type="gramStart"/>
+      <w:r>
+        <w:rPr>
+          <w:rFonts w:ascii="Times New Roman" w:hAnsi="Times New Roman"/>
+          <w:sz w:val="24"/>
+          <w:szCs w:val="24"/>
+        </w:rPr>
+        <w:t>O Big Data</w:t>
+      </w:r>
+      <w:proofErr w:type="gramEnd"/>
+      <w:r>
+        <w:rPr>
+          <w:rFonts w:ascii="Times New Roman" w:hAnsi="Times New Roman"/>
+          <w:sz w:val="24"/>
+          <w:szCs w:val="24"/>
+        </w:rPr>
+        <w:t xml:space="preserve"> pode se tornar caro de processar e armazenar se implantado em bancos de dados tradicionais. Para resolver esse problema novas tecnologias usam soluções open </w:t>
+      </w:r>
+      <w:proofErr w:type="spellStart"/>
+      <w:r>
+        <w:rPr>
+          <w:rFonts w:ascii="Times New Roman" w:hAnsi="Times New Roman"/>
+          <w:sz w:val="24"/>
+          <w:szCs w:val="24"/>
+        </w:rPr>
+        <w:t>source</w:t>
+      </w:r>
+      <w:proofErr w:type="spellEnd"/>
+      <w:r>
+        <w:rPr>
+          <w:rFonts w:ascii="Times New Roman" w:hAnsi="Times New Roman"/>
+          <w:sz w:val="24"/>
+          <w:szCs w:val="24"/>
+        </w:rPr>
+        <w:t xml:space="preserve"> e plataformas de hardware de custo acessível para armazenar os dados de maneira mais eficiente, paralelizar trabalhos e entregar poder de processamento.</w:t>
+      </w:r>
+    </w:p>
+    <w:p>
+      <w:pPr>
+        <w:pStyle w:val="NormalWeb"/>
+        <w:spacing w:before="0" w:after="0" w:line="360" w:lineRule="auto"/>
+        <w:jc w:val="both"/>
+      </w:pPr>
+      <w:r>
+        <w:lastRenderedPageBreak/>
+        <w:t xml:space="preserve">Ainda segundo </w:t>
+      </w:r>
+      <w:r>
+        <w:rPr>
+          <w:rStyle w:val="itemauthor"/>
+        </w:rPr>
+        <w:t xml:space="preserve">Marcos </w:t>
+      </w:r>
+      <w:proofErr w:type="spellStart"/>
+      <w:r>
+        <w:rPr>
+          <w:rStyle w:val="itemauthor"/>
+        </w:rPr>
+        <w:t>Pichatelli</w:t>
+      </w:r>
+      <w:proofErr w:type="spellEnd"/>
+      <w:r>
+        <w:rPr>
+          <w:rStyle w:val="itemauthor"/>
+        </w:rPr>
+        <w:t xml:space="preserve"> (2013) </w:t>
+      </w:r>
+      <w:proofErr w:type="gramStart"/>
+      <w:r>
+        <w:rPr>
+          <w:rStyle w:val="itemauthor"/>
+        </w:rPr>
+        <w:t xml:space="preserve">alguns </w:t>
+      </w:r>
+      <w:r>
+        <w:t>passos necessários para</w:t>
+      </w:r>
+      <w:proofErr w:type="gramEnd"/>
+      <w:r>
+        <w:t xml:space="preserve"> se conseguir o pleno potencial de Big Data:</w:t>
+      </w:r>
+    </w:p>
+    <w:p>
+      <w:pPr>
+        <w:numPr>
+          <w:ilvl w:val="0"/>
+          <w:numId w:val="4"/>
+        </w:numPr>
+        <w:spacing w:before="100" w:beforeAutospacing="1" w:after="100" w:afterAutospacing="1" w:line="360" w:lineRule="auto"/>
+        <w:ind w:left="714" w:hanging="357"/>
+        <w:jc w:val="both"/>
+        <w:rPr>
+          <w:rFonts w:ascii="Times New Roman" w:eastAsia="Times New Roman" w:hAnsi="Times New Roman"/>
+          <w:sz w:val="24"/>
+          <w:szCs w:val="24"/>
+          <w:lang w:eastAsia="pt-BR"/>
+        </w:rPr>
+      </w:pPr>
+      <w:r>
+        <w:rPr>
+          <w:rFonts w:ascii="Times New Roman" w:eastAsia="Times New Roman" w:hAnsi="Times New Roman"/>
+          <w:b/>
+          <w:bCs/>
+          <w:sz w:val="24"/>
+          <w:szCs w:val="24"/>
+          <w:lang w:eastAsia="pt-BR"/>
+        </w:rPr>
+        <w:t>Coletar:</w:t>
+      </w:r>
+      <w:r>
+        <w:rPr>
+          <w:rFonts w:ascii="Times New Roman" w:eastAsia="Times New Roman" w:hAnsi="Times New Roman"/>
+          <w:sz w:val="24"/>
+          <w:szCs w:val="24"/>
+          <w:lang w:eastAsia="pt-BR"/>
+        </w:rPr>
+        <w:t xml:space="preserve"> O dado é coletado das fontes de informação e distribuído por meio de múltiplos nós, </w:t>
+      </w:r>
+      <w:proofErr w:type="gramStart"/>
+      <w:r>
+        <w:rPr>
+          <w:rFonts w:ascii="Times New Roman" w:eastAsia="Times New Roman" w:hAnsi="Times New Roman"/>
+          <w:sz w:val="24"/>
+          <w:szCs w:val="24"/>
+          <w:lang w:eastAsia="pt-BR"/>
+        </w:rPr>
+        <w:t>por exemplo</w:t>
+      </w:r>
+      <w:proofErr w:type="gramEnd"/>
+      <w:r>
+        <w:rPr>
+          <w:rFonts w:ascii="Times New Roman" w:eastAsia="Times New Roman" w:hAnsi="Times New Roman"/>
+          <w:sz w:val="24"/>
+          <w:szCs w:val="24"/>
+          <w:lang w:eastAsia="pt-BR"/>
+        </w:rPr>
+        <w:t xml:space="preserve"> em um arquitetura grid, cada um dos quais processa um subconjunto de dados em paralelo.</w:t>
+      </w:r>
+    </w:p>
+    <w:p>
+      <w:pPr>
+        <w:numPr>
+          <w:ilvl w:val="0"/>
+          <w:numId w:val="4"/>
+        </w:numPr>
+        <w:spacing w:before="100" w:beforeAutospacing="1" w:after="100" w:afterAutospacing="1" w:line="360" w:lineRule="auto"/>
+        <w:ind w:left="714" w:hanging="357"/>
+        <w:jc w:val="both"/>
+        <w:rPr>
+          <w:rFonts w:ascii="Times New Roman" w:eastAsia="Times New Roman" w:hAnsi="Times New Roman"/>
+          <w:sz w:val="24"/>
+          <w:szCs w:val="24"/>
+          <w:lang w:eastAsia="pt-BR"/>
+        </w:rPr>
+      </w:pPr>
+      <w:r>
+        <w:rPr>
+          <w:rFonts w:ascii="Times New Roman" w:eastAsia="Times New Roman" w:hAnsi="Times New Roman"/>
+          <w:b/>
+          <w:bCs/>
+          <w:sz w:val="24"/>
+          <w:szCs w:val="24"/>
+          <w:lang w:eastAsia="pt-BR"/>
+        </w:rPr>
+        <w:t>Processar:</w:t>
+      </w:r>
+      <w:r>
+        <w:rPr>
+          <w:rFonts w:ascii="Times New Roman" w:eastAsia="Times New Roman" w:hAnsi="Times New Roman"/>
+          <w:sz w:val="24"/>
+          <w:szCs w:val="24"/>
+          <w:lang w:eastAsia="pt-BR"/>
+        </w:rPr>
+        <w:t xml:space="preserve"> O sistema então usa o mesmo paralelismo gerenciado para ter um desempenho computacional mais rápido em cada nó. Depois, cada nó transforma os resultados das pesquisas em informações mais consumíveis para serem usadas tanto pelos seres humanos (em caso de análise) quando pelas máquinas (em caso de interpretação de resultados em larga escala).</w:t>
+      </w:r>
+    </w:p>
+    <w:p>
+      <w:pPr>
+        <w:numPr>
+          <w:ilvl w:val="0"/>
+          <w:numId w:val="4"/>
+        </w:numPr>
+        <w:spacing w:before="100" w:beforeAutospacing="1" w:after="100" w:afterAutospacing="1" w:line="360" w:lineRule="auto"/>
+        <w:ind w:left="714" w:hanging="357"/>
+        <w:jc w:val="both"/>
+        <w:rPr>
+          <w:rFonts w:ascii="Times New Roman" w:eastAsia="Times New Roman" w:hAnsi="Times New Roman"/>
+          <w:sz w:val="24"/>
+          <w:szCs w:val="24"/>
+          <w:lang w:eastAsia="pt-BR"/>
+        </w:rPr>
+      </w:pPr>
+      <w:r>
+        <w:rPr>
+          <w:rFonts w:ascii="Times New Roman" w:eastAsia="Times New Roman" w:hAnsi="Times New Roman"/>
+          <w:b/>
+          <w:bCs/>
+          <w:sz w:val="24"/>
+          <w:szCs w:val="24"/>
+          <w:lang w:eastAsia="pt-BR"/>
+        </w:rPr>
+        <w:t xml:space="preserve">Gerenciar: </w:t>
+      </w:r>
+      <w:r>
+        <w:rPr>
+          <w:rFonts w:ascii="Times New Roman" w:eastAsia="Times New Roman" w:hAnsi="Times New Roman"/>
+          <w:sz w:val="24"/>
+          <w:szCs w:val="24"/>
+          <w:lang w:eastAsia="pt-BR"/>
+        </w:rPr>
+        <w:t>Geralmente o processamento de Big Data é heterogêneo, originado a partir de diferentes sistemas transacionais. Quase todos os dados precisam ser entendidos, definidos, anotados, limpos e auditados para fins de segurança.</w:t>
+      </w:r>
+    </w:p>
+    <w:p>
+      <w:pPr>
+        <w:numPr>
+          <w:ilvl w:val="0"/>
+          <w:numId w:val="4"/>
+        </w:numPr>
+        <w:spacing w:before="100" w:beforeAutospacing="1" w:after="100" w:afterAutospacing="1" w:line="360" w:lineRule="auto"/>
+        <w:ind w:left="714" w:hanging="357"/>
+        <w:jc w:val="both"/>
+        <w:rPr>
+          <w:rFonts w:ascii="Times New Roman" w:eastAsia="Times New Roman" w:hAnsi="Times New Roman"/>
+          <w:sz w:val="24"/>
+          <w:szCs w:val="24"/>
+          <w:lang w:eastAsia="pt-BR"/>
+        </w:rPr>
+      </w:pPr>
+      <w:r>
+        <w:rPr>
+          <w:rFonts w:ascii="Times New Roman" w:eastAsia="Times New Roman" w:hAnsi="Times New Roman"/>
+          <w:b/>
+          <w:bCs/>
+          <w:sz w:val="24"/>
+          <w:szCs w:val="24"/>
+          <w:lang w:eastAsia="pt-BR"/>
+        </w:rPr>
+        <w:t>Medir:</w:t>
+      </w:r>
+      <w:r>
+        <w:rPr>
+          <w:rFonts w:ascii="Times New Roman" w:eastAsia="Times New Roman" w:hAnsi="Times New Roman"/>
+          <w:sz w:val="24"/>
+          <w:szCs w:val="24"/>
+          <w:lang w:eastAsia="pt-BR"/>
+        </w:rPr>
+        <w:t xml:space="preserve"> As análises de negócios devem determinar uma métrica e devem ser acompanhadas constantemente. Geralmente as companhias medem o quanto um dado pode ser integrado/relacionado com um comportamento de consumo ou registro histórico; e como essa integração ou correção aumenta ou diminui com o tempo.</w:t>
+      </w:r>
+    </w:p>
+    <w:p>
+      <w:pPr>
+        <w:numPr>
+          <w:ilvl w:val="0"/>
+          <w:numId w:val="4"/>
+        </w:numPr>
+        <w:spacing w:before="100" w:beforeAutospacing="1" w:after="100" w:afterAutospacing="1" w:line="360" w:lineRule="auto"/>
+        <w:ind w:left="714" w:hanging="357"/>
+        <w:jc w:val="both"/>
+        <w:rPr>
+          <w:rFonts w:ascii="Times New Roman" w:eastAsia="Times New Roman" w:hAnsi="Times New Roman"/>
+          <w:sz w:val="24"/>
+          <w:szCs w:val="24"/>
+          <w:lang w:eastAsia="pt-BR"/>
+        </w:rPr>
+      </w:pPr>
+      <w:r>
+        <w:rPr>
+          <w:rFonts w:ascii="Times New Roman" w:eastAsia="Times New Roman" w:hAnsi="Times New Roman"/>
+          <w:b/>
+          <w:bCs/>
+          <w:sz w:val="24"/>
+          <w:szCs w:val="24"/>
+          <w:lang w:eastAsia="pt-BR"/>
+        </w:rPr>
+        <w:t>Consumir:</w:t>
+      </w:r>
+      <w:r>
+        <w:rPr>
+          <w:rFonts w:ascii="Times New Roman" w:eastAsia="Times New Roman" w:hAnsi="Times New Roman"/>
+          <w:sz w:val="24"/>
+          <w:szCs w:val="24"/>
+          <w:lang w:eastAsia="pt-BR"/>
+        </w:rPr>
+        <w:t xml:space="preserve"> O resultado da análise dos dados deve atender a demanda original. Por exemplo, se o resultado for de algumas centenas de </w:t>
+      </w:r>
+      <w:proofErr w:type="spellStart"/>
+      <w:r>
+        <w:rPr>
+          <w:rFonts w:ascii="Times New Roman" w:eastAsia="Times New Roman" w:hAnsi="Times New Roman"/>
+          <w:sz w:val="24"/>
+          <w:szCs w:val="24"/>
+          <w:lang w:eastAsia="pt-BR"/>
+        </w:rPr>
+        <w:t>terabytes</w:t>
+      </w:r>
+      <w:proofErr w:type="spellEnd"/>
+      <w:r>
+        <w:rPr>
+          <w:rFonts w:ascii="Times New Roman" w:eastAsia="Times New Roman" w:hAnsi="Times New Roman"/>
+          <w:sz w:val="24"/>
+          <w:szCs w:val="24"/>
+          <w:lang w:eastAsia="pt-BR"/>
+        </w:rPr>
+        <w:t xml:space="preserve"> de interações em redes sociais, ele pode demonstrar como seus clientes compram produtos complementares. Então, deve haver regras de como os dados de mídias sociais são acessados e atualizados. O mesmo serve para o acesso de dados máquina-a-máquina (M2M).</w:t>
+      </w:r>
+    </w:p>
+    <w:p>
+      <w:pPr>
+        <w:numPr>
+          <w:ilvl w:val="0"/>
+          <w:numId w:val="4"/>
+        </w:numPr>
+        <w:spacing w:before="100" w:beforeAutospacing="1" w:after="100" w:afterAutospacing="1" w:line="360" w:lineRule="auto"/>
+        <w:ind w:left="714" w:hanging="357"/>
+        <w:jc w:val="both"/>
+        <w:rPr>
+          <w:rFonts w:ascii="Times New Roman" w:eastAsia="Times New Roman" w:hAnsi="Times New Roman"/>
+          <w:sz w:val="24"/>
+          <w:szCs w:val="24"/>
+          <w:lang w:eastAsia="pt-BR"/>
+        </w:rPr>
+      </w:pPr>
+      <w:r>
+        <w:rPr>
+          <w:rFonts w:ascii="Times New Roman" w:eastAsia="Times New Roman" w:hAnsi="Times New Roman"/>
+          <w:b/>
+          <w:bCs/>
+          <w:sz w:val="24"/>
+          <w:szCs w:val="24"/>
+          <w:lang w:eastAsia="pt-BR"/>
+        </w:rPr>
+        <w:t xml:space="preserve">Armazenar: </w:t>
+      </w:r>
+      <w:r>
+        <w:rPr>
+          <w:rFonts w:ascii="Times New Roman" w:eastAsia="Times New Roman" w:hAnsi="Times New Roman"/>
+          <w:sz w:val="24"/>
+          <w:szCs w:val="24"/>
+          <w:lang w:eastAsia="pt-BR"/>
+        </w:rPr>
+        <w:t>Como a tendência “data-as-a-</w:t>
+      </w:r>
+      <w:proofErr w:type="spellStart"/>
+      <w:r>
+        <w:rPr>
+          <w:rFonts w:ascii="Times New Roman" w:eastAsia="Times New Roman" w:hAnsi="Times New Roman"/>
+          <w:sz w:val="24"/>
+          <w:szCs w:val="24"/>
+          <w:lang w:eastAsia="pt-BR"/>
+        </w:rPr>
+        <w:t>service</w:t>
+      </w:r>
+      <w:proofErr w:type="spellEnd"/>
+      <w:r>
+        <w:rPr>
+          <w:rFonts w:ascii="Times New Roman" w:eastAsia="Times New Roman" w:hAnsi="Times New Roman"/>
+          <w:sz w:val="24"/>
+          <w:szCs w:val="24"/>
+          <w:lang w:eastAsia="pt-BR"/>
+        </w:rPr>
+        <w:t>” ainda toma forma, cada vez mais os dados permanecem em um único lugar, enquanto os programas de acesso a essas informações se movem. Mesmo que os dados sejam armazenados para o curto prazo de processamento em lote ou para o longo prazo de retenção, as soluções de armazenamento devem ser deliberadamente dirigidas.</w:t>
+      </w:r>
+    </w:p>
+    <w:p>
+      <w:pPr>
+        <w:numPr>
+          <w:ilvl w:val="0"/>
+          <w:numId w:val="4"/>
+        </w:numPr>
+        <w:spacing w:before="100" w:beforeAutospacing="1" w:after="100" w:afterAutospacing="1" w:line="360" w:lineRule="auto"/>
+        <w:ind w:left="714" w:hanging="357"/>
+        <w:jc w:val="both"/>
+        <w:rPr>
+          <w:rFonts w:ascii="Times New Roman" w:eastAsia="Times New Roman" w:hAnsi="Times New Roman"/>
+          <w:sz w:val="24"/>
+          <w:szCs w:val="24"/>
+          <w:lang w:eastAsia="pt-BR"/>
+        </w:rPr>
+      </w:pPr>
+      <w:r>
+        <w:rPr>
+          <w:rFonts w:ascii="Times New Roman" w:eastAsia="Times New Roman" w:hAnsi="Times New Roman"/>
+          <w:b/>
+          <w:bCs/>
+          <w:sz w:val="24"/>
+          <w:szCs w:val="24"/>
+          <w:lang w:eastAsia="pt-BR"/>
+        </w:rPr>
+        <w:t>Governar:</w:t>
+      </w:r>
+      <w:r>
+        <w:rPr>
+          <w:rFonts w:ascii="Times New Roman" w:eastAsia="Times New Roman" w:hAnsi="Times New Roman"/>
+          <w:sz w:val="24"/>
+          <w:szCs w:val="24"/>
+          <w:lang w:eastAsia="pt-BR"/>
+        </w:rPr>
+        <w:t xml:space="preserve"> A governança de dados engloba as políticas e fiscalização de informações por meio de uma perspectiva de negócios. Como definido, a governança de dados se aplica a cada um dos seis estágios de entrega de Big Data.</w:t>
+      </w:r>
+    </w:p>
+    <w:p>
+      <w:pPr>
+        <w:spacing w:after="0" w:line="360" w:lineRule="auto"/>
+        <w:jc w:val="both"/>
+        <w:rPr>
+          <w:rFonts w:ascii="Times New Roman" w:eastAsia="Times New Roman" w:hAnsi="Times New Roman"/>
+          <w:sz w:val="24"/>
+          <w:szCs w:val="24"/>
+          <w:lang w:eastAsia="pt-BR"/>
+        </w:rPr>
+      </w:pPr>
+      <w:r>
+        <w:rPr>
+          <w:rFonts w:ascii="Times New Roman" w:eastAsia="Times New Roman" w:hAnsi="Times New Roman"/>
+          <w:sz w:val="24"/>
+          <w:szCs w:val="24"/>
+          <w:lang w:eastAsia="pt-BR"/>
+        </w:rPr>
+        <w:lastRenderedPageBreak/>
+        <w:t xml:space="preserve">Realmente, </w:t>
+      </w:r>
+      <w:proofErr w:type="gramStart"/>
+      <w:r>
+        <w:rPr>
+          <w:rFonts w:ascii="Times New Roman" w:eastAsia="Times New Roman" w:hAnsi="Times New Roman"/>
+          <w:sz w:val="24"/>
+          <w:szCs w:val="24"/>
+          <w:lang w:eastAsia="pt-BR"/>
+        </w:rPr>
+        <w:t>o Big Data</w:t>
+      </w:r>
+      <w:proofErr w:type="gramEnd"/>
+      <w:r>
+        <w:rPr>
+          <w:rFonts w:ascii="Times New Roman" w:eastAsia="Times New Roman" w:hAnsi="Times New Roman"/>
+          <w:sz w:val="24"/>
+          <w:szCs w:val="24"/>
+          <w:lang w:eastAsia="pt-BR"/>
+        </w:rPr>
+        <w:t xml:space="preserve"> não é uma solução barata e de fácil implantação. É necessário haver um estudo de caso, para saber se a organização realmente precisa dessa tecnologia. Além do mais, é necessário ter profissionais especializados na área para ocorrer </w:t>
+      </w:r>
+      <w:proofErr w:type="gramStart"/>
+      <w:r>
+        <w:rPr>
+          <w:rFonts w:ascii="Times New Roman" w:eastAsia="Times New Roman" w:hAnsi="Times New Roman"/>
+          <w:sz w:val="24"/>
+          <w:szCs w:val="24"/>
+          <w:lang w:eastAsia="pt-BR"/>
+        </w:rPr>
+        <w:t>a</w:t>
+      </w:r>
+      <w:proofErr w:type="gramEnd"/>
+      <w:r>
+        <w:rPr>
+          <w:rFonts w:ascii="Times New Roman" w:eastAsia="Times New Roman" w:hAnsi="Times New Roman"/>
+          <w:sz w:val="24"/>
+          <w:szCs w:val="24"/>
+          <w:lang w:eastAsia="pt-BR"/>
+        </w:rPr>
+        <w:t xml:space="preserve"> implantação, e obter</w:t>
+      </w:r>
+      <w:r>
+        <w:rPr>
+          <w:rFonts w:ascii="Times New Roman" w:eastAsia="Times New Roman" w:hAnsi="Times New Roman"/>
+          <w:sz w:val="24"/>
+          <w:szCs w:val="24"/>
+          <w:lang w:eastAsia="pt-BR"/>
+        </w:rPr>
+        <w:t xml:space="preserve"> a vantagem competitiva desejada.</w:t>
+      </w:r>
+    </w:p>
+    <w:p>
+      <w:pPr>
+        <w:jc w:val="both"/>
+        <w:rPr>
+          <w:rFonts w:ascii="Times New Roman" w:eastAsia="Times New Roman" w:hAnsi="Times New Roman"/>
+          <w:sz w:val="24"/>
+          <w:szCs w:val="24"/>
+          <w:lang w:eastAsia="pt-BR"/>
+        </w:rPr>
+      </w:pPr>
+    </w:p>
+    <w:p>
+      <w:pPr>
+        <w:jc w:val="both"/>
+        <w:rPr>
+          <w:rFonts w:ascii="Times New Roman" w:eastAsia="Times New Roman" w:hAnsi="Times New Roman"/>
+          <w:sz w:val="24"/>
+          <w:szCs w:val="24"/>
+          <w:lang w:eastAsia="pt-BR"/>
+        </w:rPr>
+      </w:pPr>
+    </w:p>
+    <w:p>
+      <w:pPr>
+        <w:pStyle w:val="Ttulo2"/>
+      </w:pPr>
+      <w:r>
+        <w:t>CLOUD COMPUTING</w:t>
+      </w:r>
+    </w:p>
+    <w:p>
+      <w:pPr>
+        <w:spacing w:after="0" w:line="240" w:lineRule="auto"/>
+        <w:jc w:val="both"/>
+        <w:rPr>
+          <w:rFonts w:ascii="Times New Roman" w:hAnsi="Times New Roman"/>
+          <w:sz w:val="24"/>
+        </w:rPr>
+      </w:pPr>
+    </w:p>
+    <w:p>
+      <w:pPr>
+        <w:spacing w:after="0" w:line="360" w:lineRule="auto"/>
+        <w:jc w:val="both"/>
+        <w:rPr>
+          <w:rFonts w:ascii="Times New Roman" w:hAnsi="Times New Roman"/>
+          <w:sz w:val="24"/>
+        </w:rPr>
+      </w:pPr>
+      <w:r>
+        <w:rPr>
+          <w:rFonts w:ascii="Times New Roman" w:hAnsi="Times New Roman"/>
+          <w:sz w:val="24"/>
+        </w:rPr>
+        <w:t>“</w:t>
+      </w:r>
+      <w:proofErr w:type="gramStart"/>
+      <w:r>
+        <w:rPr>
+          <w:rFonts w:ascii="Times New Roman" w:hAnsi="Times New Roman"/>
+          <w:sz w:val="24"/>
+        </w:rPr>
+        <w:t>"Computação</w:t>
+      </w:r>
+      <w:proofErr w:type="gramEnd"/>
+      <w:r>
+        <w:rPr>
+          <w:rFonts w:ascii="Times New Roman" w:hAnsi="Times New Roman"/>
+          <w:sz w:val="24"/>
+        </w:rPr>
+        <w:t xml:space="preserve"> em nuvem", por definição, diz respeito à entrega sob demanda de recursos de TI e aplicativos pela Internet, com modelo de definição de preço conforme a utilização.</w:t>
+      </w:r>
+      <w:r>
+        <w:rPr>
+          <w:rFonts w:ascii="Times New Roman" w:hAnsi="Times New Roman"/>
+          <w:sz w:val="24"/>
+        </w:rPr>
+        <w:t>”(</w:t>
+      </w:r>
+      <w:proofErr w:type="spellStart"/>
+      <w:r>
+        <w:rPr>
+          <w:rFonts w:ascii="Times New Roman" w:hAnsi="Times New Roman"/>
+          <w:sz w:val="24"/>
+        </w:rPr>
+        <w:t>Amazon</w:t>
+      </w:r>
+      <w:proofErr w:type="spellEnd"/>
+      <w:r>
+        <w:rPr>
+          <w:rFonts w:ascii="Times New Roman" w:hAnsi="Times New Roman"/>
+          <w:sz w:val="24"/>
+        </w:rPr>
+        <w:t xml:space="preserve"> Web Services, 2015, p. </w:t>
+      </w:r>
+      <w:proofErr w:type="spellStart"/>
+      <w:r>
+        <w:rPr>
+          <w:rFonts w:ascii="Times New Roman" w:hAnsi="Times New Roman"/>
+          <w:sz w:val="24"/>
+        </w:rPr>
+        <w:t>sp</w:t>
+      </w:r>
+      <w:proofErr w:type="spellEnd"/>
+      <w:r>
+        <w:rPr>
+          <w:rFonts w:ascii="Times New Roman" w:hAnsi="Times New Roman"/>
+          <w:sz w:val="24"/>
+        </w:rPr>
+        <w:t>)</w:t>
+      </w:r>
+      <w:r>
+        <w:rPr>
+          <w:rFonts w:ascii="Times New Roman" w:hAnsi="Times New Roman"/>
+          <w:sz w:val="24"/>
+        </w:rPr>
+        <w:t>.</w:t>
+      </w:r>
+      <w:bookmarkStart w:id="3" w:name="_GoBack"/>
+      <w:bookmarkEnd w:id="3"/>
+    </w:p>
+    <w:p>
+      <w:pPr>
+        <w:jc w:val="both"/>
+        <w:rPr>
+          <w:rFonts w:ascii="Times New Roman" w:eastAsia="Times New Roman" w:hAnsi="Times New Roman"/>
+          <w:sz w:val="24"/>
+          <w:szCs w:val="24"/>
+          <w:lang w:eastAsia="pt-BR"/>
+        </w:rPr>
+      </w:pPr>
+    </w:p>
+    <w:p>
+      <w:pPr>
+        <w:jc w:val="both"/>
+        <w:rPr>
+          <w:rFonts w:ascii="Times New Roman" w:eastAsia="Times New Roman" w:hAnsi="Times New Roman"/>
+          <w:sz w:val="24"/>
+          <w:szCs w:val="24"/>
+          <w:lang w:eastAsia="pt-BR"/>
         </w:rPr>
       </w:pPr>
     </w:p>
@@ -1629,6 +2818,7 @@
           <w:sz w:val="24"/>
           <w:szCs w:val="24"/>
         </w:rPr>
+        <w:lastRenderedPageBreak/>
         <w:t>HTML</w:t>
       </w:r>
       <w:r>
@@ -1667,23 +2857,7 @@
           <w:sz w:val="24"/>
           <w:szCs w:val="24"/>
         </w:rPr>
-        <w:t>Ainda segundo a W3C (2015), u</w:t>
-      </w:r>
-      <w:r>
-        <w:rPr>
-          <w:rFonts w:ascii="Times New Roman" w:hAnsi="Times New Roman"/>
-          <w:sz w:val="24"/>
-          <w:szCs w:val="24"/>
-        </w:rPr>
-        <w:t>m dos principais objetivos do HTML5 é facilitar a manipulação do elemento possibilitando o desenvolvedor a modificar as características dos objetos de forma não intrusiva e de maneira que seja transparente para o usuário final.</w:t>
-      </w:r>
-      <w:r>
-        <w:rPr>
-          <w:rFonts w:ascii="Times New Roman" w:hAnsi="Times New Roman"/>
-          <w:sz w:val="24"/>
-          <w:szCs w:val="24"/>
-        </w:rPr>
-        <w:t xml:space="preserve"> </w:t>
+        <w:t xml:space="preserve">Ainda segundo a W3C (2015), um dos principais objetivos do HTML5 é facilitar a manipulação do elemento possibilitando o desenvolvedor a modificar as características dos objetos de forma não intrusiva e de maneira que seja transparente para o usuário final. </w:t>
       </w:r>
     </w:p>
     <w:p>
@@ -1780,7 +2954,7 @@
         <mc:AlternateContent>
           <mc:Choice Requires="wps">
             <w:drawing>
-              <wp:anchor distT="0" distB="0" distL="114300" distR="114300" simplePos="0" relativeHeight="251660288" behindDoc="0" locked="0" layoutInCell="1" allowOverlap="1" wp14:anchorId="651653B6" wp14:editId="249660CF">
+              <wp:anchor distT="0" distB="0" distL="114300" distR="114300" simplePos="0" relativeHeight="251668480" behindDoc="0" locked="0" layoutInCell="1" allowOverlap="1" wp14:anchorId="5AD613D9" wp14:editId="61C46570">
                 <wp:simplePos x="0" y="0"/>
                 <wp:positionH relativeFrom="column">
                   <wp:posOffset>4215765</wp:posOffset>
@@ -1843,7 +3017,11 @@
           </mc:Choice>
           <mc:Fallback>
             <w:pict>
-              <v:shape id="Caixa de texto 3" o:spid="_x0000_s1028" type="#_x0000_t202" style="position:absolute;left:0;text-align:left;margin-left:331.95pt;margin-top:97.8pt;width:229.55pt;height:33.45pt;z-index:251660288;visibility:visible;mso-wrap-style:square;mso-width-percent:400;mso-height-percent:200;mso-wrap-distance-left:9pt;mso-wrap-distance-top:0;mso-wrap-distance-right:9pt;mso-wrap-distance-bottom:0;mso-position-horizontal:absolute;mso-position-horizontal-relative:text;mso-position-vertical:absolute;mso-position-vertical-relative:text;mso-width-percent:400;mso-height-percent:200;mso-width-relative:margin;mso-height-relative:margin;v-text-anchor:top" o:gfxdata="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" strokecolor="white">
+              <v:shapetype id="_x0000_t202" coordsize="21600,21600" o:spt="202" path="m,l,21600r21600,l21600,xe">
+                <v:stroke joinstyle="miter"/>
+                <v:path gradientshapeok="t" o:connecttype="rect"/>
+              </v:shapetype>
+              <v:shape id="Caixa de texto 3" o:spid="_x0000_s1028" type="#_x0000_t202" style="position:absolute;left:0;text-align:left;margin-left:331.95pt;margin-top:97.8pt;width:229.55pt;height:33.45pt;z-index:251668480;visibility:visible;mso-wrap-style:square;mso-width-percent:400;mso-height-percent:200;mso-wrap-distance-left:9pt;mso-wrap-distance-top:0;mso-wrap-distance-right:9pt;mso-wrap-distance-bottom:0;mso-position-horizontal:absolute;mso-position-horizontal-relative:text;mso-position-vertical:absolute;mso-position-vertical-relative:text;mso-width-percent:400;mso-height-percent:200;mso-width-relative:margin;mso-height-relative:margin;v-text-anchor:top" o:gfxdata="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" strokecolor="white">
                 <v:textbox style="mso-fit-shape-to-text:t">
                   <w:txbxContent>
                     <w:p/>
@@ -1860,7 +3038,6 @@
         <w:pStyle w:val="Ttulo2"/>
       </w:pPr>
       <w:r>
-        <w:lastRenderedPageBreak/>
         <w:t>CSS</w:t>
       </w:r>
     </w:p>
@@ -1994,7 +3171,7 @@
           <w:rFonts w:ascii="Times New Roman" w:hAnsi="Times New Roman"/>
           <w:sz w:val="24"/>
         </w:rPr>
-        <w:t xml:space="preserve">Segundo o site </w:t>
+        <w:t xml:space="preserve">Segundo o </w:t>
       </w:r>
       <w:proofErr w:type="spellStart"/>
       <w:r>
@@ -2236,6 +3413,7 @@
       <w:proofErr w:type="spellStart"/>
       <w:proofErr w:type="gramStart"/>
       <w:r>
+        <w:lastRenderedPageBreak/>
         <w:t>JavaScript</w:t>
       </w:r>
       <w:proofErr w:type="spellEnd"/>
@@ -2270,7 +3448,23 @@
           <w:sz w:val="24"/>
           <w:szCs w:val="24"/>
         </w:rPr>
-        <w:t xml:space="preserve">De acordo com o site da Microsoft (2015), </w:t>
+        <w:t xml:space="preserve">De acordo com </w:t>
+      </w:r>
+      <w:r>
+        <w:rPr>
+          <w:rFonts w:ascii="Times New Roman" w:hAnsi="Times New Roman"/>
+          <w:sz w:val="24"/>
+          <w:szCs w:val="24"/>
+        </w:rPr>
+        <w:t>a</w:t>
+      </w:r>
+      <w:r>
+        <w:rPr>
+          <w:rFonts w:ascii="Times New Roman" w:hAnsi="Times New Roman"/>
+          <w:sz w:val="24"/>
+          <w:szCs w:val="24"/>
+        </w:rPr>
+        <w:t xml:space="preserve"> Microsoft (2015), </w:t>
       </w:r>
       <w:r>
         <w:rPr>
@@ -2407,62 +3601,19 @@
     </w:p>
     <w:p>
       <w:pPr>
-        <w:autoSpaceDN/>
-        <w:spacing w:after="0" w:line="360" w:lineRule="auto"/>
-        <w:ind w:firstLine="576"/>
-        <w:jc w:val="both"/>
-        <w:rPr>
-          <w:rFonts w:ascii="Times New Roman" w:eastAsia="Times New Roman" w:hAnsi="Times New Roman"/>
+        <w:pStyle w:val="Ttulo3"/>
+        <w:rPr>
+          <w:color w:val="auto"/>
+        </w:rPr>
+      </w:pPr>
+      <w:r>
+        <w:rPr>
+          <w:rFonts w:ascii="Times New Roman" w:hAnsi="Times New Roman"/>
+          <w:color w:val="auto"/>
           <w:sz w:val="24"/>
           <w:szCs w:val="24"/>
           <w:lang w:eastAsia="pt-BR"/>
         </w:rPr>
-      </w:pPr>
-    </w:p>
-    <w:p>
-      <w:pPr>
-        <w:autoSpaceDN/>
-        <w:spacing w:after="0" w:line="360" w:lineRule="auto"/>
-        <w:ind w:firstLine="576"/>
-        <w:jc w:val="both"/>
-        <w:rPr>
-          <w:rFonts w:ascii="Times New Roman" w:eastAsia="Times New Roman" w:hAnsi="Times New Roman"/>
-          <w:sz w:val="24"/>
-          <w:szCs w:val="24"/>
-          <w:lang w:eastAsia="pt-BR"/>
-        </w:rPr>
-      </w:pPr>
-    </w:p>
-    <w:p>
-      <w:pPr>
-        <w:autoSpaceDN/>
-        <w:spacing w:after="0" w:line="360" w:lineRule="auto"/>
-        <w:ind w:firstLine="576"/>
-        <w:jc w:val="both"/>
-        <w:rPr>
-          <w:rFonts w:ascii="Times New Roman" w:eastAsia="Times New Roman" w:hAnsi="Times New Roman"/>
-          <w:sz w:val="24"/>
-          <w:szCs w:val="24"/>
-          <w:lang w:eastAsia="pt-BR"/>
-        </w:rPr>
-      </w:pPr>
-    </w:p>
-    <w:p>
-      <w:pPr>
-        <w:pStyle w:val="Ttulo3"/>
-        <w:rPr>
-          <w:color w:val="auto"/>
-        </w:rPr>
-      </w:pPr>
-      <w:r>
-        <w:rPr>
-          <w:rFonts w:ascii="Times New Roman" w:hAnsi="Times New Roman"/>
-          <w:color w:val="auto"/>
-          <w:sz w:val="24"/>
-          <w:szCs w:val="24"/>
-          <w:lang w:eastAsia="pt-BR"/>
-        </w:rPr>
-        <w:lastRenderedPageBreak/>
         <w:t xml:space="preserve"> </w:t>
       </w:r>
       <w:proofErr w:type="spellStart"/>
@@ -2504,7 +3655,7 @@
           <w:sz w:val="24"/>
           <w:szCs w:val="24"/>
         </w:rPr>
-        <w:t xml:space="preserve">De acordo com o site do </w:t>
+        <w:t xml:space="preserve">De acordo com o </w:t>
       </w:r>
       <w:proofErr w:type="spellStart"/>
       <w:proofErr w:type="gramStart"/>
@@ -3210,695 +4361,6 @@
     </w:p>
     <w:p>
       <w:pPr>
-        <w:spacing w:after="0" w:line="360" w:lineRule="auto"/>
-        <w:ind w:firstLine="709"/>
-        <w:jc w:val="both"/>
-        <w:rPr>
-          <w:rFonts w:ascii="Times New Roman" w:hAnsi="Times New Roman"/>
-          <w:sz w:val="24"/>
-        </w:rPr>
-      </w:pPr>
-    </w:p>
-    <w:bookmarkEnd w:id="2"/>
-    <w:p>
-      <w:pPr>
-        <w:pStyle w:val="Ttulo2"/>
-        <w:rPr>
-          <w:szCs w:val="24"/>
-        </w:rPr>
-      </w:pPr>
-      <w:r>
-        <w:t>Big Data</w:t>
-      </w:r>
-    </w:p>
-    <w:p>
-      <w:pPr>
-        <w:spacing w:after="0" w:line="360" w:lineRule="auto"/>
-        <w:ind w:firstLine="709"/>
-        <w:jc w:val="both"/>
-        <w:rPr>
-          <w:rFonts w:ascii="Times New Roman" w:hAnsi="Times New Roman"/>
-          <w:sz w:val="24"/>
-          <w:szCs w:val="24"/>
-        </w:rPr>
-      </w:pPr>
-    </w:p>
-    <w:p>
-      <w:pPr>
-        <w:pStyle w:val="NormalWeb"/>
-        <w:spacing w:before="0" w:after="0" w:line="360" w:lineRule="auto"/>
-        <w:ind w:firstLine="720"/>
-        <w:jc w:val="both"/>
-      </w:pPr>
-      <w:r>
-        <w:t>De acordo com Emerson Alecrim (2013), a princípio, podemos definir o conceito de Big Data como sendo conjuntos de dados extremamente amplos e que, por este motivo, necessitam de ferramentas especialmente preparadas para lidar com grandes volumes, de forma que toda e qualquer informação nestes meios possa ser encontrada, analisada e aproveitada em tempo hábil.</w:t>
-      </w:r>
-    </w:p>
-    <w:p>
-      <w:pPr>
-        <w:pStyle w:val="NormalWeb"/>
-        <w:spacing w:before="0" w:after="0" w:line="360" w:lineRule="auto"/>
-        <w:ind w:firstLine="706"/>
-        <w:jc w:val="both"/>
-      </w:pPr>
-      <w:r>
-        <w:t>De maneira mais simplista, a ideia também pode ser compreendida como a análise de uma massa de dados para a geração de resultados relevantes que, em volumes menores, dificilmente seriam alcançados.</w:t>
-      </w:r>
-    </w:p>
-    <w:p>
-      <w:pPr>
-        <w:spacing w:after="0" w:line="360" w:lineRule="auto"/>
-        <w:ind w:firstLine="709"/>
-        <w:jc w:val="both"/>
-        <w:rPr>
-          <w:rStyle w:val="apple-converted-space"/>
-          <w:color w:val="000000"/>
-          <w:sz w:val="24"/>
-          <w:szCs w:val="24"/>
-          <w:shd w:val="clear" w:color="auto" w:fill="FFFFFF"/>
-        </w:rPr>
-      </w:pPr>
-    </w:p>
-    <w:p>
-      <w:pPr>
-        <w:pStyle w:val="PargrafodaLista"/>
-        <w:spacing w:after="0" w:line="360" w:lineRule="auto"/>
-        <w:ind w:left="1429"/>
-        <w:jc w:val="both"/>
-      </w:pPr>
-    </w:p>
-    <w:p>
-      <w:pPr>
-        <w:pStyle w:val="Ttulo2"/>
-        <w:rPr>
-          <w:shd w:val="clear" w:color="auto" w:fill="FFFFFF"/>
-        </w:rPr>
-      </w:pPr>
-      <w:r>
-        <w:rPr>
-          <w:shd w:val="clear" w:color="auto" w:fill="FFFFFF"/>
-        </w:rPr>
-        <w:t xml:space="preserve">Banco de dados  </w:t>
-      </w:r>
-      <w:proofErr w:type="spellStart"/>
-      <w:proofErr w:type="gramStart"/>
-      <w:r>
-        <w:rPr>
-          <w:shd w:val="clear" w:color="auto" w:fill="FFFFFF"/>
-        </w:rPr>
-        <w:t>NoSQL</w:t>
-      </w:r>
-      <w:proofErr w:type="spellEnd"/>
-      <w:proofErr w:type="gramEnd"/>
-    </w:p>
-    <w:p>
-      <w:pPr>
-        <w:spacing w:after="0" w:line="360" w:lineRule="auto"/>
-        <w:ind w:firstLine="709"/>
-        <w:jc w:val="both"/>
-        <w:rPr>
-          <w:rFonts w:ascii="Times New Roman" w:hAnsi="Times New Roman"/>
-          <w:sz w:val="24"/>
-        </w:rPr>
-      </w:pPr>
-    </w:p>
-    <w:p>
-      <w:pPr>
-        <w:spacing w:after="0" w:line="360" w:lineRule="auto"/>
-        <w:ind w:firstLine="709"/>
-        <w:jc w:val="both"/>
-        <w:rPr>
-          <w:rFonts w:ascii="Times New Roman" w:hAnsi="Times New Roman"/>
-          <w:sz w:val="24"/>
-        </w:rPr>
-      </w:pPr>
-      <w:r>
-        <w:rPr>
-          <w:rFonts w:ascii="Times New Roman" w:hAnsi="Times New Roman"/>
-          <w:sz w:val="24"/>
-        </w:rPr>
-        <w:t xml:space="preserve">De acordo com a revista Java Magazine (2013), </w:t>
-      </w:r>
-      <w:proofErr w:type="spellStart"/>
-      <w:proofErr w:type="gramStart"/>
-      <w:r>
-        <w:rPr>
-          <w:rFonts w:ascii="Times New Roman" w:hAnsi="Times New Roman"/>
-          <w:sz w:val="24"/>
-        </w:rPr>
-        <w:t>NoSQL</w:t>
-      </w:r>
-      <w:proofErr w:type="spellEnd"/>
-      <w:proofErr w:type="gramEnd"/>
-      <w:r>
-        <w:rPr>
-          <w:rFonts w:ascii="Times New Roman" w:hAnsi="Times New Roman"/>
-          <w:sz w:val="24"/>
-        </w:rPr>
-        <w:t xml:space="preserve"> é um movimento que promove soluções de armazenamento de dados não relacionais. Ele é composto por diversas ferramentas que, de forma particular e específica, resolvem problemas como tratamento de grande volume de dados, execução de consultas com baixa latência e modelos flexíveis de armazenamento de dados, como documentos XML ou JSON.</w:t>
-      </w:r>
-    </w:p>
-    <w:p>
-      <w:pPr>
-        <w:spacing w:after="0" w:line="360" w:lineRule="auto"/>
-        <w:jc w:val="both"/>
-        <w:rPr>
-          <w:rFonts w:ascii="Times New Roman" w:hAnsi="Times New Roman"/>
-          <w:sz w:val="24"/>
-        </w:rPr>
-      </w:pPr>
-      <w:r>
-        <w:rPr>
-          <w:rFonts w:ascii="Times New Roman" w:hAnsi="Times New Roman"/>
-          <w:sz w:val="24"/>
-        </w:rPr>
-        <w:t xml:space="preserve"> </w:t>
-      </w:r>
-      <w:r>
-        <w:rPr>
-          <w:rFonts w:ascii="Times New Roman" w:hAnsi="Times New Roman"/>
-          <w:sz w:val="24"/>
-        </w:rPr>
-        <w:tab/>
-      </w:r>
-      <w:proofErr w:type="spellStart"/>
-      <w:proofErr w:type="gramStart"/>
-      <w:r>
-        <w:rPr>
-          <w:rFonts w:ascii="Times New Roman" w:hAnsi="Times New Roman"/>
-          <w:sz w:val="24"/>
-        </w:rPr>
-        <w:t>NoSQL</w:t>
-      </w:r>
-      <w:proofErr w:type="spellEnd"/>
-      <w:proofErr w:type="gramEnd"/>
-      <w:r>
-        <w:rPr>
-          <w:rFonts w:ascii="Times New Roman" w:hAnsi="Times New Roman"/>
-          <w:sz w:val="24"/>
-        </w:rPr>
-        <w:t xml:space="preserve"> não têm como objetivo substituir os bancos de dados relacionais, mas apenas propor algumas soluções que em determinados cenários são mais adequadas. </w:t>
-      </w:r>
-      <w:r>
-        <w:rPr>
-          <w:rFonts w:ascii="Times New Roman" w:hAnsi="Times New Roman"/>
-          <w:sz w:val="24"/>
-        </w:rPr>
-        <w:lastRenderedPageBreak/>
-        <w:t xml:space="preserve">Desta forma é possível trabalhar com tecnologias </w:t>
-      </w:r>
-      <w:proofErr w:type="spellStart"/>
-      <w:proofErr w:type="gramStart"/>
-      <w:r>
-        <w:rPr>
-          <w:rFonts w:ascii="Times New Roman" w:hAnsi="Times New Roman"/>
-          <w:sz w:val="24"/>
-        </w:rPr>
-        <w:t>NoSQL</w:t>
-      </w:r>
-      <w:proofErr w:type="spellEnd"/>
-      <w:proofErr w:type="gramEnd"/>
-      <w:r>
-        <w:rPr>
-          <w:rFonts w:ascii="Times New Roman" w:hAnsi="Times New Roman"/>
-          <w:sz w:val="24"/>
-        </w:rPr>
-        <w:t xml:space="preserve"> e banco de dados relacionais dentro de uma mesma aplicação</w:t>
-      </w:r>
-      <w:r>
-        <w:rPr>
-          <w:rFonts w:ascii="Times New Roman" w:hAnsi="Times New Roman"/>
-          <w:sz w:val="24"/>
-          <w:szCs w:val="24"/>
-        </w:rPr>
-        <w:t>.</w:t>
-      </w:r>
-    </w:p>
-    <w:p>
-      <w:pPr>
-        <w:pStyle w:val="SemEspaamento"/>
-        <w:ind w:firstLine="709"/>
-      </w:pPr>
-    </w:p>
-    <w:p>
-      <w:pPr>
-        <w:pStyle w:val="SemEspaamento"/>
-        <w:ind w:firstLine="709"/>
-      </w:pPr>
-      <w:r>
-        <w:t xml:space="preserve">Os tipos de bancos de dados </w:t>
-      </w:r>
-      <w:proofErr w:type="spellStart"/>
-      <w:proofErr w:type="gramStart"/>
-      <w:r>
-        <w:t>NoSQL</w:t>
-      </w:r>
-      <w:proofErr w:type="spellEnd"/>
-      <w:proofErr w:type="gramEnd"/>
-      <w:r>
-        <w:t xml:space="preserve"> que são mais usados são:</w:t>
-      </w:r>
-    </w:p>
-    <w:p>
-      <w:pPr>
-        <w:pStyle w:val="SemEspaamento"/>
-        <w:ind w:firstLine="709"/>
-      </w:pPr>
-    </w:p>
-    <w:p>
-      <w:pPr>
-        <w:pStyle w:val="SemEspaamento"/>
-        <w:numPr>
-          <w:ilvl w:val="0"/>
-          <w:numId w:val="3"/>
-        </w:numPr>
-      </w:pPr>
-      <w:r>
-        <w:t>Chave-Valor: Armazenam objetos indexados por chaves, e possibilitam sua busca a partir de sua respectiva chave.</w:t>
-      </w:r>
-    </w:p>
-    <w:p>
-      <w:pPr>
-        <w:pStyle w:val="SemEspaamento"/>
-        <w:numPr>
-          <w:ilvl w:val="0"/>
-          <w:numId w:val="3"/>
-        </w:numPr>
-      </w:pPr>
-      <w:r>
-        <w:t>Documentos: Conjunto de documentos no formato JSON. Os documentos são tratados como objetos únicos, os quais possuem campos com os respectivos valores.</w:t>
-      </w:r>
-    </w:p>
-    <w:p>
-      <w:pPr>
-        <w:pStyle w:val="SemEspaamento"/>
-        <w:numPr>
-          <w:ilvl w:val="0"/>
-          <w:numId w:val="3"/>
-        </w:numPr>
-      </w:pPr>
-      <w:r>
-        <w:t>Coluna: Formado por colunas que contem um conjunto de informações, semelhante a uma tabela.</w:t>
-      </w:r>
-    </w:p>
-    <w:p>
-      <w:pPr>
-        <w:pStyle w:val="SemEspaamento"/>
-        <w:numPr>
-          <w:ilvl w:val="0"/>
-          <w:numId w:val="3"/>
-        </w:numPr>
-      </w:pPr>
-      <w:r>
-        <w:t>Grafos: Formado por dados distribuídos em forma de vértices e arestas, os quais possuem atributos tanto nas arestas quanto nos vértices.</w:t>
-      </w:r>
-    </w:p>
-    <w:p>
-      <w:pPr>
-        <w:pStyle w:val="SemEspaamento"/>
-      </w:pPr>
-    </w:p>
-    <w:p>
-      <w:pPr>
-        <w:pStyle w:val="SemEspaamento"/>
-        <w:ind w:firstLine="0"/>
-      </w:pPr>
-      <w:r>
-        <w:t xml:space="preserve">Os bancos de dados </w:t>
-      </w:r>
-      <w:proofErr w:type="spellStart"/>
-      <w:proofErr w:type="gramStart"/>
-      <w:r>
-        <w:t>NoSQL</w:t>
-      </w:r>
-      <w:proofErr w:type="spellEnd"/>
-      <w:proofErr w:type="gramEnd"/>
-      <w:r>
-        <w:t xml:space="preserve"> são implantados quando os bancos de dados relacionais já não estão suportando a demanda de dados, ou seja, estão apresentando lentidão em consultas e processamentos. Um </w:t>
-      </w:r>
-      <w:proofErr w:type="spellStart"/>
-      <w:proofErr w:type="gramStart"/>
-      <w:r>
-        <w:t>NoSQL</w:t>
-      </w:r>
-      <w:proofErr w:type="spellEnd"/>
-      <w:proofErr w:type="gramEnd"/>
-      <w:r>
-        <w:t xml:space="preserve"> pode substituir um banco de dados relacional por completo, ou simplesmente, ser implantado como um “suporte”, realizando as consultas/processamentos em um grande volume de dados onde a velocidade é necessária. O tipo de </w:t>
-      </w:r>
-      <w:proofErr w:type="spellStart"/>
-      <w:proofErr w:type="gramStart"/>
-      <w:r>
-        <w:t>NoSQL</w:t>
-      </w:r>
-      <w:proofErr w:type="spellEnd"/>
-      <w:proofErr w:type="gramEnd"/>
-      <w:r>
-        <w:t xml:space="preserve"> a ser é escolhido após uma análise crítica do gestor de TI da organização, dependendo da necessidade da organização.</w:t>
-      </w:r>
-    </w:p>
-    <w:p>
-      <w:pPr>
-        <w:pStyle w:val="SemEspaamento"/>
-        <w:ind w:left="1429" w:firstLine="0"/>
-      </w:pPr>
-    </w:p>
-    <w:p>
-      <w:pPr>
-        <w:pStyle w:val="Ttulo2"/>
-      </w:pPr>
-      <w:proofErr w:type="spellStart"/>
-      <w:r>
-        <w:t>Hadoop</w:t>
-      </w:r>
-      <w:proofErr w:type="spellEnd"/>
-    </w:p>
-    <w:p>
-      <w:pPr>
-        <w:spacing w:after="0" w:line="360" w:lineRule="auto"/>
-        <w:ind w:firstLine="709"/>
-        <w:jc w:val="both"/>
-        <w:rPr>
-          <w:rFonts w:ascii="Times New Roman" w:hAnsi="Times New Roman"/>
-          <w:sz w:val="24"/>
-        </w:rPr>
-      </w:pPr>
-    </w:p>
-    <w:p>
-      <w:pPr>
-        <w:spacing w:after="0" w:line="360" w:lineRule="auto"/>
-        <w:ind w:firstLine="709"/>
-        <w:jc w:val="both"/>
-        <w:rPr>
-          <w:rFonts w:ascii="Times New Roman" w:hAnsi="Times New Roman"/>
-          <w:sz w:val="24"/>
-          <w:szCs w:val="24"/>
-        </w:rPr>
-      </w:pPr>
-      <w:r>
-        <w:rPr>
-          <w:rFonts w:ascii="Times New Roman" w:hAnsi="Times New Roman"/>
-          <w:sz w:val="24"/>
-          <w:szCs w:val="24"/>
-        </w:rPr>
-        <w:t xml:space="preserve">Segundo </w:t>
-      </w:r>
-      <w:proofErr w:type="spellStart"/>
-      <w:r>
-        <w:rPr>
-          <w:rFonts w:ascii="Times New Roman" w:hAnsi="Times New Roman"/>
-          <w:sz w:val="24"/>
-          <w:szCs w:val="24"/>
-        </w:rPr>
-        <w:t>Avoyan</w:t>
-      </w:r>
-      <w:proofErr w:type="spellEnd"/>
-      <w:r>
-        <w:rPr>
-          <w:rFonts w:ascii="Times New Roman" w:hAnsi="Times New Roman"/>
-          <w:sz w:val="24"/>
-          <w:szCs w:val="24"/>
-        </w:rPr>
-        <w:t xml:space="preserve"> </w:t>
-      </w:r>
-      <w:proofErr w:type="spellStart"/>
-      <w:r>
-        <w:rPr>
-          <w:rFonts w:ascii="Times New Roman" w:hAnsi="Times New Roman"/>
-          <w:sz w:val="24"/>
-          <w:szCs w:val="24"/>
-        </w:rPr>
-        <w:t>Hovhannes</w:t>
-      </w:r>
-      <w:proofErr w:type="spellEnd"/>
-      <w:r>
-        <w:rPr>
-          <w:rFonts w:ascii="Times New Roman" w:hAnsi="Times New Roman"/>
-          <w:sz w:val="24"/>
-          <w:szCs w:val="24"/>
-        </w:rPr>
-        <w:t xml:space="preserve"> (2013), o </w:t>
-      </w:r>
-      <w:proofErr w:type="spellStart"/>
-      <w:r>
-        <w:rPr>
-          <w:rFonts w:ascii="Times New Roman" w:hAnsi="Times New Roman"/>
-          <w:sz w:val="24"/>
-          <w:szCs w:val="24"/>
-        </w:rPr>
-        <w:t>Hadoop</w:t>
-      </w:r>
-      <w:proofErr w:type="spellEnd"/>
-      <w:r>
-        <w:rPr>
-          <w:rFonts w:ascii="Times New Roman" w:hAnsi="Times New Roman"/>
-          <w:sz w:val="24"/>
-          <w:szCs w:val="24"/>
-        </w:rPr>
-        <w:t xml:space="preserve"> é uma </w:t>
-      </w:r>
-      <w:proofErr w:type="gramStart"/>
-      <w:r>
-        <w:rPr>
-          <w:rFonts w:ascii="Times New Roman" w:hAnsi="Times New Roman"/>
-          <w:sz w:val="24"/>
-          <w:szCs w:val="24"/>
-        </w:rPr>
-        <w:t>implementação</w:t>
-      </w:r>
-      <w:proofErr w:type="gramEnd"/>
-      <w:r>
-        <w:rPr>
-          <w:rFonts w:ascii="Times New Roman" w:hAnsi="Times New Roman"/>
-          <w:sz w:val="24"/>
-          <w:szCs w:val="24"/>
-        </w:rPr>
-        <w:t xml:space="preserve"> de código aberto do paradigma de programação </w:t>
-      </w:r>
-      <w:proofErr w:type="spellStart"/>
-      <w:r>
-        <w:rPr>
-          <w:rFonts w:ascii="Times New Roman" w:hAnsi="Times New Roman"/>
-          <w:sz w:val="24"/>
-          <w:szCs w:val="24"/>
-        </w:rPr>
-        <w:t>Map-Reduce</w:t>
-      </w:r>
-      <w:proofErr w:type="spellEnd"/>
-      <w:r>
-        <w:rPr>
-          <w:rFonts w:ascii="Times New Roman" w:hAnsi="Times New Roman"/>
-          <w:sz w:val="24"/>
-          <w:szCs w:val="24"/>
-        </w:rPr>
-        <w:t xml:space="preserve">. </w:t>
-      </w:r>
-      <w:proofErr w:type="spellStart"/>
-      <w:r>
-        <w:rPr>
-          <w:rFonts w:ascii="Times New Roman" w:hAnsi="Times New Roman"/>
-          <w:sz w:val="24"/>
-          <w:szCs w:val="24"/>
-        </w:rPr>
-        <w:t>Map-Reduce</w:t>
-      </w:r>
-      <w:proofErr w:type="spellEnd"/>
-      <w:r>
-        <w:rPr>
-          <w:rFonts w:ascii="Times New Roman" w:hAnsi="Times New Roman"/>
-          <w:sz w:val="24"/>
-          <w:szCs w:val="24"/>
-        </w:rPr>
-        <w:t xml:space="preserve"> é um paradigma de programação introduzido pelo Google para processar e analisar grandes conjuntos de dados. Todos esses programas que são desenvolvidos nesse paradigma realizam o processamento paralelo de conjuntos de dados e podem, portanto, ser executados em servidores sem muito esforço. A razão para a escalabilidade desse paradigma é a natureza intrinsecamente distribuída do funcionamento da solução. Uma grande tarefa é dividida em várias tarefas pequenas que são então executadas em paralelo em máquinas </w:t>
-      </w:r>
-      <w:r>
-        <w:rPr>
-          <w:rFonts w:ascii="Times New Roman" w:hAnsi="Times New Roman"/>
-          <w:sz w:val="24"/>
-          <w:szCs w:val="24"/>
-        </w:rPr>
-        <w:lastRenderedPageBreak/>
-        <w:t>diferentes e então combinadas para chegar à solução da tarefa maior que deu início a tudo.</w:t>
-      </w:r>
-    </w:p>
-    <w:p>
-      <w:pPr>
-        <w:spacing w:after="0" w:line="240" w:lineRule="auto"/>
-        <w:ind w:leftChars="2268" w:left="4990"/>
-        <w:jc w:val="both"/>
-        <w:rPr>
-          <w:rFonts w:ascii="Times New Roman" w:hAnsi="Times New Roman"/>
-          <w:sz w:val="24"/>
-        </w:rPr>
-      </w:pPr>
-    </w:p>
-    <w:p>
-      <w:pPr>
-        <w:spacing w:after="0" w:line="240" w:lineRule="auto"/>
-        <w:ind w:leftChars="2268" w:left="4990"/>
-        <w:jc w:val="both"/>
-        <w:rPr>
-          <w:rFonts w:ascii="Times New Roman" w:hAnsi="Times New Roman"/>
-          <w:sz w:val="24"/>
-        </w:rPr>
-      </w:pPr>
-    </w:p>
-    <w:p>
-      <w:pPr>
-        <w:pStyle w:val="Ttulo2"/>
-      </w:pPr>
-      <w:r>
-        <w:t>Implantação das Tecnologias</w:t>
-      </w:r>
-    </w:p>
-    <w:p>
-      <w:pPr>
-        <w:spacing w:after="0" w:line="360" w:lineRule="auto"/>
-        <w:ind w:firstLine="709"/>
-        <w:jc w:val="both"/>
-        <w:rPr>
-          <w:rFonts w:ascii="Times New Roman" w:hAnsi="Times New Roman"/>
-          <w:sz w:val="24"/>
-        </w:rPr>
-      </w:pPr>
-    </w:p>
-    <w:p>
-      <w:pPr>
-        <w:spacing w:after="0" w:line="360" w:lineRule="auto"/>
-        <w:ind w:firstLine="709"/>
-        <w:jc w:val="both"/>
-        <w:rPr>
-          <w:rFonts w:ascii="Times New Roman" w:hAnsi="Times New Roman"/>
-          <w:sz w:val="24"/>
-          <w:szCs w:val="24"/>
-        </w:rPr>
-      </w:pPr>
-      <w:r>
-        <w:rPr>
-          <w:rFonts w:ascii="Times New Roman" w:hAnsi="Times New Roman"/>
-          <w:sz w:val="24"/>
-          <w:szCs w:val="24"/>
-        </w:rPr>
-        <w:t xml:space="preserve">Segundo </w:t>
-      </w:r>
-      <w:r>
-        <w:rPr>
-          <w:rStyle w:val="itemauthor"/>
-          <w:rFonts w:ascii="Times New Roman" w:hAnsi="Times New Roman"/>
-          <w:sz w:val="24"/>
-          <w:szCs w:val="24"/>
-        </w:rPr>
-        <w:t xml:space="preserve">Marcos </w:t>
-      </w:r>
-      <w:proofErr w:type="spellStart"/>
-      <w:r>
-        <w:rPr>
-          <w:rStyle w:val="itemauthor"/>
-          <w:rFonts w:ascii="Times New Roman" w:hAnsi="Times New Roman"/>
-          <w:sz w:val="24"/>
-          <w:szCs w:val="24"/>
-        </w:rPr>
-        <w:t>Pichatelli</w:t>
-      </w:r>
-      <w:proofErr w:type="spellEnd"/>
-      <w:r>
-        <w:rPr>
-          <w:rStyle w:val="itemauthor"/>
-          <w:rFonts w:ascii="Times New Roman" w:hAnsi="Times New Roman"/>
-          <w:sz w:val="24"/>
-          <w:szCs w:val="24"/>
-        </w:rPr>
-        <w:t xml:space="preserve"> (2013) </w:t>
-      </w:r>
-      <w:proofErr w:type="gramStart"/>
-      <w:r>
-        <w:rPr>
-          <w:rFonts w:ascii="Times New Roman" w:hAnsi="Times New Roman"/>
-          <w:sz w:val="24"/>
-          <w:szCs w:val="24"/>
-        </w:rPr>
-        <w:t>O Big Data</w:t>
-      </w:r>
-      <w:proofErr w:type="gramEnd"/>
-      <w:r>
-        <w:rPr>
-          <w:rFonts w:ascii="Times New Roman" w:hAnsi="Times New Roman"/>
-          <w:sz w:val="24"/>
-          <w:szCs w:val="24"/>
-        </w:rPr>
-        <w:t xml:space="preserve"> pode se tornar caro de processar e armazenar se implantado em bancos de dados tradicionais. Para resolver esse problema novas tecnologias usam soluções open </w:t>
-      </w:r>
-      <w:proofErr w:type="spellStart"/>
-      <w:r>
-        <w:rPr>
-          <w:rFonts w:ascii="Times New Roman" w:hAnsi="Times New Roman"/>
-          <w:sz w:val="24"/>
-          <w:szCs w:val="24"/>
-        </w:rPr>
-        <w:t>source</w:t>
-      </w:r>
-      <w:proofErr w:type="spellEnd"/>
-      <w:r>
-        <w:rPr>
-          <w:rFonts w:ascii="Times New Roman" w:hAnsi="Times New Roman"/>
-          <w:sz w:val="24"/>
-          <w:szCs w:val="24"/>
-        </w:rPr>
-        <w:t xml:space="preserve"> e plataformas de hardware de custo acessível para armazenar os dados de maneira mais eficiente, paralelizar trabalhos e entregar poder de processamento.</w:t>
-      </w:r>
-    </w:p>
-    <w:p>
-      <w:pPr>
-        <w:pStyle w:val="NormalWeb"/>
-        <w:jc w:val="both"/>
-      </w:pPr>
-      <w:r>
-        <w:t xml:space="preserve">Ainda segundo </w:t>
-      </w:r>
-      <w:r>
-        <w:rPr>
-          <w:rStyle w:val="itemauthor"/>
-        </w:rPr>
-        <w:t xml:space="preserve">Marcos </w:t>
-      </w:r>
-      <w:proofErr w:type="spellStart"/>
-      <w:r>
-        <w:rPr>
-          <w:rStyle w:val="itemauthor"/>
-        </w:rPr>
-        <w:t>Pichatelli</w:t>
-      </w:r>
-      <w:proofErr w:type="spellEnd"/>
-      <w:r>
-        <w:rPr>
-          <w:rStyle w:val="itemauthor"/>
-        </w:rPr>
-        <w:t xml:space="preserve"> (2013) </w:t>
-      </w:r>
-      <w:proofErr w:type="gramStart"/>
-      <w:r>
-        <w:rPr>
-          <w:rStyle w:val="itemauthor"/>
-        </w:rPr>
-        <w:t xml:space="preserve">alguns </w:t>
-      </w:r>
-      <w:r>
-        <w:t>passos necessários para</w:t>
-      </w:r>
-      <w:proofErr w:type="gramEnd"/>
-      <w:r>
-        <w:t xml:space="preserve"> se conseguir o pleno potencial de Big Data:</w:t>
-      </w:r>
-    </w:p>
-    <w:p>
-      <w:pPr>
-        <w:numPr>
-          <w:ilvl w:val="0"/>
-          <w:numId w:val="4"/>
-        </w:numPr>
-        <w:spacing w:before="100" w:beforeAutospacing="1" w:after="100" w:afterAutospacing="1" w:line="360" w:lineRule="auto"/>
-        <w:ind w:left="714" w:hanging="357"/>
-        <w:jc w:val="both"/>
         <w:rPr>
           <w:rFonts w:ascii="Times New Roman" w:eastAsia="Times New Roman" w:hAnsi="Times New Roman"/>
           <w:sz w:val="24"/>
@@ -3906,377 +4368,26 @@
           <w:lang w:eastAsia="pt-BR"/>
         </w:rPr>
       </w:pPr>
-      <w:r>
+    </w:p>
+    <w:p>
+      <w:pPr>
         <w:rPr>
           <w:rFonts w:ascii="Times New Roman" w:eastAsia="Times New Roman" w:hAnsi="Times New Roman"/>
-          <w:b/>
-          <w:bCs/>
           <w:sz w:val="24"/>
           <w:szCs w:val="24"/>
           <w:lang w:eastAsia="pt-BR"/>
         </w:rPr>
-        <w:t>Coletar:</w:t>
-      </w:r>
-      <w:r>
+      </w:pPr>
+    </w:p>
+    <w:p>
+      <w:pPr>
         <w:rPr>
           <w:rFonts w:ascii="Times New Roman" w:eastAsia="Times New Roman" w:hAnsi="Times New Roman"/>
           <w:sz w:val="24"/>
           <w:szCs w:val="24"/>
           <w:lang w:eastAsia="pt-BR"/>
         </w:rPr>
-        <w:t xml:space="preserve"> O dado é coletado das fontes de informação e distribuído por meio de múltiplos nós, </w:t>
-      </w:r>
-      <w:proofErr w:type="gramStart"/>
-      <w:r>
-        <w:rPr>
-          <w:rFonts w:ascii="Times New Roman" w:eastAsia="Times New Roman" w:hAnsi="Times New Roman"/>
-          <w:sz w:val="24"/>
-          <w:szCs w:val="24"/>
-          <w:lang w:eastAsia="pt-BR"/>
-        </w:rPr>
-        <w:t>por exemplo</w:t>
-      </w:r>
-      <w:proofErr w:type="gramEnd"/>
-      <w:r>
-        <w:rPr>
-          <w:rFonts w:ascii="Times New Roman" w:eastAsia="Times New Roman" w:hAnsi="Times New Roman"/>
-          <w:sz w:val="24"/>
-          <w:szCs w:val="24"/>
-          <w:lang w:eastAsia="pt-BR"/>
-        </w:rPr>
-        <w:t xml:space="preserve"> em um arquitetura grid, cada um dos quais processa um subconjunto de dados em paralelo.</w:t>
-      </w:r>
-    </w:p>
-    <w:p>
-      <w:pPr>
-        <w:numPr>
-          <w:ilvl w:val="0"/>
-          <w:numId w:val="4"/>
-        </w:numPr>
-        <w:spacing w:before="100" w:beforeAutospacing="1" w:after="100" w:afterAutospacing="1" w:line="360" w:lineRule="auto"/>
-        <w:ind w:left="714" w:hanging="357"/>
-        <w:jc w:val="both"/>
-        <w:rPr>
-          <w:rFonts w:ascii="Times New Roman" w:eastAsia="Times New Roman" w:hAnsi="Times New Roman"/>
-          <w:sz w:val="24"/>
-          <w:szCs w:val="24"/>
-          <w:lang w:eastAsia="pt-BR"/>
-        </w:rPr>
-      </w:pPr>
-      <w:r>
-        <w:rPr>
-          <w:rFonts w:ascii="Times New Roman" w:eastAsia="Times New Roman" w:hAnsi="Times New Roman"/>
-          <w:b/>
-          <w:bCs/>
-          <w:sz w:val="24"/>
-          <w:szCs w:val="24"/>
-          <w:lang w:eastAsia="pt-BR"/>
-        </w:rPr>
-        <w:t>Processar:</w:t>
-      </w:r>
-      <w:r>
-        <w:rPr>
-          <w:rFonts w:ascii="Times New Roman" w:eastAsia="Times New Roman" w:hAnsi="Times New Roman"/>
-          <w:sz w:val="24"/>
-          <w:szCs w:val="24"/>
-          <w:lang w:eastAsia="pt-BR"/>
-        </w:rPr>
-        <w:t xml:space="preserve"> O sistema então usa o mesmo paralelismo gerenciado para ter um desempenho computacional mais rápido em cada nó. Depois, cada nó transforma os resultados das pesquisas em informações mais consumíveis para serem usadas tanto pelos seres humanos (em caso de análise) quando pelas máquinas (em caso de interpretação de resultados em larga escala).</w:t>
-      </w:r>
-    </w:p>
-    <w:p>
-      <w:pPr>
-        <w:numPr>
-          <w:ilvl w:val="0"/>
-          <w:numId w:val="4"/>
-        </w:numPr>
-        <w:spacing w:before="100" w:beforeAutospacing="1" w:after="100" w:afterAutospacing="1" w:line="360" w:lineRule="auto"/>
-        <w:ind w:left="714" w:hanging="357"/>
-        <w:jc w:val="both"/>
-        <w:rPr>
-          <w:rFonts w:ascii="Times New Roman" w:eastAsia="Times New Roman" w:hAnsi="Times New Roman"/>
-          <w:sz w:val="24"/>
-          <w:szCs w:val="24"/>
-          <w:lang w:eastAsia="pt-BR"/>
-        </w:rPr>
-      </w:pPr>
-      <w:r>
-        <w:rPr>
-          <w:rFonts w:ascii="Times New Roman" w:eastAsia="Times New Roman" w:hAnsi="Times New Roman"/>
-          <w:b/>
-          <w:bCs/>
-          <w:sz w:val="24"/>
-          <w:szCs w:val="24"/>
-          <w:lang w:eastAsia="pt-BR"/>
-        </w:rPr>
-        <w:t xml:space="preserve">Gerenciar: </w:t>
-      </w:r>
-      <w:r>
-        <w:rPr>
-          <w:rFonts w:ascii="Times New Roman" w:eastAsia="Times New Roman" w:hAnsi="Times New Roman"/>
-          <w:sz w:val="24"/>
-          <w:szCs w:val="24"/>
-          <w:lang w:eastAsia="pt-BR"/>
-        </w:rPr>
-        <w:t>Geralmente o processamento de Big Data é heterogêneo, originado a partir de diferentes sistemas transacionais. Quase todos os dados precisam ser entendidos, definidos, anotados, limpos e auditados para fins de segurança.</w:t>
-      </w:r>
-    </w:p>
-    <w:p>
-      <w:pPr>
-        <w:numPr>
-          <w:ilvl w:val="0"/>
-          <w:numId w:val="4"/>
-        </w:numPr>
-        <w:spacing w:before="100" w:beforeAutospacing="1" w:after="100" w:afterAutospacing="1" w:line="360" w:lineRule="auto"/>
-        <w:ind w:left="714" w:hanging="357"/>
-        <w:jc w:val="both"/>
-        <w:rPr>
-          <w:rFonts w:ascii="Times New Roman" w:eastAsia="Times New Roman" w:hAnsi="Times New Roman"/>
-          <w:sz w:val="24"/>
-          <w:szCs w:val="24"/>
-          <w:lang w:eastAsia="pt-BR"/>
-        </w:rPr>
-      </w:pPr>
-      <w:r>
-        <w:rPr>
-          <w:rFonts w:ascii="Times New Roman" w:eastAsia="Times New Roman" w:hAnsi="Times New Roman"/>
-          <w:b/>
-          <w:bCs/>
-          <w:sz w:val="24"/>
-          <w:szCs w:val="24"/>
-          <w:lang w:eastAsia="pt-BR"/>
-        </w:rPr>
-        <w:t>Medir:</w:t>
-      </w:r>
-      <w:r>
-        <w:rPr>
-          <w:rFonts w:ascii="Times New Roman" w:eastAsia="Times New Roman" w:hAnsi="Times New Roman"/>
-          <w:sz w:val="24"/>
-          <w:szCs w:val="24"/>
-          <w:lang w:eastAsia="pt-BR"/>
-        </w:rPr>
-        <w:t xml:space="preserve"> As análises de negócios devem determinar uma métrica e devem ser acompanhadas constantemente. Geralmente as companhias medem o quanto um dado pode ser integrado/relacionado com um comportamento de consumo ou registro histórico; e como essa integração ou correção aumenta ou diminui com o tempo.</w:t>
-      </w:r>
-    </w:p>
-    <w:p>
-      <w:pPr>
-        <w:numPr>
-          <w:ilvl w:val="0"/>
-          <w:numId w:val="4"/>
-        </w:numPr>
-        <w:spacing w:before="100" w:beforeAutospacing="1" w:after="100" w:afterAutospacing="1" w:line="360" w:lineRule="auto"/>
-        <w:ind w:left="714" w:hanging="357"/>
-        <w:jc w:val="both"/>
-        <w:rPr>
-          <w:rFonts w:ascii="Times New Roman" w:eastAsia="Times New Roman" w:hAnsi="Times New Roman"/>
-          <w:sz w:val="24"/>
-          <w:szCs w:val="24"/>
-          <w:lang w:eastAsia="pt-BR"/>
-        </w:rPr>
-      </w:pPr>
-      <w:r>
-        <w:rPr>
-          <w:rFonts w:ascii="Times New Roman" w:eastAsia="Times New Roman" w:hAnsi="Times New Roman"/>
-          <w:b/>
-          <w:bCs/>
-          <w:sz w:val="24"/>
-          <w:szCs w:val="24"/>
-          <w:lang w:eastAsia="pt-BR"/>
-        </w:rPr>
-        <w:t>Consumir:</w:t>
-      </w:r>
-      <w:r>
-        <w:rPr>
-          <w:rFonts w:ascii="Times New Roman" w:eastAsia="Times New Roman" w:hAnsi="Times New Roman"/>
-          <w:sz w:val="24"/>
-          <w:szCs w:val="24"/>
-          <w:lang w:eastAsia="pt-BR"/>
-        </w:rPr>
-        <w:t xml:space="preserve"> O resultado da análise dos dados deve atender a demanda original. Por exemplo, se o resultado for de algumas centenas de </w:t>
-      </w:r>
-      <w:proofErr w:type="spellStart"/>
-      <w:r>
-        <w:rPr>
-          <w:rFonts w:ascii="Times New Roman" w:eastAsia="Times New Roman" w:hAnsi="Times New Roman"/>
-          <w:sz w:val="24"/>
-          <w:szCs w:val="24"/>
-          <w:lang w:eastAsia="pt-BR"/>
-        </w:rPr>
-        <w:t>terabytes</w:t>
-      </w:r>
-      <w:proofErr w:type="spellEnd"/>
-      <w:r>
-        <w:rPr>
-          <w:rFonts w:ascii="Times New Roman" w:eastAsia="Times New Roman" w:hAnsi="Times New Roman"/>
-          <w:sz w:val="24"/>
-          <w:szCs w:val="24"/>
-          <w:lang w:eastAsia="pt-BR"/>
-        </w:rPr>
-        <w:t xml:space="preserve"> de interações em redes sociais, ele pode demonstrar como seus clientes compram produtos complementares. Então, deve haver regras de como os dados de mídias sociais </w:t>
-      </w:r>
-      <w:r>
-        <w:rPr>
-          <w:rFonts w:ascii="Times New Roman" w:eastAsia="Times New Roman" w:hAnsi="Times New Roman"/>
-          <w:sz w:val="24"/>
-          <w:szCs w:val="24"/>
-          <w:lang w:eastAsia="pt-BR"/>
-        </w:rPr>
-        <w:lastRenderedPageBreak/>
-        <w:t>são acessados e atualizados. O mesmo serve para o acesso de dados máquina-a-máquina (M2M).</w:t>
-      </w:r>
-    </w:p>
-    <w:p>
-      <w:pPr>
-        <w:numPr>
-          <w:ilvl w:val="0"/>
-          <w:numId w:val="4"/>
-        </w:numPr>
-        <w:spacing w:before="100" w:beforeAutospacing="1" w:after="100" w:afterAutospacing="1" w:line="360" w:lineRule="auto"/>
-        <w:ind w:left="714" w:hanging="357"/>
-        <w:jc w:val="both"/>
-        <w:rPr>
-          <w:rFonts w:ascii="Times New Roman" w:eastAsia="Times New Roman" w:hAnsi="Times New Roman"/>
-          <w:sz w:val="24"/>
-          <w:szCs w:val="24"/>
-          <w:lang w:eastAsia="pt-BR"/>
-        </w:rPr>
-      </w:pPr>
-      <w:r>
-        <w:rPr>
-          <w:rFonts w:ascii="Times New Roman" w:eastAsia="Times New Roman" w:hAnsi="Times New Roman"/>
-          <w:b/>
-          <w:bCs/>
-          <w:sz w:val="24"/>
-          <w:szCs w:val="24"/>
-          <w:lang w:eastAsia="pt-BR"/>
-        </w:rPr>
-        <w:t xml:space="preserve">Armazenar: </w:t>
-      </w:r>
-      <w:r>
-        <w:rPr>
-          <w:rFonts w:ascii="Times New Roman" w:eastAsia="Times New Roman" w:hAnsi="Times New Roman"/>
-          <w:sz w:val="24"/>
-          <w:szCs w:val="24"/>
-          <w:lang w:eastAsia="pt-BR"/>
-        </w:rPr>
-        <w:t>Como a tendência “data-as-a-</w:t>
-      </w:r>
-      <w:proofErr w:type="spellStart"/>
-      <w:r>
-        <w:rPr>
-          <w:rFonts w:ascii="Times New Roman" w:eastAsia="Times New Roman" w:hAnsi="Times New Roman"/>
-          <w:sz w:val="24"/>
-          <w:szCs w:val="24"/>
-          <w:lang w:eastAsia="pt-BR"/>
-        </w:rPr>
-        <w:t>service</w:t>
-      </w:r>
-      <w:proofErr w:type="spellEnd"/>
-      <w:r>
-        <w:rPr>
-          <w:rFonts w:ascii="Times New Roman" w:eastAsia="Times New Roman" w:hAnsi="Times New Roman"/>
-          <w:sz w:val="24"/>
-          <w:szCs w:val="24"/>
-          <w:lang w:eastAsia="pt-BR"/>
-        </w:rPr>
-        <w:t>” ainda toma forma, cada vez mais os dados permanecem em um único lugar, enquanto os programas de acesso a essas informações se movem. Mesmo que os dados sejam armazenados para o curto prazo de processamento em lote ou para o longo prazo de retenção, as soluções de armazenamento devem ser deliberadamente dirigidas.</w:t>
-      </w:r>
-    </w:p>
-    <w:p>
-      <w:pPr>
-        <w:numPr>
-          <w:ilvl w:val="0"/>
-          <w:numId w:val="4"/>
-        </w:numPr>
-        <w:spacing w:before="100" w:beforeAutospacing="1" w:after="100" w:afterAutospacing="1" w:line="360" w:lineRule="auto"/>
-        <w:ind w:left="714" w:hanging="357"/>
-        <w:jc w:val="both"/>
-        <w:rPr>
-          <w:rFonts w:ascii="Times New Roman" w:eastAsia="Times New Roman" w:hAnsi="Times New Roman"/>
-          <w:sz w:val="24"/>
-          <w:szCs w:val="24"/>
-          <w:lang w:eastAsia="pt-BR"/>
-        </w:rPr>
-      </w:pPr>
-      <w:r>
-        <w:rPr>
-          <w:rFonts w:ascii="Times New Roman" w:eastAsia="Times New Roman" w:hAnsi="Times New Roman"/>
-          <w:b/>
-          <w:bCs/>
-          <w:sz w:val="24"/>
-          <w:szCs w:val="24"/>
-          <w:lang w:eastAsia="pt-BR"/>
-        </w:rPr>
-        <w:t>Governar:</w:t>
-      </w:r>
-      <w:r>
-        <w:rPr>
-          <w:rFonts w:ascii="Times New Roman" w:eastAsia="Times New Roman" w:hAnsi="Times New Roman"/>
-          <w:sz w:val="24"/>
-          <w:szCs w:val="24"/>
-          <w:lang w:eastAsia="pt-BR"/>
-        </w:rPr>
-        <w:t xml:space="preserve"> A governança de dados engloba as políticas e fiscalização de informações por meio de uma perspectiva de negócios. Como definido, a governança de dados se aplica a cada um dos seis estágios de entrega de Big Data.</w:t>
-      </w:r>
-    </w:p>
-    <w:p>
-      <w:pPr>
-        <w:rPr>
-          <w:rFonts w:ascii="Times New Roman" w:eastAsia="Times New Roman" w:hAnsi="Times New Roman"/>
-          <w:sz w:val="24"/>
-          <w:szCs w:val="24"/>
-          <w:lang w:eastAsia="pt-BR"/>
-        </w:rPr>
-      </w:pPr>
-      <w:r>
-        <w:rPr>
-          <w:rFonts w:ascii="Times New Roman" w:eastAsia="Times New Roman" w:hAnsi="Times New Roman"/>
-          <w:sz w:val="24"/>
-          <w:szCs w:val="24"/>
-          <w:lang w:eastAsia="pt-BR"/>
-        </w:rPr>
-        <w:t xml:space="preserve">Realmente, </w:t>
-      </w:r>
-      <w:proofErr w:type="gramStart"/>
-      <w:r>
-        <w:rPr>
-          <w:rFonts w:ascii="Times New Roman" w:eastAsia="Times New Roman" w:hAnsi="Times New Roman"/>
-          <w:sz w:val="24"/>
-          <w:szCs w:val="24"/>
-          <w:lang w:eastAsia="pt-BR"/>
-        </w:rPr>
-        <w:t>o Big Data</w:t>
-      </w:r>
-      <w:proofErr w:type="gramEnd"/>
-      <w:r>
-        <w:rPr>
-          <w:rFonts w:ascii="Times New Roman" w:eastAsia="Times New Roman" w:hAnsi="Times New Roman"/>
-          <w:sz w:val="24"/>
-          <w:szCs w:val="24"/>
-          <w:lang w:eastAsia="pt-BR"/>
-        </w:rPr>
-        <w:t xml:space="preserve"> não é uma solução barata e de fácil implantação. É necessário haver um estudo de caso, para saber se a organização realmente precisa dessa tecnologia. Além do mais, é necessário ter profissionais especializados na área para ocorrer </w:t>
-      </w:r>
-      <w:proofErr w:type="gramStart"/>
-      <w:r>
-        <w:rPr>
-          <w:rFonts w:ascii="Times New Roman" w:eastAsia="Times New Roman" w:hAnsi="Times New Roman"/>
-          <w:sz w:val="24"/>
-          <w:szCs w:val="24"/>
-          <w:lang w:eastAsia="pt-BR"/>
-        </w:rPr>
-        <w:t>a</w:t>
-      </w:r>
-      <w:proofErr w:type="gramEnd"/>
-      <w:r>
-        <w:rPr>
-          <w:rFonts w:ascii="Times New Roman" w:eastAsia="Times New Roman" w:hAnsi="Times New Roman"/>
-          <w:sz w:val="24"/>
-          <w:szCs w:val="24"/>
-          <w:lang w:eastAsia="pt-BR"/>
-        </w:rPr>
-        <w:t xml:space="preserve"> implantação, e obter</w:t>
-      </w:r>
+      </w:pPr>
     </w:p>
     <w:p>
       <w:pPr>
@@ -4438,14 +4549,13 @@
         <w:autoSpaceDN/>
         <w:ind w:left="432" w:hanging="148"/>
       </w:pPr>
-      <w:bookmarkStart w:id="3" w:name="_Toc318361713"/>
-      <w:bookmarkStart w:id="4" w:name="_Toc318447235"/>
-      <w:r>
-        <w:lastRenderedPageBreak/>
+      <w:bookmarkStart w:id="4" w:name="_Toc318361713"/>
+      <w:bookmarkStart w:id="5" w:name="_Toc318447235"/>
+      <w:r>
         <w:t>REFERÊNCIAS</w:t>
       </w:r>
-      <w:bookmarkEnd w:id="3"/>
       <w:bookmarkEnd w:id="4"/>
+      <w:bookmarkEnd w:id="5"/>
     </w:p>
     <w:p/>
     <w:p>
@@ -4952,15 +5062,7 @@
           <w:sz w:val="24"/>
           <w:szCs w:val="24"/>
         </w:rPr>
-        <w:t xml:space="preserve"> </w:t>
-      </w:r>
-      <w:r>
-        <w:rPr>
-          <w:rFonts w:ascii="Times New Roman" w:hAnsi="Times New Roman"/>
-          <w:sz w:val="24"/>
-          <w:szCs w:val="24"/>
-        </w:rPr>
-        <w:t>O que é AJAX</w:t>
+        <w:t xml:space="preserve"> O que é AJAX</w:t>
       </w:r>
       <w:proofErr w:type="gramStart"/>
       <w:r>
@@ -5717,10 +5819,7 @@
                       </wps:spPr>
                       <wps:txbx>
                         <w:txbxContent>
-                          <w:p>
-                            <w:bookmarkStart w:id="5" w:name="_GoBack"/>
-                            <w:bookmarkEnd w:id="5"/>
-                          </w:p>
+                          <w:p/>
                         </w:txbxContent>
                       </wps:txbx>
                       <wps:bodyPr rot="0" vert="horz" wrap="square" lIns="91440" tIns="45720" rIns="91440" bIns="45720" anchor="t" anchorCtr="0" upright="1">
@@ -5803,6 +5902,7 @@
         <w:docPartUnique/>
       </w:docPartObj>
     </w:sdtPr>
+    <w:sdtEndPr/>
     <w:sdtContent>
       <w:p>
         <w:pPr>
@@ -5822,7 +5922,7 @@
           <w:rPr>
             <w:noProof/>
           </w:rPr>
-          <w:t>8</w:t>
+          <w:t>5</w:t>
         </w:r>
         <w:r>
           <w:fldChar w:fldCharType="end"/>
@@ -5872,10 +5972,7 @@
         <w:footnoteRef/>
       </w:r>
       <w:r>
-        <w:t xml:space="preserve"> </w:t>
-      </w:r>
-      <w:r>
-        <w:t xml:space="preserve">World </w:t>
+        <w:t xml:space="preserve"> World </w:t>
       </w:r>
       <w:proofErr w:type="spellStart"/>
       <w:r>
@@ -5883,16 +5980,7 @@
       </w:r>
       <w:proofErr w:type="spellEnd"/>
       <w:r>
-        <w:t xml:space="preserve"> Web Consortium, </w:t>
-      </w:r>
-      <w:r>
-        <w:t xml:space="preserve">consórcio internacional no qual </w:t>
-      </w:r>
-      <w:r>
-        <w:t>organizações filiadas</w:t>
-      </w:r>
-      <w:r>
-        <w:t>, uma equipe em tempo integral e o público trabalham juntos para desenvolver padrões para a Web.</w:t>
+        <w:t xml:space="preserve"> Web Consortium, consórcio internacional no qual organizações filiadas, uma equipe em tempo integral e o público trabalham juntos para desenvolver padrões para a Web.</w:t>
       </w:r>
     </w:p>
   </w:footnote>
@@ -5953,10 +6041,7 @@
         <w:footnoteRef/>
       </w:r>
       <w:r>
-        <w:t xml:space="preserve"> </w:t>
-      </w:r>
-      <w:r>
-        <w:t xml:space="preserve">Linguagem de programação baseada em </w:t>
+        <w:t xml:space="preserve"> Linguagem de programação baseada em </w:t>
       </w:r>
       <w:proofErr w:type="spellStart"/>
       <w:r>
@@ -5980,16 +6065,7 @@
         <w:footnoteRef/>
       </w:r>
       <w:r>
-        <w:t xml:space="preserve"> Conceito </w:t>
-      </w:r>
-      <w:r>
-        <w:t xml:space="preserve">que une </w:t>
-      </w:r>
-      <w:r>
-        <w:t xml:space="preserve">códigos </w:t>
-      </w:r>
-      <w:r>
-        <w:t>comuns entre vários projetos de software provendo uma funcionalidade genérica.</w:t>
+        <w:t xml:space="preserve"> Conceito que une códigos comuns entre vários projetos de software provendo uma funcionalidade genérica.</w:t>
       </w:r>
     </w:p>
   </w:footnote>
@@ -6049,13 +6125,7 @@
         <w:rPr>
           <w:rStyle w:val="tgc"/>
         </w:rPr>
-        <w:t xml:space="preserve"> XML</w:t>
-      </w:r>
-      <w:r>
-        <w:rPr>
-          <w:rStyle w:val="tgc"/>
-        </w:rPr>
-        <w:t>, ou seja, uso do XML para se comunicar com os scripts do lado do servidor.</w:t>
+        <w:t xml:space="preserve"> XML, ou seja, uso do XML para se comunicar com os scripts do lado do servidor.</w:t>
       </w:r>
     </w:p>
   </w:footnote>
@@ -6077,13 +6147,7 @@
         <w:rPr>
           <w:rStyle w:val="tgc"/>
         </w:rPr>
-        <w:t>C</w:t>
-      </w:r>
-      <w:r>
-        <w:rPr>
-          <w:rStyle w:val="tgc"/>
-        </w:rPr>
-        <w:t>onjunto de rotinas e padrões de programação para acesso a um aplicativo de software ou plataforma baseado na Web.</w:t>
+        <w:t>Conjunto de rotinas e padrões de programação para acesso a um aplicativo de software ou plataforma baseado na Web.</w:t>
       </w:r>
     </w:p>
   </w:footnote>
@@ -8237,513 +8301,6 @@
     <w:rsid w:val="00330820"/>
   </w:style>
 </w:styles>
-</file>
-
-<file path=word/glossary/document.xml><?xml version="1.0" encoding="utf-8"?>
-<w:glossaryDocument xmlns:wpc="http://schemas.microsoft.com/office/word/2010/wordprocessingCanvas" xmlns:mc="http://schemas.openxmlformats.org/markup-compatibility/2006" xmlns:o="urn:schemas-microsoft-com:office:office" xmlns:r="http://schemas.openxmlformats.org/officeDocument/2006/relationships" xmlns:m="http://schemas.openxmlformats.org/officeDocument/2006/math" xmlns:v="urn:schemas-microsoft-com:vml" xmlns:wp14="http://schemas.microsoft.com/office/word/2010/wordprocessingDrawing" xmlns:wp="http://schemas.openxmlformats.org/drawingml/2006/wordprocessingDrawing" xmlns:w10="urn:schemas-microsoft-com:office:word" xmlns:w="http://schemas.openxmlformats.org/wordprocessingml/2006/main" xmlns:w14="http://schemas.microsoft.com/office/word/2010/wordml" xmlns:wpg="http://schemas.microsoft.com/office/word/2010/wordprocessingGroup" xmlns:wpi="http://schemas.microsoft.com/office/word/2010/wordprocessingInk" xmlns:wne="http://schemas.microsoft.com/office/word/2006/wordml" xmlns:wps="http://schemas.microsoft.com/office/word/2010/wordprocessingShape" mc:Ignorable="w14 wp14"/>
-</file>
-
-<file path=word/glossary/fontTable.xml><?xml version="1.0" encoding="utf-8"?>
-<w:fonts xmlns:mc="http://schemas.openxmlformats.org/markup-compatibility/2006" xmlns:r="http://schemas.openxmlformats.org/officeDocument/2006/relationships" xmlns:w="http://schemas.openxmlformats.org/wordprocessingml/2006/main" xmlns:w14="http://schemas.microsoft.com/office/word/2010/wordml" mc:Ignorable="w14">
-  <w:font w:name="Times New Roman">
-    <w:panose1 w:val="02020603050405020304"/>
-    <w:charset w:val="00"/>
-    <w:family w:val="roman"/>
-    <w:pitch w:val="variable"/>
-    <w:sig w:usb0="E0002EFF" w:usb1="C0007843" w:usb2="00000009" w:usb3="00000000" w:csb0="000001FF" w:csb1="00000000"/>
-  </w:font>
-  <w:font w:name="Symbol">
-    <w:panose1 w:val="05050102010706020507"/>
-    <w:charset w:val="02"/>
-    <w:family w:val="roman"/>
-    <w:pitch w:val="variable"/>
-    <w:sig w:usb0="00000000" w:usb1="10000000" w:usb2="00000000" w:usb3="00000000" w:csb0="80000000" w:csb1="00000000"/>
-  </w:font>
-  <w:font w:name="Courier New">
-    <w:panose1 w:val="02070309020205020404"/>
-    <w:charset w:val="00"/>
-    <w:family w:val="modern"/>
-    <w:pitch w:val="fixed"/>
-    <w:sig w:usb0="E0002AFF" w:usb1="C0007843" w:usb2="00000009" w:usb3="00000000" w:csb0="000001FF" w:csb1="00000000"/>
-  </w:font>
-  <w:font w:name="Wingdings">
-    <w:panose1 w:val="05000000000000000000"/>
-    <w:charset w:val="02"/>
-    <w:family w:val="auto"/>
-    <w:pitch w:val="variable"/>
-    <w:sig w:usb0="00000000" w:usb1="10000000" w:usb2="00000000" w:usb3="00000000" w:csb0="80000000" w:csb1="00000000"/>
-  </w:font>
-  <w:font w:name="Calibri">
-    <w:panose1 w:val="020F0502020204030204"/>
-    <w:charset w:val="00"/>
-    <w:family w:val="swiss"/>
-    <w:pitch w:val="variable"/>
-    <w:sig w:usb0="E00002FF" w:usb1="4000ACFF" w:usb2="00000001" w:usb3="00000000" w:csb0="0000019F" w:csb1="00000000"/>
-  </w:font>
-  <w:font w:name="Cambria">
-    <w:panose1 w:val="02040503050406030204"/>
-    <w:charset w:val="00"/>
-    <w:family w:val="roman"/>
-    <w:pitch w:val="variable"/>
-    <w:sig w:usb0="E00002FF" w:usb1="400004FF" w:usb2="00000000" w:usb3="00000000" w:csb0="0000019F" w:csb1="00000000"/>
-  </w:font>
-  <w:font w:name="Tahoma">
-    <w:panose1 w:val="020B0604030504040204"/>
-    <w:charset w:val="00"/>
-    <w:family w:val="swiss"/>
-    <w:pitch w:val="variable"/>
-    <w:sig w:usb0="E1002EFF" w:usb1="C000605B" w:usb2="00000029" w:usb3="00000000" w:csb0="000101FF" w:csb1="00000000"/>
-  </w:font>
-</w:fonts>
-</file>
-
-<file path=word/glossary/settings.xml><?xml version="1.0" encoding="utf-8"?>
-<w:settings xmlns:mc="http://schemas.openxmlformats.org/markup-compatibility/2006" xmlns:o="urn:schemas-microsoft-com:office:office" xmlns:r="http://schemas.openxmlformats.org/officeDocument/2006/relationships" xmlns:m="http://schemas.openxmlformats.org/officeDocument/2006/math" xmlns:v="urn:schemas-microsoft-com:vml" xmlns:w10="urn:schemas-microsoft-com:office:word" xmlns:w="http://schemas.openxmlformats.org/wordprocessingml/2006/main" xmlns:w14="http://schemas.microsoft.com/office/word/2010/wordml" xmlns:sl="http://schemas.openxmlformats.org/schemaLibrary/2006/main" mc:Ignorable="w14">
-  <w:view w:val="normal"/>
-  <w:defaultTabStop w:val="708"/>
-  <w:hyphenationZone w:val="425"/>
-  <w:characterSpacingControl w:val="doNotCompress"/>
-  <w:compat>
-    <w:useFELayout/>
-    <w:compatSetting w:name="compatibilityMode" w:uri="http://schemas.microsoft.com/office/word" w:val="14"/>
-    <w:compatSetting w:name="overrideTableStyleFontSizeAndJustification" w:uri="http://schemas.microsoft.com/office/word" w:val="1"/>
-    <w:compatSetting w:name="enableOpenTypeFeatures" w:uri="http://schemas.microsoft.com/office/word" w:val="1"/>
-    <w:compatSetting w:name="doNotFlipMirrorIndents" w:uri="http://schemas.microsoft.com/office/word" w:val="1"/>
-  </w:compat>
-  <w:rsids>
-    <w:rsidRoot w:val="00320B46"/>
-    <w:rsid w:val="00320B46"/>
-    <w:rsid w:val="00F03215"/>
-  </w:rsids>
-  <m:mathPr>
-    <m:mathFont m:val="Cambria Math"/>
-    <m:brkBin m:val="before"/>
-    <m:brkBinSub m:val="--"/>
-    <m:smallFrac m:val="0"/>
-    <m:dispDef/>
-    <m:lMargin m:val="0"/>
-    <m:rMargin m:val="0"/>
-    <m:defJc m:val="centerGroup"/>
-    <m:wrapIndent m:val="1440"/>
-    <m:intLim m:val="subSup"/>
-    <m:naryLim m:val="undOvr"/>
-  </m:mathPr>
-  <w:themeFontLang w:val="pt-BR"/>
-  <w:clrSchemeMapping w:bg1="light1" w:t1="dark1" w:bg2="light2" w:t2="dark2" w:accent1="accent1" w:accent2="accent2" w:accent3="accent3" w:accent4="accent4" w:accent5="accent5" w:accent6="accent6" w:hyperlink="hyperlink" w:followedHyperlink="followedHyperlink"/>
-  <w:decimalSymbol w:val=","/>
-  <w:listSeparator w:val=";"/>
-</w:settings>
-</file>
-
-<file path=word/glossary/styles.xml><?xml version="1.0" encoding="utf-8"?>
-<w:styles xmlns:mc="http://schemas.openxmlformats.org/markup-compatibility/2006" xmlns:r="http://schemas.openxmlformats.org/officeDocument/2006/relationships" xmlns:w="http://schemas.openxmlformats.org/wordprocessingml/2006/main" xmlns:w14="http://schemas.microsoft.com/office/word/2010/wordml" mc:Ignorable="w14">
-  <w:docDefaults>
-    <w:rPrDefault>
-      <w:rPr>
-        <w:rFonts w:asciiTheme="minorHAnsi" w:eastAsiaTheme="minorEastAsia" w:hAnsiTheme="minorHAnsi" w:cstheme="minorBidi"/>
-        <w:sz w:val="22"/>
-        <w:szCs w:val="22"/>
-        <w:lang w:val="pt-BR" w:eastAsia="pt-BR" w:bidi="ar-SA"/>
-      </w:rPr>
-    </w:rPrDefault>
-    <w:pPrDefault>
-      <w:pPr>
-        <w:spacing w:after="200" w:line="276" w:lineRule="auto"/>
-      </w:pPr>
-    </w:pPrDefault>
-  </w:docDefaults>
-  <w:latentStyles w:defLockedState="0" w:defUIPriority="99" w:defSemiHidden="1" w:defUnhideWhenUsed="1" w:defQFormat="0" w:count="267">
-    <w:lsdException w:name="Normal" w:semiHidden="0" w:uiPriority="0" w:unhideWhenUsed="0" w:qFormat="1"/>
-    <w:lsdException w:name="heading 1" w:semiHidden="0" w:uiPriority="9" w:unhideWhenUsed="0" w:qFormat="1"/>
-    <w:lsdException w:name="heading 2" w:uiPriority="9" w:qFormat="1"/>
-    <w:lsdException w:name="heading 3" w:uiPriority="9" w:qFormat="1"/>
-    <w:lsdException w:name="heading 4" w:uiPriority="9" w:qFormat="1"/>
-    <w:lsdException w:name="heading 5" w:uiPriority="9" w:qFormat="1"/>
-    <w:lsdException w:name="heading 6" w:uiPriority="9" w:qFormat="1"/>
-    <w:lsdException w:name="heading 7" w:uiPriority="9" w:qFormat="1"/>
-    <w:lsdException w:name="heading 8" w:uiPriority="9" w:qFormat="1"/>
-    <w:lsdException w:name="heading 9" w:uiPriority="9" w:qFormat="1"/>
-    <w:lsdException w:name="toc 1" w:uiPriority="39"/>
-    <w:lsdException w:name="toc 2" w:uiPriority="39"/>
-    <w:lsdException w:name="toc 3" w:uiPriority="39"/>
-    <w:lsdException w:name="toc 4" w:uiPriority="39"/>
-    <w:lsdException w:name="toc 5" w:uiPriority="39"/>
-    <w:lsdException w:name="toc 6" w:uiPriority="39"/>
-    <w:lsdException w:name="toc 7" w:uiPriority="39"/>
-    <w:lsdException w:name="toc 8" w:uiPriority="39"/>
-    <w:lsdException w:name="toc 9" w:uiPriority="39"/>
-    <w:lsdException w:name="caption" w:uiPriority="35" w:qFormat="1"/>
-    <w:lsdException w:name="Title" w:semiHidden="0" w:uiPriority="10" w:unhideWhenUsed="0" w:qFormat="1"/>
-    <w:lsdException w:name="Default Paragraph Font" w:uiPriority="1"/>
-    <w:lsdException w:name="Subtitle" w:semiHidden="0" w:uiPriority="11" w:unhideWhenUsed="0" w:qFormat="1"/>
-    <w:lsdException w:name="Strong" w:semiHidden="0" w:uiPriority="22" w:unhideWhenUsed="0" w:qFormat="1"/>
-    <w:lsdException w:name="Emphasis" w:semiHidden="0" w:uiPriority="20" w:unhideWhenUsed="0" w:qFormat="1"/>
-    <w:lsdException w:name="Table Grid" w:semiHidden="0" w:uiPriority="59" w:unhideWhenUsed="0"/>
-    <w:lsdException w:name="Placeholder Text" w:unhideWhenUsed="0"/>
-    <w:lsdException w:name="No Spacing" w:semiHidden="0" w:uiPriority="1" w:unhideWhenUsed="0" w:qFormat="1"/>
-    <w:lsdException w:name="Light Shading" w:semiHidden="0" w:uiPriority="60" w:unhideWhenUsed="0"/>
-    <w:lsdException w:name="Light List" w:semiHidden="0" w:uiPriority="61" w:unhideWhenUsed="0"/>
-    <w:lsdException w:name="Light Grid" w:semiHidden="0" w:uiPriority="62" w:unhideWhenUsed="0"/>
-    <w:lsdException w:name="Medium Shading 1" w:semiHidden="0" w:uiPriority="63" w:unhideWhenUsed="0"/>
-    <w:lsdException w:name="Medium Shading 2" w:semiHidden="0" w:uiPriority="64" w:unhideWhenUsed="0"/>
-    <w:lsdException w:name="Medium List 1" w:semiHidden="0" w:uiPriority="65" w:unhideWhenUsed="0"/>
-    <w:lsdException w:name="Medium List 2" w:semiHidden="0" w:uiPriority="66" w:unhideWhenUsed="0"/>
-    <w:lsdException w:name="Medium Grid 1" w:semiHidden="0" w:uiPriority="67" w:unhideWhenUsed="0"/>
-    <w:lsdException w:name="Medium Grid 2" w:semiHidden="0" w:uiPriority="68" w:unhideWhenUsed="0"/>
-    <w:lsdException w:name="Medium Grid 3" w:semiHidden="0" w:uiPriority="69" w:unhideWhenUsed="0"/>
-    <w:lsdException w:name="Dark List" w:semiHidden="0" w:uiPriority="70" w:unhideWhenUsed="0"/>
-    <w:lsdException w:name="Colorful Shading" w:semiHidden="0" w:uiPriority="71" w:unhideWhenUsed="0"/>
-    <w:lsdException w:name="Colorful List" w:semiHidden="0" w:uiPriority="72" w:unhideWhenUsed="0"/>
-    <w:lsdException w:name="Colorful Grid" w:semiHidden="0" w:uiPriority="73" w:unhideWhenUsed="0"/>
-    <w:lsdException w:name="Light Shading Accent 1" w:semiHidden="0" w:uiPriority="60" w:unhideWhenUsed="0"/>
-    <w:lsdException w:name="Light List Accent 1" w:semiHidden="0" w:uiPriority="61" w:unhideWhenUsed="0"/>
-    <w:lsdException w:name="Light Grid Accent 1" w:semiHidden="0" w:uiPriority="62" w:unhideWhenUsed="0"/>
-    <w:lsdException w:name="Medium Shading 1 Accent 1" w:semiHidden="0" w:uiPriority="63" w:unhideWhenUsed="0"/>
-    <w:lsdException w:name="Medium Shading 2 Accent 1" w:semiHidden="0" w:uiPriority="64" w:unhideWhenUsed="0"/>
-    <w:lsdException w:name="Medium List 1 Accent 1" w:semiHidden="0" w:uiPriority="65" w:unhideWhenUsed="0"/>
-    <w:lsdException w:name="Revision" w:unhideWhenUsed="0"/>
-    <w:lsdException w:name="List Paragraph" w:semiHidden="0" w:uiPriority="34" w:unhideWhenUsed="0" w:qFormat="1"/>
-    <w:lsdException w:name="Quote" w:semiHidden="0" w:uiPriority="29" w:unhideWhenUsed="0" w:qFormat="1"/>
-    <w:lsdException w:name="Intense Quote" w:semiHidden="0" w:uiPriority="30" w:unhideWhenUsed="0" w:qFormat="1"/>
-    <w:lsdException w:name="Medium List 2 Accent 1" w:semiHidden="0" w:uiPriority="66" w:unhideWhenUsed="0"/>
-    <w:lsdException w:name="Medium Grid 1 Accent 1" w:semiHidden="0" w:uiPriority="67" w:unhideWhenUsed="0"/>
-    <w:lsdException w:name="Medium Grid 2 Accent 1" w:semiHidden="0" w:uiPriority="68" w:unhideWhenUsed="0"/>
-    <w:lsdException w:name="Medium Grid 3 Accent 1" w:semiHidden="0" w:uiPriority="69" w:unhideWhenUsed="0"/>
-    <w:lsdException w:name="Dark List Accent 1" w:semiHidden="0" w:uiPriority="70" w:unhideWhenUsed="0"/>
-    <w:lsdException w:name="Colorful Shading Accent 1" w:semiHidden="0" w:uiPriority="71" w:unhideWhenUsed="0"/>
-    <w:lsdException w:name="Colorful List Accent 1" w:semiHidden="0" w:uiPriority="72" w:unhideWhenUsed="0"/>
-    <w:lsdException w:name="Colorful Grid Accent 1" w:semiHidden="0" w:uiPriority="73" w:unhideWhenUsed="0"/>
-    <w:lsdException w:name="Light Shading Accent 2" w:semiHidden="0" w:uiPriority="60" w:unhideWhenUsed="0"/>
-    <w:lsdException w:name="Light List Accent 2" w:semiHidden="0" w:uiPriority="61" w:unhideWhenUsed="0"/>
-    <w:lsdException w:name="Light Grid Accent 2" w:semiHidden="0" w:uiPriority="62" w:unhideWhenUsed="0"/>
-    <w:lsdException w:name="Medium Shading 1 Accent 2" w:semiHidden="0" w:uiPriority="63" w:unhideWhenUsed="0"/>
-    <w:lsdException w:name="Medium Shading 2 Accent 2" w:semiHidden="0" w:uiPriority="64" w:unhideWhenUsed="0"/>
-    <w:lsdException w:name="Medium List 1 Accent 2" w:semiHidden="0" w:uiPriority="65" w:unhideWhenUsed="0"/>
-    <w:lsdException w:name="Medium List 2 Accent 2" w:semiHidden="0" w:uiPriority="66" w:unhideWhenUsed="0"/>
-    <w:lsdException w:name="Medium Grid 1 Accent 2" w:semiHidden="0" w:uiPriority="67" w:unhideWhenUsed="0"/>
-    <w:lsdException w:name="Medium Grid 2 Accent 2" w:semiHidden="0" w:uiPriority="68" w:unhideWhenUsed="0"/>
-    <w:lsdException w:name="Medium Grid 3 Accent 2" w:semiHidden="0" w:uiPriority="69" w:unhideWhenUsed="0"/>
-    <w:lsdException w:name="Dark List Accent 2" w:semiHidden="0" w:uiPriority="70" w:unhideWhenUsed="0"/>
-    <w:lsdException w:name="Colorful Shading Accent 2" w:semiHidden="0" w:uiPriority="71" w:unhideWhenUsed="0"/>
-    <w:lsdException w:name="Colorful List Accent 2" w:semiHidden="0" w:uiPriority="72" w:unhideWhenUsed="0"/>
-    <w:lsdException w:name="Colorful Grid Accent 2" w:semiHidden="0" w:uiPriority="73" w:unhideWhenUsed="0"/>
-    <w:lsdException w:name="Light Shading Accent 3" w:semiHidden="0" w:uiPriority="60" w:unhideWhenUsed="0"/>
-    <w:lsdException w:name="Light List Accent 3" w:semiHidden="0" w:uiPriority="61" w:unhideWhenUsed="0"/>
-    <w:lsdException w:name="Light Grid Accent 3" w:semiHidden="0" w:uiPriority="62" w:unhideWhenUsed="0"/>
-    <w:lsdException w:name="Medium Shading 1 Accent 3" w:semiHidden="0" w:uiPriority="63" w:unhideWhenUsed="0"/>
-    <w:lsdException w:name="Medium Shading 2 Accent 3" w:semiHidden="0" w:uiPriority="64" w:unhideWhenUsed="0"/>
-    <w:lsdException w:name="Medium List 1 Accent 3" w:semiHidden="0" w:uiPriority="65" w:unhideWhenUsed="0"/>
-    <w:lsdException w:name="Medium List 2 Accent 3" w:semiHidden="0" w:uiPriority="66" w:unhideWhenUsed="0"/>
-    <w:lsdException w:name="Medium Grid 1 Accent 3" w:semiHidden="0" w:uiPriority="67" w:unhideWhenUsed="0"/>
-    <w:lsdException w:name="Medium Grid 2 Accent 3" w:semiHidden="0" w:uiPriority="68" w:unhideWhenUsed="0"/>
-    <w:lsdException w:name="Medium Grid 3 Accent 3" w:semiHidden="0" w:uiPriority="69" w:unhideWhenUsed="0"/>
-    <w:lsdException w:name="Dark List Accent 3" w:semiHidden="0" w:uiPriority="70" w:unhideWhenUsed="0"/>
-    <w:lsdException w:name="Colorful Shading Accent 3" w:semiHidden="0" w:uiPriority="71" w:unhideWhenUsed="0"/>
-    <w:lsdException w:name="Colorful List Accent 3" w:semiHidden="0" w:uiPriority="72" w:unhideWhenUsed="0"/>
-    <w:lsdException w:name="Colorful Grid Accent 3" w:semiHidden="0" w:uiPriority="73" w:unhideWhenUsed="0"/>
-    <w:lsdException w:name="Light Shading Accent 4" w:semiHidden="0" w:uiPriority="60" w:unhideWhenUsed="0"/>
-    <w:lsdException w:name="Light List Accent 4" w:semiHidden="0" w:uiPriority="61" w:unhideWhenUsed="0"/>
-    <w:lsdException w:name="Light Grid Accent 4" w:semiHidden="0" w:uiPriority="62" w:unhideWhenUsed="0"/>
-    <w:lsdException w:name="Medium Shading 1 Accent 4" w:semiHidden="0" w:uiPriority="63" w:unhideWhenUsed="0"/>
-    <w:lsdException w:name="Medium Shading 2 Accent 4" w:semiHidden="0" w:uiPriority="64" w:unhideWhenUsed="0"/>
-    <w:lsdException w:name="Medium List 1 Accent 4" w:semiHidden="0" w:uiPriority="65" w:unhideWhenUsed="0"/>
-    <w:lsdException w:name="Medium List 2 Accent 4" w:semiHidden="0" w:uiPriority="66" w:unhideWhenUsed="0"/>
-    <w:lsdException w:name="Medium Grid 1 Accent 4" w:semiHidden="0" w:uiPriority="67" w:unhideWhenUsed="0"/>
-    <w:lsdException w:name="Medium Grid 2 Accent 4" w:semiHidden="0" w:uiPriority="68" w:unhideWhenUsed="0"/>
-    <w:lsdException w:name="Medium Grid 3 Accent 4" w:semiHidden="0" w:uiPriority="69" w:unhideWhenUsed="0"/>
-    <w:lsdException w:name="Dark List Accent 4" w:semiHidden="0" w:uiPriority="70" w:unhideWhenUsed="0"/>
-    <w:lsdException w:name="Colorful Shading Accent 4" w:semiHidden="0" w:uiPriority="71" w:unhideWhenUsed="0"/>
-    <w:lsdException w:name="Colorful List Accent 4" w:semiHidden="0" w:uiPriority="72" w:unhideWhenUsed="0"/>
-    <w:lsdException w:name="Colorful Grid Accent 4" w:semiHidden="0" w:uiPriority="73" w:unhideWhenUsed="0"/>
-    <w:lsdException w:name="Light Shading Accent 5" w:semiHidden="0" w:uiPriority="60" w:unhideWhenUsed="0"/>
-    <w:lsdException w:name="Light List Accent 5" w:semiHidden="0" w:uiPriority="61" w:unhideWhenUsed="0"/>
-    <w:lsdException w:name="Light Grid Accent 5" w:semiHidden="0" w:uiPriority="62" w:unhideWhenUsed="0"/>
-    <w:lsdException w:name="Medium Shading 1 Accent 5" w:semiHidden="0" w:uiPriority="63" w:unhideWhenUsed="0"/>
-    <w:lsdException w:name="Medium Shading 2 Accent 5" w:semiHidden="0" w:uiPriority="64" w:unhideWhenUsed="0"/>
-    <w:lsdException w:name="Medium List 1 Accent 5" w:semiHidden="0" w:uiPriority="65" w:unhideWhenUsed="0"/>
-    <w:lsdException w:name="Medium List 2 Accent 5" w:semiHidden="0" w:uiPriority="66" w:unhideWhenUsed="0"/>
-    <w:lsdException w:name="Medium Grid 1 Accent 5" w:semiHidden="0" w:uiPriority="67" w:unhideWhenUsed="0"/>
-    <w:lsdException w:name="Medium Grid 2 Accent 5" w:semiHidden="0" w:uiPriority="68" w:unhideWhenUsed="0"/>
-    <w:lsdException w:name="Medium Grid 3 Accent 5" w:semiHidden="0" w:uiPriority="69" w:unhideWhenUsed="0"/>
-    <w:lsdException w:name="Dark List Accent 5" w:semiHidden="0" w:uiPriority="70" w:unhideWhenUsed="0"/>
-    <w:lsdException w:name="Colorful Shading Accent 5" w:semiHidden="0" w:uiPriority="71" w:unhideWhenUsed="0"/>
-    <w:lsdException w:name="Colorful List Accent 5" w:semiHidden="0" w:uiPriority="72" w:unhideWhenUsed="0"/>
-    <w:lsdException w:name="Colorful Grid Accent 5" w:semiHidden="0" w:uiPriority="73" w:unhideWhenUsed="0"/>
-    <w:lsdException w:name="Light Shading Accent 6" w:semiHidden="0" w:uiPriority="60" w:unhideWhenUsed="0"/>
-    <w:lsdException w:name="Light List Accent 6" w:semiHidden="0" w:uiPriority="61" w:unhideWhenUsed="0"/>
-    <w:lsdException w:name="Light Grid Accent 6" w:semiHidden="0" w:uiPriority="62" w:unhideWhenUsed="0"/>
-    <w:lsdException w:name="Medium Shading 1 Accent 6" w:semiHidden="0" w:uiPriority="63" w:unhideWhenUsed="0"/>
-    <w:lsdException w:name="Medium Shading 2 Accent 6" w:semiHidden="0" w:uiPriority="64" w:unhideWhenUsed="0"/>
-    <w:lsdException w:name="Medium List 1 Accent 6" w:semiHidden="0" w:uiPriority="65" w:unhideWhenUsed="0"/>
-    <w:lsdException w:name="Medium List 2 Accent 6" w:semiHidden="0" w:uiPriority="66" w:unhideWhenUsed="0"/>
-    <w:lsdException w:name="Medium Grid 1 Accent 6" w:semiHidden="0" w:uiPriority="67" w:unhideWhenUsed="0"/>
-    <w:lsdException w:name="Medium Grid 2 Accent 6" w:semiHidden="0" w:uiPriority="68" w:unhideWhenUsed="0"/>
-    <w:lsdException w:name="Medium Grid 3 Accent 6" w:semiHidden="0" w:uiPriority="69" w:unhideWhenUsed="0"/>
-    <w:lsdException w:name="Dark List Accent 6" w:semiHidden="0" w:uiPriority="70" w:unhideWhenUsed="0"/>
-    <w:lsdException w:name="Colorful Shading Accent 6" w:semiHidden="0" w:uiPriority="71" w:unhideWhenUsed="0"/>
-    <w:lsdException w:name="Colorful List Accent 6" w:semiHidden="0" w:uiPriority="72" w:unhideWhenUsed="0"/>
-    <w:lsdException w:name="Colorful Grid Accent 6" w:semiHidden="0" w:uiPriority="73" w:unhideWhenUsed="0"/>
-    <w:lsdException w:name="Subtle Emphasis" w:semiHidden="0" w:uiPriority="19" w:unhideWhenUsed="0" w:qFormat="1"/>
-    <w:lsdException w:name="Intense Emphasis" w:semiHidden="0" w:uiPriority="21" w:unhideWhenUsed="0" w:qFormat="1"/>
-    <w:lsdException w:name="Subtle Reference" w:semiHidden="0" w:uiPriority="31" w:unhideWhenUsed="0" w:qFormat="1"/>
-    <w:lsdException w:name="Intense Reference" w:semiHidden="0" w:uiPriority="32" w:unhideWhenUsed="0" w:qFormat="1"/>
-    <w:lsdException w:name="Book Title" w:semiHidden="0" w:uiPriority="33" w:unhideWhenUsed="0" w:qFormat="1"/>
-    <w:lsdException w:name="Bibliography" w:uiPriority="37"/>
-    <w:lsdException w:name="TOC Heading" w:uiPriority="39" w:qFormat="1"/>
-  </w:latentStyles>
-  <w:style w:type="paragraph" w:default="1" w:styleId="Normal">
-    <w:name w:val="Normal"/>
-    <w:qFormat/>
-  </w:style>
-  <w:style w:type="character" w:default="1" w:styleId="Fontepargpadro">
-    <w:name w:val="Default Paragraph Font"/>
-    <w:uiPriority w:val="1"/>
-    <w:semiHidden/>
-    <w:unhideWhenUsed/>
-  </w:style>
-  <w:style w:type="table" w:default="1" w:styleId="Tabelanormal">
-    <w:name w:val="Normal Table"/>
-    <w:uiPriority w:val="99"/>
-    <w:semiHidden/>
-    <w:unhideWhenUsed/>
-    <w:tblPr>
-      <w:tblInd w:w="0" w:type="dxa"/>
-      <w:tblCellMar>
-        <w:top w:w="0" w:type="dxa"/>
-        <w:left w:w="108" w:type="dxa"/>
-        <w:bottom w:w="0" w:type="dxa"/>
-        <w:right w:w="108" w:type="dxa"/>
-      </w:tblCellMar>
-    </w:tblPr>
-  </w:style>
-  <w:style w:type="numbering" w:default="1" w:styleId="Semlista">
-    <w:name w:val="No List"/>
-    <w:uiPriority w:val="99"/>
-    <w:semiHidden/>
-    <w:unhideWhenUsed/>
-  </w:style>
-  <w:style w:type="paragraph" w:customStyle="1" w:styleId="F2235A4E173547B1BFBA45B1BBD16B3E">
-    <w:name w:val="F2235A4E173547B1BFBA45B1BBD16B3E"/>
-    <w:rsid w:val="00320B46"/>
-  </w:style>
-  <w:style w:type="paragraph" w:customStyle="1" w:styleId="AB11845D598D47A29132AE7E286D3E3A">
-    <w:name w:val="AB11845D598D47A29132AE7E286D3E3A"/>
-    <w:rsid w:val="00320B46"/>
-  </w:style>
-  <w:style w:type="paragraph" w:customStyle="1" w:styleId="A8E4F765B9BF414F8F5E75E15A4C83B5">
-    <w:name w:val="A8E4F765B9BF414F8F5E75E15A4C83B5"/>
-    <w:rsid w:val="00320B46"/>
-  </w:style>
-</w:styles>
-</file>
-
-<file path=word/glossary/stylesWithEffects.xml><?xml version="1.0" encoding="utf-8"?>
-<w:styles xmlns:wpc="http://schemas.microsoft.com/office/word/2010/wordprocessingCanvas" xmlns:mc="http://schemas.openxmlformats.org/markup-compatibility/2006" xmlns:o="urn:schemas-microsoft-com:office:office" xmlns:r="http://schemas.openxmlformats.org/officeDocument/2006/relationships" xmlns:m="http://schemas.openxmlformats.org/officeDocument/2006/math" xmlns:v="urn:schemas-microsoft-com:vml" xmlns:wp14="http://schemas.microsoft.com/office/word/2010/wordprocessingDrawing" xmlns:wp="http://schemas.openxmlformats.org/drawingml/2006/wordprocessingDrawing" xmlns:w10="urn:schemas-microsoft-com:office:word" xmlns:w="http://schemas.openxmlformats.org/wordprocessingml/2006/main" xmlns:w14="http://schemas.microsoft.com/office/word/2010/wordml" xmlns:wpg="http://schemas.microsoft.com/office/word/2010/wordprocessingGroup" xmlns:wpi="http://schemas.microsoft.com/office/word/2010/wordprocessingInk" xmlns:wne="http://schemas.microsoft.com/office/word/2006/wordml" xmlns:wps="http://schemas.microsoft.com/office/word/2010/wordprocessingShape" mc:Ignorable="w14 wp14">
-  <w:docDefaults>
-    <w:rPrDefault>
-      <w:rPr>
-        <w:rFonts w:asciiTheme="minorHAnsi" w:eastAsiaTheme="minorEastAsia" w:hAnsiTheme="minorHAnsi" w:cstheme="minorBidi"/>
-        <w:sz w:val="22"/>
-        <w:szCs w:val="22"/>
-        <w:lang w:val="pt-BR" w:eastAsia="pt-BR" w:bidi="ar-SA"/>
-      </w:rPr>
-    </w:rPrDefault>
-    <w:pPrDefault>
-      <w:pPr>
-        <w:spacing w:after="200" w:line="276" w:lineRule="auto"/>
-      </w:pPr>
-    </w:pPrDefault>
-  </w:docDefaults>
-  <w:latentStyles w:defLockedState="0" w:defUIPriority="99" w:defSemiHidden="1" w:defUnhideWhenUsed="1" w:defQFormat="0" w:count="267">
-    <w:lsdException w:name="Normal" w:semiHidden="0" w:uiPriority="0" w:unhideWhenUsed="0" w:qFormat="1"/>
-    <w:lsdException w:name="heading 1" w:semiHidden="0" w:uiPriority="9" w:unhideWhenUsed="0" w:qFormat="1"/>
-    <w:lsdException w:name="heading 2" w:uiPriority="9" w:qFormat="1"/>
-    <w:lsdException w:name="heading 3" w:uiPriority="9" w:qFormat="1"/>
-    <w:lsdException w:name="heading 4" w:uiPriority="9" w:qFormat="1"/>
-    <w:lsdException w:name="heading 5" w:uiPriority="9" w:qFormat="1"/>
-    <w:lsdException w:name="heading 6" w:uiPriority="9" w:qFormat="1"/>
-    <w:lsdException w:name="heading 7" w:uiPriority="9" w:qFormat="1"/>
-    <w:lsdException w:name="heading 8" w:uiPriority="9" w:qFormat="1"/>
-    <w:lsdException w:name="heading 9" w:uiPriority="9" w:qFormat="1"/>
-    <w:lsdException w:name="toc 1" w:uiPriority="39"/>
-    <w:lsdException w:name="toc 2" w:uiPriority="39"/>
-    <w:lsdException w:name="toc 3" w:uiPriority="39"/>
-    <w:lsdException w:name="toc 4" w:uiPriority="39"/>
-    <w:lsdException w:name="toc 5" w:uiPriority="39"/>
-    <w:lsdException w:name="toc 6" w:uiPriority="39"/>
-    <w:lsdException w:name="toc 7" w:uiPriority="39"/>
-    <w:lsdException w:name="toc 8" w:uiPriority="39"/>
-    <w:lsdException w:name="toc 9" w:uiPriority="39"/>
-    <w:lsdException w:name="caption" w:uiPriority="35" w:qFormat="1"/>
-    <w:lsdException w:name="Title" w:semiHidden="0" w:uiPriority="10" w:unhideWhenUsed="0" w:qFormat="1"/>
-    <w:lsdException w:name="Default Paragraph Font" w:uiPriority="1"/>
-    <w:lsdException w:name="Subtitle" w:semiHidden="0" w:uiPriority="11" w:unhideWhenUsed="0" w:qFormat="1"/>
-    <w:lsdException w:name="Strong" w:semiHidden="0" w:uiPriority="22" w:unhideWhenUsed="0" w:qFormat="1"/>
-    <w:lsdException w:name="Emphasis" w:semiHidden="0" w:uiPriority="20" w:unhideWhenUsed="0" w:qFormat="1"/>
-    <w:lsdException w:name="Table Grid" w:semiHidden="0" w:uiPriority="59" w:unhideWhenUsed="0"/>
-    <w:lsdException w:name="Placeholder Text" w:unhideWhenUsed="0"/>
-    <w:lsdException w:name="No Spacing" w:semiHidden="0" w:uiPriority="1" w:unhideWhenUsed="0" w:qFormat="1"/>
-    <w:lsdException w:name="Light Shading" w:semiHidden="0" w:uiPriority="60" w:unhideWhenUsed="0"/>
-    <w:lsdException w:name="Light List" w:semiHidden="0" w:uiPriority="61" w:unhideWhenUsed="0"/>
-    <w:lsdException w:name="Light Grid" w:semiHidden="0" w:uiPriority="62" w:unhideWhenUsed="0"/>
-    <w:lsdException w:name="Medium Shading 1" w:semiHidden="0" w:uiPriority="63" w:unhideWhenUsed="0"/>
-    <w:lsdException w:name="Medium Shading 2" w:semiHidden="0" w:uiPriority="64" w:unhideWhenUsed="0"/>
-    <w:lsdException w:name="Medium List 1" w:semiHidden="0" w:uiPriority="65" w:unhideWhenUsed="0"/>
-    <w:lsdException w:name="Medium List 2" w:semiHidden="0" w:uiPriority="66" w:unhideWhenUsed="0"/>
-    <w:lsdException w:name="Medium Grid 1" w:semiHidden="0" w:uiPriority="67" w:unhideWhenUsed="0"/>
-    <w:lsdException w:name="Medium Grid 2" w:semiHidden="0" w:uiPriority="68" w:unhideWhenUsed="0"/>
-    <w:lsdException w:name="Medium Grid 3" w:semiHidden="0" w:uiPriority="69" w:unhideWhenUsed="0"/>
-    <w:lsdException w:name="Dark List" w:semiHidden="0" w:uiPriority="70" w:unhideWhenUsed="0"/>
-    <w:lsdException w:name="Colorful Shading" w:semiHidden="0" w:uiPriority="71" w:unhideWhenUsed="0"/>
-    <w:lsdException w:name="Colorful List" w:semiHidden="0" w:uiPriority="72" w:unhideWhenUsed="0"/>
-    <w:lsdException w:name="Colorful Grid" w:semiHidden="0" w:uiPriority="73" w:unhideWhenUsed="0"/>
-    <w:lsdException w:name="Light Shading Accent 1" w:semiHidden="0" w:uiPriority="60" w:unhideWhenUsed="0"/>
-    <w:lsdException w:name="Light List Accent 1" w:semiHidden="0" w:uiPriority="61" w:unhideWhenUsed="0"/>
-    <w:lsdException w:name="Light Grid Accent 1" w:semiHidden="0" w:uiPriority="62" w:unhideWhenUsed="0"/>
-    <w:lsdException w:name="Medium Shading 1 Accent 1" w:semiHidden="0" w:uiPriority="63" w:unhideWhenUsed="0"/>
-    <w:lsdException w:name="Medium Shading 2 Accent 1" w:semiHidden="0" w:uiPriority="64" w:unhideWhenUsed="0"/>
-    <w:lsdException w:name="Medium List 1 Accent 1" w:semiHidden="0" w:uiPriority="65" w:unhideWhenUsed="0"/>
-    <w:lsdException w:name="Revision" w:unhideWhenUsed="0"/>
-    <w:lsdException w:name="List Paragraph" w:semiHidden="0" w:uiPriority="34" w:unhideWhenUsed="0" w:qFormat="1"/>
-    <w:lsdException w:name="Quote" w:semiHidden="0" w:uiPriority="29" w:unhideWhenUsed="0" w:qFormat="1"/>
-    <w:lsdException w:name="Intense Quote" w:semiHidden="0" w:uiPriority="30" w:unhideWhenUsed="0" w:qFormat="1"/>
-    <w:lsdException w:name="Medium List 2 Accent 1" w:semiHidden="0" w:uiPriority="66" w:unhideWhenUsed="0"/>
-    <w:lsdException w:name="Medium Grid 1 Accent 1" w:semiHidden="0" w:uiPriority="67" w:unhideWhenUsed="0"/>
-    <w:lsdException w:name="Medium Grid 2 Accent 1" w:semiHidden="0" w:uiPriority="68" w:unhideWhenUsed="0"/>
-    <w:lsdException w:name="Medium Grid 3 Accent 1" w:semiHidden="0" w:uiPriority="69" w:unhideWhenUsed="0"/>
-    <w:lsdException w:name="Dark List Accent 1" w:semiHidden="0" w:uiPriority="70" w:unhideWhenUsed="0"/>
-    <w:lsdException w:name="Colorful Shading Accent 1" w:semiHidden="0" w:uiPriority="71" w:unhideWhenUsed="0"/>
-    <w:lsdException w:name="Colorful List Accent 1" w:semiHidden="0" w:uiPriority="72" w:unhideWhenUsed="0"/>
-    <w:lsdException w:name="Colorful Grid Accent 1" w:semiHidden="0" w:uiPriority="73" w:unhideWhenUsed="0"/>
-    <w:lsdException w:name="Light Shading Accent 2" w:semiHidden="0" w:uiPriority="60" w:unhideWhenUsed="0"/>
-    <w:lsdException w:name="Light List Accent 2" w:semiHidden="0" w:uiPriority="61" w:unhideWhenUsed="0"/>
-    <w:lsdException w:name="Light Grid Accent 2" w:semiHidden="0" w:uiPriority="62" w:unhideWhenUsed="0"/>
-    <w:lsdException w:name="Medium Shading 1 Accent 2" w:semiHidden="0" w:uiPriority="63" w:unhideWhenUsed="0"/>
-    <w:lsdException w:name="Medium Shading 2 Accent 2" w:semiHidden="0" w:uiPriority="64" w:unhideWhenUsed="0"/>
-    <w:lsdException w:name="Medium List 1 Accent 2" w:semiHidden="0" w:uiPriority="65" w:unhideWhenUsed="0"/>
-    <w:lsdException w:name="Medium List 2 Accent 2" w:semiHidden="0" w:uiPriority="66" w:unhideWhenUsed="0"/>
-    <w:lsdException w:name="Medium Grid 1 Accent 2" w:semiHidden="0" w:uiPriority="67" w:unhideWhenUsed="0"/>
-    <w:lsdException w:name="Medium Grid 2 Accent 2" w:semiHidden="0" w:uiPriority="68" w:unhideWhenUsed="0"/>
-    <w:lsdException w:name="Medium Grid 3 Accent 2" w:semiHidden="0" w:uiPriority="69" w:unhideWhenUsed="0"/>
-    <w:lsdException w:name="Dark List Accent 2" w:semiHidden="0" w:uiPriority="70" w:unhideWhenUsed="0"/>
-    <w:lsdException w:name="Colorful Shading Accent 2" w:semiHidden="0" w:uiPriority="71" w:unhideWhenUsed="0"/>
-    <w:lsdException w:name="Colorful List Accent 2" w:semiHidden="0" w:uiPriority="72" w:unhideWhenUsed="0"/>
-    <w:lsdException w:name="Colorful Grid Accent 2" w:semiHidden="0" w:uiPriority="73" w:unhideWhenUsed="0"/>
-    <w:lsdException w:name="Light Shading Accent 3" w:semiHidden="0" w:uiPriority="60" w:unhideWhenUsed="0"/>
-    <w:lsdException w:name="Light List Accent 3" w:semiHidden="0" w:uiPriority="61" w:unhideWhenUsed="0"/>
-    <w:lsdException w:name="Light Grid Accent 3" w:semiHidden="0" w:uiPriority="62" w:unhideWhenUsed="0"/>
-    <w:lsdException w:name="Medium Shading 1 Accent 3" w:semiHidden="0" w:uiPriority="63" w:unhideWhenUsed="0"/>
-    <w:lsdException w:name="Medium Shading 2 Accent 3" w:semiHidden="0" w:uiPriority="64" w:unhideWhenUsed="0"/>
-    <w:lsdException w:name="Medium List 1 Accent 3" w:semiHidden="0" w:uiPriority="65" w:unhideWhenUsed="0"/>
-    <w:lsdException w:name="Medium List 2 Accent 3" w:semiHidden="0" w:uiPriority="66" w:unhideWhenUsed="0"/>
-    <w:lsdException w:name="Medium Grid 1 Accent 3" w:semiHidden="0" w:uiPriority="67" w:unhideWhenUsed="0"/>
-    <w:lsdException w:name="Medium Grid 2 Accent 3" w:semiHidden="0" w:uiPriority="68" w:unhideWhenUsed="0"/>
-    <w:lsdException w:name="Medium Grid 3 Accent 3" w:semiHidden="0" w:uiPriority="69" w:unhideWhenUsed="0"/>
-    <w:lsdException w:name="Dark List Accent 3" w:semiHidden="0" w:uiPriority="70" w:unhideWhenUsed="0"/>
-    <w:lsdException w:name="Colorful Shading Accent 3" w:semiHidden="0" w:uiPriority="71" w:unhideWhenUsed="0"/>
-    <w:lsdException w:name="Colorful List Accent 3" w:semiHidden="0" w:uiPriority="72" w:unhideWhenUsed="0"/>
-    <w:lsdException w:name="Colorful Grid Accent 3" w:semiHidden="0" w:uiPriority="73" w:unhideWhenUsed="0"/>
-    <w:lsdException w:name="Light Shading Accent 4" w:semiHidden="0" w:uiPriority="60" w:unhideWhenUsed="0"/>
-    <w:lsdException w:name="Light List Accent 4" w:semiHidden="0" w:uiPriority="61" w:unhideWhenUsed="0"/>
-    <w:lsdException w:name="Light Grid Accent 4" w:semiHidden="0" w:uiPriority="62" w:unhideWhenUsed="0"/>
-    <w:lsdException w:name="Medium Shading 1 Accent 4" w:semiHidden="0" w:uiPriority="63" w:unhideWhenUsed="0"/>
-    <w:lsdException w:name="Medium Shading 2 Accent 4" w:semiHidden="0" w:uiPriority="64" w:unhideWhenUsed="0"/>
-    <w:lsdException w:name="Medium List 1 Accent 4" w:semiHidden="0" w:uiPriority="65" w:unhideWhenUsed="0"/>
-    <w:lsdException w:name="Medium List 2 Accent 4" w:semiHidden="0" w:uiPriority="66" w:unhideWhenUsed="0"/>
-    <w:lsdException w:name="Medium Grid 1 Accent 4" w:semiHidden="0" w:uiPriority="67" w:unhideWhenUsed="0"/>
-    <w:lsdException w:name="Medium Grid 2 Accent 4" w:semiHidden="0" w:uiPriority="68" w:unhideWhenUsed="0"/>
-    <w:lsdException w:name="Medium Grid 3 Accent 4" w:semiHidden="0" w:uiPriority="69" w:unhideWhenUsed="0"/>
-    <w:lsdException w:name="Dark List Accent 4" w:semiHidden="0" w:uiPriority="70" w:unhideWhenUsed="0"/>
-    <w:lsdException w:name="Colorful Shading Accent 4" w:semiHidden="0" w:uiPriority="71" w:unhideWhenUsed="0"/>
-    <w:lsdException w:name="Colorful List Accent 4" w:semiHidden="0" w:uiPriority="72" w:unhideWhenUsed="0"/>
-    <w:lsdException w:name="Colorful Grid Accent 4" w:semiHidden="0" w:uiPriority="73" w:unhideWhenUsed="0"/>
-    <w:lsdException w:name="Light Shading Accent 5" w:semiHidden="0" w:uiPriority="60" w:unhideWhenUsed="0"/>
-    <w:lsdException w:name="Light List Accent 5" w:semiHidden="0" w:uiPriority="61" w:unhideWhenUsed="0"/>
-    <w:lsdException w:name="Light Grid Accent 5" w:semiHidden="0" w:uiPriority="62" w:unhideWhenUsed="0"/>
-    <w:lsdException w:name="Medium Shading 1 Accent 5" w:semiHidden="0" w:uiPriority="63" w:unhideWhenUsed="0"/>
-    <w:lsdException w:name="Medium Shading 2 Accent 5" w:semiHidden="0" w:uiPriority="64" w:unhideWhenUsed="0"/>
-    <w:lsdException w:name="Medium List 1 Accent 5" w:semiHidden="0" w:uiPriority="65" w:unhideWhenUsed="0"/>
-    <w:lsdException w:name="Medium List 2 Accent 5" w:semiHidden="0" w:uiPriority="66" w:unhideWhenUsed="0"/>
-    <w:lsdException w:name="Medium Grid 1 Accent 5" w:semiHidden="0" w:uiPriority="67" w:unhideWhenUsed="0"/>
-    <w:lsdException w:name="Medium Grid 2 Accent 5" w:semiHidden="0" w:uiPriority="68" w:unhideWhenUsed="0"/>
-    <w:lsdException w:name="Medium Grid 3 Accent 5" w:semiHidden="0" w:uiPriority="69" w:unhideWhenUsed="0"/>
-    <w:lsdException w:name="Dark List Accent 5" w:semiHidden="0" w:uiPriority="70" w:unhideWhenUsed="0"/>
-    <w:lsdException w:name="Colorful Shading Accent 5" w:semiHidden="0" w:uiPriority="71" w:unhideWhenUsed="0"/>
-    <w:lsdException w:name="Colorful List Accent 5" w:semiHidden="0" w:uiPriority="72" w:unhideWhenUsed="0"/>
-    <w:lsdException w:name="Colorful Grid Accent 5" w:semiHidden="0" w:uiPriority="73" w:unhideWhenUsed="0"/>
-    <w:lsdException w:name="Light Shading Accent 6" w:semiHidden="0" w:uiPriority="60" w:unhideWhenUsed="0"/>
-    <w:lsdException w:name="Light List Accent 6" w:semiHidden="0" w:uiPriority="61" w:unhideWhenUsed="0"/>
-    <w:lsdException w:name="Light Grid Accent 6" w:semiHidden="0" w:uiPriority="62" w:unhideWhenUsed="0"/>
-    <w:lsdException w:name="Medium Shading 1 Accent 6" w:semiHidden="0" w:uiPriority="63" w:unhideWhenUsed="0"/>
-    <w:lsdException w:name="Medium Shading 2 Accent 6" w:semiHidden="0" w:uiPriority="64" w:unhideWhenUsed="0"/>
-    <w:lsdException w:name="Medium List 1 Accent 6" w:semiHidden="0" w:uiPriority="65" w:unhideWhenUsed="0"/>
-    <w:lsdException w:name="Medium List 2 Accent 6" w:semiHidden="0" w:uiPriority="66" w:unhideWhenUsed="0"/>
-    <w:lsdException w:name="Medium Grid 1 Accent 6" w:semiHidden="0" w:uiPriority="67" w:unhideWhenUsed="0"/>
-    <w:lsdException w:name="Medium Grid 2 Accent 6" w:semiHidden="0" w:uiPriority="68" w:unhideWhenUsed="0"/>
-    <w:lsdException w:name="Medium Grid 3 Accent 6" w:semiHidden="0" w:uiPriority="69" w:unhideWhenUsed="0"/>
-    <w:lsdException w:name="Dark List Accent 6" w:semiHidden="0" w:uiPriority="70" w:unhideWhenUsed="0"/>
-    <w:lsdException w:name="Colorful Shading Accent 6" w:semiHidden="0" w:uiPriority="71" w:unhideWhenUsed="0"/>
-    <w:lsdException w:name="Colorful List Accent 6" w:semiHidden="0" w:uiPriority="72" w:unhideWhenUsed="0"/>
-    <w:lsdException w:name="Colorful Grid Accent 6" w:semiHidden="0" w:uiPriority="73" w:unhideWhenUsed="0"/>
-    <w:lsdException w:name="Subtle Emphasis" w:semiHidden="0" w:uiPriority="19" w:unhideWhenUsed="0" w:qFormat="1"/>
-    <w:lsdException w:name="Intense Emphasis" w:semiHidden="0" w:uiPriority="21" w:unhideWhenUsed="0" w:qFormat="1"/>
-    <w:lsdException w:name="Subtle Reference" w:semiHidden="0" w:uiPriority="31" w:unhideWhenUsed="0" w:qFormat="1"/>
-    <w:lsdException w:name="Intense Reference" w:semiHidden="0" w:uiPriority="32" w:unhideWhenUsed="0" w:qFormat="1"/>
-    <w:lsdException w:name="Book Title" w:semiHidden="0" w:uiPriority="33" w:unhideWhenUsed="0" w:qFormat="1"/>
-    <w:lsdException w:name="Bibliography" w:uiPriority="37"/>
-    <w:lsdException w:name="TOC Heading" w:uiPriority="39" w:qFormat="1"/>
-  </w:latentStyles>
-  <w:style w:type="paragraph" w:default="1" w:styleId="Normal">
-    <w:name w:val="Normal"/>
-    <w:qFormat/>
-  </w:style>
-  <w:style w:type="character" w:default="1" w:styleId="Fontepargpadro">
-    <w:name w:val="Default Paragraph Font"/>
-    <w:uiPriority w:val="1"/>
-    <w:semiHidden/>
-    <w:unhideWhenUsed/>
-  </w:style>
-  <w:style w:type="table" w:default="1" w:styleId="Tabelanormal">
-    <w:name w:val="Normal Table"/>
-    <w:uiPriority w:val="99"/>
-    <w:semiHidden/>
-    <w:unhideWhenUsed/>
-    <w:tblPr>
-      <w:tblInd w:w="0" w:type="dxa"/>
-      <w:tblCellMar>
-        <w:top w:w="0" w:type="dxa"/>
-        <w:left w:w="108" w:type="dxa"/>
-        <w:bottom w:w="0" w:type="dxa"/>
-        <w:right w:w="108" w:type="dxa"/>
-      </w:tblCellMar>
-    </w:tblPr>
-  </w:style>
-  <w:style w:type="numbering" w:default="1" w:styleId="Semlista">
-    <w:name w:val="No List"/>
-    <w:uiPriority w:val="99"/>
-    <w:semiHidden/>
-    <w:unhideWhenUsed/>
-  </w:style>
-  <w:style w:type="paragraph" w:customStyle="1" w:styleId="F2235A4E173547B1BFBA45B1BBD16B3E">
-    <w:name w:val="F2235A4E173547B1BFBA45B1BBD16B3E"/>
-    <w:rsid w:val="00320B46"/>
-  </w:style>
-  <w:style w:type="paragraph" w:customStyle="1" w:styleId="AB11845D598D47A29132AE7E286D3E3A">
-    <w:name w:val="AB11845D598D47A29132AE7E286D3E3A"/>
-    <w:rsid w:val="00320B46"/>
-  </w:style>
-  <w:style w:type="paragraph" w:customStyle="1" w:styleId="A8E4F765B9BF414F8F5E75E15A4C83B5">
-    <w:name w:val="A8E4F765B9BF414F8F5E75E15A4C83B5"/>
-    <w:rsid w:val="00320B46"/>
-  </w:style>
-</w:styles>
-</file>
-
-<file path=word/glossary/webSettings.xml><?xml version="1.0" encoding="utf-8"?>
-<w:webSettings xmlns:mc="http://schemas.openxmlformats.org/markup-compatibility/2006" xmlns:r="http://schemas.openxmlformats.org/officeDocument/2006/relationships" xmlns:w="http://schemas.openxmlformats.org/wordprocessingml/2006/main" xmlns:w14="http://schemas.microsoft.com/office/word/2010/wordml" mc:Ignorable="w14">
-  <w:optimizeForBrowser/>
-  <w:allowPNG/>
-</w:webSettings>
 </file>
 
 <file path=word/theme/theme1.xml><?xml version="1.0" encoding="utf-8"?>
@@ -9036,7 +8593,7 @@
 </file>
 
 <file path=customXml/itemProps1.xml><?xml version="1.0" encoding="utf-8"?>
-<ds:datastoreItem xmlns:ds="http://schemas.openxmlformats.org/officeDocument/2006/customXml" ds:itemID="{0096072D-FFAE-4282-A03D-B9A1AF0668A1}">
+<ds:datastoreItem xmlns:ds="http://schemas.openxmlformats.org/officeDocument/2006/customXml" ds:itemID="{2FB9F045-C9DA-46CA-BDC6-C5B963C92E33}">
   <ds:schemaRefs>
     <ds:schemaRef ds:uri="http://schemas.openxmlformats.org/officeDocument/2006/bibliography"/>
   </ds:schemaRefs>

</xml_diff>

<commit_message>
mais mudanças no quadro teórico
mais modificações ainda, citaçoes indiretas na maioria do texto e 2
citações diretas onde não deu pra mexer
</commit_message>
<xml_diff>
--- a/documents/life_cycle/quadro_teorico.docx
+++ b/documents/life_cycle/quadro_teorico.docx
@@ -1633,7 +1633,7 @@
         <w:t xml:space="preserve">udo aconteceu desde 1944 quando </w:t>
       </w:r>
       <w:r>
-        <w:t xml:space="preserve">Rider, da </w:t>
+        <w:t xml:space="preserve">Rider, </w:t>
       </w:r>
       <w:r>
         <w:t>em sua</w:t>
@@ -3046,27 +3046,25 @@
           <w:bCs w:val="0"/>
           <w:iCs/>
         </w:rPr>
-        <w:t>omputadores muito poderosos são uma dádiva em muitos campos de investigação</w:t>
-      </w:r>
-      <w:proofErr w:type="gramStart"/>
-      <w:r>
-        <w:rPr>
-          <w:rStyle w:val="nfaseforte"/>
-          <w:b w:val="0"/>
-          <w:bCs w:val="0"/>
-          <w:iCs/>
-        </w:rPr>
-        <w:t xml:space="preserve"> mas</w:t>
-      </w:r>
-      <w:proofErr w:type="gramEnd"/>
-      <w:r>
-        <w:rPr>
-          <w:rStyle w:val="nfaseforte"/>
-          <w:b w:val="0"/>
-          <w:bCs w:val="0"/>
-          <w:iCs/>
-        </w:rPr>
-        <w:t xml:space="preserve"> </w:t>
+        <w:t>omputadores</w:t>
+      </w:r>
+      <w:r>
+        <w:rPr>
+          <w:rStyle w:val="nfaseforte"/>
+          <w:b w:val="0"/>
+          <w:bCs w:val="0"/>
+          <w:iCs/>
+        </w:rPr>
+        <w:t xml:space="preserve"> muito poderosos são uma dádiva, </w:t>
+      </w:r>
+      <w:r>
+        <w:rPr>
+          <w:rStyle w:val="nfaseforte"/>
+          <w:b w:val="0"/>
+          <w:bCs w:val="0"/>
+          <w:iCs/>
+        </w:rPr>
+        <w:t>mas</w:t>
       </w:r>
       <w:r>
         <w:rPr>
@@ -3111,7 +3109,25 @@
           <w:bCs w:val="0"/>
           <w:iCs/>
         </w:rPr>
-        <w:t xml:space="preserve"> rápidas geram quantidades massivas de dados.</w:t>
+        <w:t xml:space="preserve"> rápidas geram quantidades </w:t>
+      </w:r>
+      <w:r>
+        <w:rPr>
+          <w:rStyle w:val="nfaseforte"/>
+          <w:b w:val="0"/>
+          <w:bCs w:val="0"/>
+          <w:iCs/>
+        </w:rPr>
+        <w:t>imensas</w:t>
+      </w:r>
+      <w:r>
+        <w:rPr>
+          <w:rStyle w:val="nfaseforte"/>
+          <w:b w:val="0"/>
+          <w:bCs w:val="0"/>
+          <w:iCs/>
+        </w:rPr>
+        <w:t xml:space="preserve"> de dados.</w:t>
       </w:r>
       <w:r>
         <w:rPr>
@@ -3154,7 +3170,43 @@
           <w:bCs w:val="0"/>
           <w:iCs/>
         </w:rPr>
-        <w:t xml:space="preserve"> de conjuntos de dados eram considerados grandes, hoje nós encontramos conjuntos de dados de simulações individuais na casa dos 300GB. Mas entender os resultados </w:t>
+        <w:t xml:space="preserve"> de conjuntos de dados eram considerados grandes, </w:t>
+      </w:r>
+      <w:r>
+        <w:rPr>
+          <w:rStyle w:val="nfaseforte"/>
+          <w:b w:val="0"/>
+          <w:bCs w:val="0"/>
+          <w:iCs/>
+        </w:rPr>
+        <w:t xml:space="preserve">na época já se </w:t>
+      </w:r>
+      <w:r>
+        <w:rPr>
+          <w:rStyle w:val="nfaseforte"/>
+          <w:b w:val="0"/>
+          <w:bCs w:val="0"/>
+          <w:iCs/>
+        </w:rPr>
+        <w:t>encontra</w:t>
+      </w:r>
+      <w:r>
+        <w:rPr>
+          <w:rStyle w:val="nfaseforte"/>
+          <w:b w:val="0"/>
+          <w:bCs w:val="0"/>
+          <w:iCs/>
+        </w:rPr>
+        <w:t>vam</w:t>
+      </w:r>
+      <w:r>
+        <w:rPr>
+          <w:rStyle w:val="nfaseforte"/>
+          <w:b w:val="0"/>
+          <w:bCs w:val="0"/>
+          <w:iCs/>
+        </w:rPr>
+        <w:t xml:space="preserve"> conjuntos de dados de simulações individuais na casa dos 300GB. Mas entender os resultados </w:t>
       </w:r>
       <w:r>
         <w:rPr>
@@ -3219,9 +3271,37 @@
           <w:bCs w:val="0"/>
           <w:iCs/>
         </w:rPr>
-        <w:t xml:space="preserve">é simplesmente difícil olhar para todos os números. E, como Richard W. </w:t>
-      </w:r>
-      <w:proofErr w:type="spellStart"/>
+        <w:t xml:space="preserve">é simplesmente difícil olhar para todos os números. E, </w:t>
+      </w:r>
+      <w:r>
+        <w:rPr>
+          <w:rStyle w:val="nfaseforte"/>
+          <w:b w:val="0"/>
+          <w:bCs w:val="0"/>
+          <w:iCs/>
+        </w:rPr>
+        <w:t xml:space="preserve">segundo </w:t>
+      </w:r>
+      <w:r>
+        <w:rPr>
+          <w:rStyle w:val="nfaseforte"/>
+          <w:b w:val="0"/>
+          <w:bCs w:val="0"/>
+          <w:iCs/>
+        </w:rPr>
+        <w:t xml:space="preserve">W. </w:t>
+      </w:r>
+      <w:proofErr w:type="spellStart"/>
+      <w:r>
+        <w:rPr>
+          <w:rStyle w:val="nfaseforte"/>
+          <w:b w:val="0"/>
+          <w:bCs w:val="0"/>
+          <w:iCs/>
+        </w:rPr>
+        <w:t>Hamming</w:t>
+      </w:r>
+      <w:proofErr w:type="spellEnd"/>
       <w:proofErr w:type="gramStart"/>
       <w:r>
         <w:rPr>
@@ -3230,35 +3310,7 @@
           <w:bCs w:val="0"/>
           <w:iCs/>
         </w:rPr>
-        <w:t>Hamming</w:t>
-      </w:r>
-      <w:proofErr w:type="spellEnd"/>
-      <w:r>
-        <w:rPr>
-          <w:rStyle w:val="nfaseforte"/>
-          <w:b w:val="0"/>
-          <w:bCs w:val="0"/>
-          <w:iCs/>
-        </w:rPr>
-        <w:t>, matemático e c</w:t>
-      </w:r>
-      <w:r>
-        <w:rPr>
-          <w:rStyle w:val="nfaseforte"/>
-          <w:b w:val="0"/>
-          <w:bCs w:val="0"/>
-          <w:iCs/>
-        </w:rPr>
-        <w:t>ientista pioneiro da computação</w:t>
-      </w:r>
-      <w:r>
-        <w:rPr>
-          <w:rStyle w:val="nfaseforte"/>
-          <w:b w:val="0"/>
-          <w:bCs w:val="0"/>
-          <w:iCs/>
-        </w:rPr>
-        <w:t xml:space="preserve"> assinalou</w:t>
+        <w:t>, assinalou</w:t>
       </w:r>
       <w:proofErr w:type="gramEnd"/>
       <w:r>
@@ -3649,7 +3701,7 @@
           <w:bCs w:val="0"/>
           <w:iCs/>
         </w:rPr>
-        <w:t xml:space="preserve"> de informação original, ou cerca de 250 megabytes para cada homem, mulher e criança na terra. O estudo apontou que “uma vasta quantidade de informação é criado e armazenado por indivíduos” (O que o artigo trata como “democratização dos dados”) e isso “não é somente uma maior produção de informação digital no total, mas a que mais cresce velozmente”. Chamando essa descoberta de “A dominância do Digital”, </w:t>
+        <w:t xml:space="preserve"> de informação original, ou cerca de 250 megabytes para cada homem, mulher e criança na terra. Chamando essa descoberta de “A dominância do Digital”, </w:t>
       </w:r>
       <w:proofErr w:type="spellStart"/>
       <w:r>
@@ -3904,7 +3956,6 @@
           <w:i/>
           <w:iCs/>
         </w:rPr>
-        <w:lastRenderedPageBreak/>
         <w:t>Macroeconomic</w:t>
       </w:r>
       <w:proofErr w:type="spellEnd"/>
@@ -4134,7 +4185,17 @@
           <w:bCs w:val="0"/>
           <w:iCs/>
         </w:rPr>
-        <w:t xml:space="preserve"> vezes na qualidade) da informação relevante disponível, em grande parte, o resultado de avanços recentes e inéditas em gravação de dados e tecnologia de armazenamento.</w:t>
+        <w:t xml:space="preserve"> vezes na qualidade) da </w:t>
+      </w:r>
+      <w:r>
+        <w:rPr>
+          <w:rStyle w:val="nfaseforte"/>
+          <w:b w:val="0"/>
+          <w:bCs w:val="0"/>
+          <w:iCs/>
+        </w:rPr>
+        <w:lastRenderedPageBreak/>
+        <w:t>informação relevante disponível, em grande parte, o resultado de avanços recentes e inéditas em gravação de dados e tecnologia de armazenamento.</w:t>
       </w:r>
       <w:r>
         <w:rPr>
@@ -4168,6 +4229,9 @@
         <w:spacing w:after="0" w:line="360" w:lineRule="auto"/>
         <w:ind w:firstLine="709"/>
         <w:jc w:val="both"/>
+        <w:rPr>
+          <w:b/>
+        </w:rPr>
       </w:pPr>
       <w:r>
         <w:rPr>
@@ -4417,6 +4481,14 @@
           <w:iCs/>
         </w:rPr>
         <w:t xml:space="preserve"> o termo em si não aparece.</w:t>
+      </w:r>
+      <w:r>
+        <w:rPr>
+          <w:rStyle w:val="nfaseforte"/>
+          <w:bCs w:val="0"/>
+          <w:iCs/>
+        </w:rPr>
+        <w:t>(FONTE)</w:t>
       </w:r>
     </w:p>
     <w:p>
@@ -4830,7 +4902,17 @@
           <w:bCs w:val="0"/>
           <w:iCs/>
         </w:rPr>
-        <w:t xml:space="preserve"> em 2012</w:t>
+        <w:t xml:space="preserve"> em </w:t>
+      </w:r>
+      <w:proofErr w:type="gramStart"/>
+      <w:r>
+        <w:rPr>
+          <w:rStyle w:val="nfaseforte"/>
+          <w:b w:val="0"/>
+          <w:bCs w:val="0"/>
+          <w:iCs/>
+        </w:rPr>
+        <w:t>2012</w:t>
       </w:r>
       <w:r>
         <w:rPr>
@@ -4840,6 +4922,513 @@
           <w:iCs/>
         </w:rPr>
         <w:t>.</w:t>
+      </w:r>
+      <w:proofErr w:type="gramEnd"/>
+      <w:r>
+        <w:rPr>
+          <w:rStyle w:val="nfaseforte"/>
+          <w:bCs w:val="0"/>
+          <w:iCs/>
+        </w:rPr>
+        <w:t>(fonte)</w:t>
+      </w:r>
+    </w:p>
+    <w:p>
+      <w:pPr>
+        <w:pStyle w:val="Padro"/>
+        <w:tabs>
+          <w:tab w:val="clear" w:pos="709"/>
+          <w:tab w:val="left" w:pos="142"/>
+        </w:tabs>
+        <w:spacing w:after="0" w:line="360" w:lineRule="auto"/>
+        <w:ind w:firstLine="709"/>
+        <w:jc w:val="both"/>
+        <w:rPr>
+          <w:rStyle w:val="nfaseforte"/>
+          <w:b w:val="0"/>
+          <w:bCs w:val="0"/>
+          <w:iCs/>
+        </w:rPr>
+      </w:pPr>
+      <w:r>
+        <w:rPr>
+          <w:rStyle w:val="nfaseforte"/>
+          <w:b w:val="0"/>
+          <w:bCs w:val="0"/>
+          <w:iCs/>
+        </w:rPr>
+        <w:t xml:space="preserve">Em </w:t>
+      </w:r>
+      <w:r>
+        <w:rPr>
+          <w:rStyle w:val="nfaseforte"/>
+          <w:b w:val="0"/>
+          <w:bCs w:val="0"/>
+          <w:iCs/>
+        </w:rPr>
+        <w:t>2008 Bryant</w:t>
+      </w:r>
+      <w:r>
+        <w:rPr>
+          <w:rStyle w:val="nfaseforte"/>
+          <w:b w:val="0"/>
+          <w:bCs w:val="0"/>
+          <w:iCs/>
+        </w:rPr>
+        <w:t xml:space="preserve">, </w:t>
+      </w:r>
+      <w:r>
+        <w:rPr>
+          <w:rStyle w:val="nfaseforte"/>
+          <w:b w:val="0"/>
+          <w:bCs w:val="0"/>
+          <w:iCs/>
+        </w:rPr>
+        <w:t xml:space="preserve">Katz, e </w:t>
+      </w:r>
+      <w:proofErr w:type="spellStart"/>
+      <w:r>
+        <w:rPr>
+          <w:rStyle w:val="nfaseforte"/>
+          <w:b w:val="0"/>
+          <w:bCs w:val="0"/>
+          <w:iCs/>
+        </w:rPr>
+        <w:t>Lazowska</w:t>
+      </w:r>
+      <w:proofErr w:type="spellEnd"/>
+      <w:r>
+        <w:rPr>
+          <w:rStyle w:val="nfaseforte"/>
+          <w:b w:val="0"/>
+          <w:bCs w:val="0"/>
+          <w:iCs/>
+        </w:rPr>
+        <w:t xml:space="preserve"> publicaram “</w:t>
+      </w:r>
+      <w:r>
+        <w:rPr>
+          <w:rStyle w:val="nfaseforte"/>
+          <w:b w:val="0"/>
+          <w:bCs w:val="0"/>
+          <w:i/>
+          <w:iCs/>
+        </w:rPr>
+        <w:t xml:space="preserve">Big-Data </w:t>
+      </w:r>
+      <w:proofErr w:type="spellStart"/>
+      <w:r>
+        <w:rPr>
+          <w:rStyle w:val="nfaseforte"/>
+          <w:b w:val="0"/>
+          <w:bCs w:val="0"/>
+          <w:i/>
+          <w:iCs/>
+        </w:rPr>
+        <w:t>Computing</w:t>
+      </w:r>
+      <w:proofErr w:type="spellEnd"/>
+      <w:r>
+        <w:rPr>
+          <w:rStyle w:val="nfaseforte"/>
+          <w:b w:val="0"/>
+          <w:bCs w:val="0"/>
+          <w:i/>
+          <w:iCs/>
+        </w:rPr>
+        <w:t xml:space="preserve">: </w:t>
+      </w:r>
+      <w:proofErr w:type="spellStart"/>
+      <w:r>
+        <w:rPr>
+          <w:rStyle w:val="nfaseforte"/>
+          <w:b w:val="0"/>
+          <w:bCs w:val="0"/>
+          <w:i/>
+          <w:iCs/>
+        </w:rPr>
+        <w:t>Creating</w:t>
+      </w:r>
+      <w:proofErr w:type="spellEnd"/>
+      <w:r>
+        <w:rPr>
+          <w:rStyle w:val="nfaseforte"/>
+          <w:b w:val="0"/>
+          <w:bCs w:val="0"/>
+          <w:i/>
+          <w:iCs/>
+        </w:rPr>
+        <w:t xml:space="preserve"> </w:t>
+      </w:r>
+      <w:proofErr w:type="spellStart"/>
+      <w:r>
+        <w:rPr>
+          <w:rStyle w:val="nfaseforte"/>
+          <w:b w:val="0"/>
+          <w:bCs w:val="0"/>
+          <w:i/>
+          <w:iCs/>
+        </w:rPr>
+        <w:t>Revolutionary</w:t>
+      </w:r>
+      <w:proofErr w:type="spellEnd"/>
+      <w:r>
+        <w:rPr>
+          <w:rStyle w:val="nfaseforte"/>
+          <w:b w:val="0"/>
+          <w:bCs w:val="0"/>
+          <w:i/>
+          <w:iCs/>
+        </w:rPr>
+        <w:t xml:space="preserve"> </w:t>
+      </w:r>
+      <w:proofErr w:type="spellStart"/>
+      <w:r>
+        <w:rPr>
+          <w:rStyle w:val="nfaseforte"/>
+          <w:b w:val="0"/>
+          <w:bCs w:val="0"/>
+          <w:i/>
+          <w:iCs/>
+        </w:rPr>
+        <w:t>Breakthroughs</w:t>
+      </w:r>
+      <w:proofErr w:type="spellEnd"/>
+      <w:r>
+        <w:rPr>
+          <w:rStyle w:val="nfaseforte"/>
+          <w:b w:val="0"/>
+          <w:bCs w:val="0"/>
+          <w:i/>
+          <w:iCs/>
+        </w:rPr>
+        <w:t xml:space="preserve"> in </w:t>
+      </w:r>
+      <w:proofErr w:type="spellStart"/>
+      <w:r>
+        <w:rPr>
+          <w:rStyle w:val="nfaseforte"/>
+          <w:b w:val="0"/>
+          <w:bCs w:val="0"/>
+          <w:i/>
+          <w:iCs/>
+        </w:rPr>
+        <w:t>Commerce</w:t>
+      </w:r>
+      <w:proofErr w:type="spellEnd"/>
+      <w:r>
+        <w:rPr>
+          <w:rStyle w:val="nfaseforte"/>
+          <w:b w:val="0"/>
+          <w:bCs w:val="0"/>
+          <w:i/>
+          <w:iCs/>
+        </w:rPr>
+        <w:t xml:space="preserve">, Science </w:t>
+      </w:r>
+      <w:proofErr w:type="spellStart"/>
+      <w:r>
+        <w:rPr>
+          <w:rStyle w:val="nfaseforte"/>
+          <w:b w:val="0"/>
+          <w:bCs w:val="0"/>
+          <w:i/>
+          <w:iCs/>
+        </w:rPr>
+        <w:t>and</w:t>
+      </w:r>
+      <w:proofErr w:type="spellEnd"/>
+      <w:r>
+        <w:rPr>
+          <w:rStyle w:val="nfaseforte"/>
+          <w:b w:val="0"/>
+          <w:bCs w:val="0"/>
+          <w:i/>
+          <w:iCs/>
+        </w:rPr>
+        <w:t xml:space="preserve"> </w:t>
+      </w:r>
+      <w:proofErr w:type="spellStart"/>
+      <w:r>
+        <w:rPr>
+          <w:rStyle w:val="nfaseforte"/>
+          <w:b w:val="0"/>
+          <w:bCs w:val="0"/>
+          <w:i/>
+          <w:iCs/>
+        </w:rPr>
+        <w:t>Society</w:t>
+      </w:r>
+      <w:proofErr w:type="spellEnd"/>
+      <w:r>
+        <w:rPr>
+          <w:rStyle w:val="nfaseforte"/>
+          <w:b w:val="0"/>
+          <w:bCs w:val="0"/>
+          <w:i/>
+          <w:iCs/>
+        </w:rPr>
+        <w:t>.</w:t>
+      </w:r>
+      <w:proofErr w:type="gramStart"/>
+      <w:r>
+        <w:rPr>
+          <w:rStyle w:val="nfaseforte"/>
+          <w:b w:val="0"/>
+          <w:bCs w:val="0"/>
+          <w:iCs/>
+        </w:rPr>
+        <w:t>”</w:t>
+      </w:r>
+      <w:proofErr w:type="gramEnd"/>
+      <w:r>
+        <w:rPr>
+          <w:rStyle w:val="Refdenotaderodap"/>
+          <w:iCs/>
+        </w:rPr>
+        <w:footnoteReference w:id="14"/>
+      </w:r>
+      <w:r>
+        <w:rPr>
+          <w:rStyle w:val="nfaseforte"/>
+          <w:b w:val="0"/>
+          <w:bCs w:val="0"/>
+          <w:iCs/>
+        </w:rPr>
+        <w:t xml:space="preserve">. </w:t>
+      </w:r>
+      <w:bookmarkStart w:id="6" w:name="result_box"/>
+      <w:bookmarkEnd w:id="6"/>
+      <w:r>
+        <w:rPr>
+          <w:rStyle w:val="nfaseforte"/>
+          <w:b w:val="0"/>
+          <w:bCs w:val="0"/>
+          <w:iCs/>
+        </w:rPr>
+        <w:t>Eles escreve</w:t>
+      </w:r>
+      <w:r>
+        <w:rPr>
+          <w:rStyle w:val="nfaseforte"/>
+          <w:b w:val="0"/>
+          <w:bCs w:val="0"/>
+          <w:iCs/>
+        </w:rPr>
+        <w:t>ram</w:t>
+      </w:r>
+      <w:r>
+        <w:rPr>
+          <w:rStyle w:val="nfaseforte"/>
+          <w:b w:val="0"/>
+          <w:bCs w:val="0"/>
+          <w:iCs/>
+        </w:rPr>
+        <w:t>:</w:t>
+      </w:r>
+    </w:p>
+    <w:p>
+      <w:pPr>
+        <w:pStyle w:val="Padro"/>
+        <w:tabs>
+          <w:tab w:val="clear" w:pos="709"/>
+          <w:tab w:val="left" w:pos="142"/>
+        </w:tabs>
+        <w:spacing w:after="0" w:line="360" w:lineRule="auto"/>
+        <w:ind w:left="2268"/>
+        <w:jc w:val="both"/>
+        <w:rPr>
+          <w:rStyle w:val="nfase"/>
+          <w:i w:val="0"/>
+        </w:rPr>
+      </w:pPr>
+      <w:r>
+        <w:rPr>
+          <w:rStyle w:val="nfaseforte"/>
+          <w:b w:val="0"/>
+          <w:bCs w:val="0"/>
+          <w:iCs/>
+        </w:rPr>
+        <w:t xml:space="preserve"> “</w:t>
+      </w:r>
+      <w:r>
+        <w:rPr>
+          <w:rStyle w:val="nfaseforte"/>
+          <w:b w:val="0"/>
+          <w:bCs w:val="0"/>
+          <w:iCs/>
+        </w:rPr>
+        <w:t xml:space="preserve">Assim como os motores de busca têm transformado a forma de acessar as informações, outras formas de </w:t>
+      </w:r>
+      <w:r>
+        <w:rPr>
+          <w:rStyle w:val="nfaseforte"/>
+          <w:b w:val="0"/>
+          <w:bCs w:val="0"/>
+          <w:i/>
+        </w:rPr>
+        <w:t>Big Data</w:t>
+      </w:r>
+      <w:r>
+        <w:rPr>
+          <w:rStyle w:val="nfaseforte"/>
+          <w:b w:val="0"/>
+          <w:bCs w:val="0"/>
+          <w:iCs/>
+        </w:rPr>
+        <w:t xml:space="preserve"> podem e vão transformar as atividades das empresas, pesquisadores científicos, médicos e operações de defesa e inteligência </w:t>
+      </w:r>
+      <w:proofErr w:type="gramStart"/>
+      <w:r>
+        <w:rPr>
+          <w:rStyle w:val="nfaseforte"/>
+          <w:b w:val="0"/>
+          <w:bCs w:val="0"/>
+          <w:iCs/>
+        </w:rPr>
+        <w:t>da</w:t>
+      </w:r>
+      <w:proofErr w:type="gramEnd"/>
+      <w:r>
+        <w:rPr>
+          <w:rStyle w:val="nfaseforte"/>
+          <w:b w:val="0"/>
+          <w:bCs w:val="0"/>
+          <w:iCs/>
+        </w:rPr>
+        <w:t xml:space="preserve"> </w:t>
+      </w:r>
+      <w:proofErr w:type="gramStart"/>
+      <w:r>
+        <w:rPr>
+          <w:rStyle w:val="nfaseforte"/>
+          <w:b w:val="0"/>
+          <w:bCs w:val="0"/>
+          <w:iCs/>
+        </w:rPr>
+        <w:t>nossa</w:t>
+      </w:r>
+      <w:proofErr w:type="gramEnd"/>
+      <w:r>
+        <w:rPr>
+          <w:rStyle w:val="nfaseforte"/>
+          <w:b w:val="0"/>
+          <w:bCs w:val="0"/>
+          <w:iCs/>
+        </w:rPr>
+        <w:t xml:space="preserve"> nação</w:t>
+      </w:r>
+      <w:r>
+        <w:rPr>
+          <w:rStyle w:val="nfaseforte"/>
+          <w:b w:val="0"/>
+          <w:bCs w:val="0"/>
+          <w:iCs/>
+        </w:rPr>
+        <w:t>[</w:t>
+      </w:r>
+      <w:r>
+        <w:rPr>
+          <w:rStyle w:val="nfaseforte"/>
+          <w:b w:val="0"/>
+          <w:bCs w:val="0"/>
+          <w:iCs/>
+        </w:rPr>
+        <w:t>...</w:t>
+      </w:r>
+      <w:r>
+        <w:rPr>
+          <w:rStyle w:val="nfaseforte"/>
+          <w:b w:val="0"/>
+          <w:bCs w:val="0"/>
+          <w:iCs/>
+        </w:rPr>
+        <w:t>]</w:t>
+      </w:r>
+      <w:r>
+        <w:rPr>
+          <w:rStyle w:val="nfaseforte"/>
+          <w:b w:val="0"/>
+          <w:bCs w:val="0"/>
+          <w:iCs/>
+        </w:rPr>
+        <w:t xml:space="preserve"> </w:t>
+      </w:r>
+      <w:r>
+        <w:rPr>
+          <w:rStyle w:val="nfaseforte"/>
+          <w:b w:val="0"/>
+          <w:bCs w:val="0"/>
+          <w:i/>
+        </w:rPr>
+        <w:t>Big Data</w:t>
+      </w:r>
+      <w:r>
+        <w:rPr>
+          <w:rStyle w:val="nfaseforte"/>
+          <w:b w:val="0"/>
+          <w:bCs w:val="0"/>
+          <w:iCs/>
+        </w:rPr>
+        <w:t xml:space="preserve"> é, talvez, a maior inovação na computação na última década. Nós apenas começamos a ver o seu potencial para coletar, organizar e processar dados em todas as esferas da vida. Um modesto investimento por parte do governo federal poderia acelerar consideravelmente o seu d</w:t>
+      </w:r>
+      <w:r>
+        <w:rPr>
+          <w:rStyle w:val="nfaseforte"/>
+          <w:b w:val="0"/>
+          <w:bCs w:val="0"/>
+          <w:iCs/>
+        </w:rPr>
+        <w:t>esenvolvimento e implementação.</w:t>
+      </w:r>
+      <w:r>
+        <w:rPr>
+          <w:rStyle w:val="nfaseforte"/>
+          <w:b w:val="0"/>
+          <w:bCs w:val="0"/>
+          <w:iCs/>
+        </w:rPr>
+        <w:t>”</w:t>
+      </w:r>
+      <w:r>
+        <w:rPr>
+          <w:rStyle w:val="nfase"/>
+          <w:i w:val="0"/>
+        </w:rPr>
+        <w:t xml:space="preserve"> </w:t>
+      </w:r>
+    </w:p>
+    <w:p>
+      <w:pPr>
+        <w:pStyle w:val="Padro"/>
+        <w:tabs>
+          <w:tab w:val="clear" w:pos="709"/>
+          <w:tab w:val="left" w:pos="142"/>
+        </w:tabs>
+        <w:spacing w:after="0" w:line="360" w:lineRule="auto"/>
+        <w:ind w:firstLine="709"/>
+        <w:jc w:val="both"/>
+      </w:pPr>
+      <w:r>
+        <w:rPr>
+          <w:rStyle w:val="nfase"/>
+          <w:i w:val="0"/>
+        </w:rPr>
+        <w:t>(BRYANT; KATZ; LAZOWSKA, 2008</w:t>
+      </w:r>
+      <w:r>
+        <w:rPr>
+          <w:rStyle w:val="nfase"/>
+          <w:i w:val="0"/>
+        </w:rPr>
+        <w:t>,</w:t>
+      </w:r>
+      <w:r>
+        <w:rPr>
+          <w:rStyle w:val="nfase"/>
+          <w:i w:val="0"/>
+        </w:rPr>
+        <w:t xml:space="preserve"> apud PRESS, 2013).</w:t>
       </w:r>
     </w:p>
     <w:p>
@@ -4853,6 +5442,8 @@
         <w:ind w:firstLine="567"/>
         <w:jc w:val="both"/>
       </w:pPr>
+      <w:bookmarkStart w:id="7" w:name="result_box1"/>
+      <w:bookmarkEnd w:id="7"/>
       <w:r>
         <w:rPr>
           <w:rStyle w:val="nfaseforte"/>
@@ -4869,206 +5460,114 @@
           <w:bCs w:val="0"/>
           <w:iCs/>
         </w:rPr>
-        <w:t>2008 Bryant</w:t>
-      </w:r>
-      <w:r>
-        <w:rPr>
-          <w:rStyle w:val="nfaseforte"/>
-          <w:b w:val="0"/>
-          <w:bCs w:val="0"/>
-          <w:iCs/>
-        </w:rPr>
-        <w:t xml:space="preserve">, </w:t>
-      </w:r>
-      <w:r>
-        <w:rPr>
-          <w:rStyle w:val="nfaseforte"/>
-          <w:b w:val="0"/>
-          <w:bCs w:val="0"/>
-          <w:iCs/>
-        </w:rPr>
-        <w:t xml:space="preserve">Katz, e </w:t>
-      </w:r>
-      <w:proofErr w:type="spellStart"/>
-      <w:r>
-        <w:rPr>
-          <w:rStyle w:val="nfaseforte"/>
-          <w:b w:val="0"/>
-          <w:bCs w:val="0"/>
-          <w:iCs/>
-        </w:rPr>
-        <w:t>Lazowska</w:t>
-      </w:r>
-      <w:proofErr w:type="spellEnd"/>
-      <w:r>
-        <w:rPr>
-          <w:rStyle w:val="nfaseforte"/>
-          <w:b w:val="0"/>
-          <w:bCs w:val="0"/>
-          <w:iCs/>
-        </w:rPr>
-        <w:t xml:space="preserve"> publicaram “</w:t>
-      </w:r>
-      <w:r>
-        <w:rPr>
-          <w:rStyle w:val="nfaseforte"/>
-          <w:b w:val="0"/>
-          <w:bCs w:val="0"/>
-          <w:i/>
-          <w:iCs/>
-        </w:rPr>
-        <w:t xml:space="preserve">Big-Data </w:t>
-      </w:r>
-      <w:proofErr w:type="spellStart"/>
-      <w:r>
-        <w:rPr>
-          <w:rStyle w:val="nfaseforte"/>
-          <w:b w:val="0"/>
-          <w:bCs w:val="0"/>
-          <w:i/>
-          <w:iCs/>
-        </w:rPr>
-        <w:t>Computing</w:t>
-      </w:r>
-      <w:proofErr w:type="spellEnd"/>
-      <w:r>
-        <w:rPr>
-          <w:rStyle w:val="nfaseforte"/>
-          <w:b w:val="0"/>
-          <w:bCs w:val="0"/>
-          <w:i/>
-          <w:iCs/>
-        </w:rPr>
-        <w:t xml:space="preserve">: </w:t>
-      </w:r>
-      <w:proofErr w:type="spellStart"/>
-      <w:r>
-        <w:rPr>
-          <w:rStyle w:val="nfaseforte"/>
-          <w:b w:val="0"/>
-          <w:bCs w:val="0"/>
-          <w:i/>
-          <w:iCs/>
-        </w:rPr>
-        <w:t>Creating</w:t>
-      </w:r>
-      <w:proofErr w:type="spellEnd"/>
-      <w:r>
-        <w:rPr>
-          <w:rStyle w:val="nfaseforte"/>
-          <w:b w:val="0"/>
-          <w:bCs w:val="0"/>
-          <w:i/>
-          <w:iCs/>
-        </w:rPr>
-        <w:t xml:space="preserve"> </w:t>
-      </w:r>
-      <w:proofErr w:type="spellStart"/>
-      <w:r>
-        <w:rPr>
-          <w:rStyle w:val="nfaseforte"/>
-          <w:b w:val="0"/>
-          <w:bCs w:val="0"/>
-          <w:i/>
-          <w:iCs/>
-        </w:rPr>
-        <w:t>Revolutionary</w:t>
-      </w:r>
-      <w:proofErr w:type="spellEnd"/>
-      <w:r>
-        <w:rPr>
-          <w:rStyle w:val="nfaseforte"/>
-          <w:b w:val="0"/>
-          <w:bCs w:val="0"/>
-          <w:i/>
-          <w:iCs/>
-        </w:rPr>
-        <w:t xml:space="preserve"> </w:t>
-      </w:r>
-      <w:proofErr w:type="spellStart"/>
-      <w:r>
-        <w:rPr>
-          <w:rStyle w:val="nfaseforte"/>
-          <w:b w:val="0"/>
-          <w:bCs w:val="0"/>
-          <w:i/>
-          <w:iCs/>
-        </w:rPr>
-        <w:t>Breakthroughs</w:t>
-      </w:r>
-      <w:proofErr w:type="spellEnd"/>
-      <w:r>
-        <w:rPr>
-          <w:rStyle w:val="nfaseforte"/>
-          <w:b w:val="0"/>
-          <w:bCs w:val="0"/>
-          <w:i/>
-          <w:iCs/>
-        </w:rPr>
-        <w:t xml:space="preserve"> in </w:t>
-      </w:r>
-      <w:proofErr w:type="spellStart"/>
-      <w:r>
-        <w:rPr>
-          <w:rStyle w:val="nfaseforte"/>
-          <w:b w:val="0"/>
-          <w:bCs w:val="0"/>
-          <w:i/>
-          <w:iCs/>
-        </w:rPr>
-        <w:t>Commerce</w:t>
-      </w:r>
-      <w:proofErr w:type="spellEnd"/>
-      <w:r>
-        <w:rPr>
-          <w:rStyle w:val="nfaseforte"/>
-          <w:b w:val="0"/>
-          <w:bCs w:val="0"/>
-          <w:i/>
-          <w:iCs/>
-        </w:rPr>
-        <w:t xml:space="preserve">, Science </w:t>
-      </w:r>
-      <w:proofErr w:type="spellStart"/>
-      <w:r>
-        <w:rPr>
-          <w:rStyle w:val="nfaseforte"/>
-          <w:b w:val="0"/>
-          <w:bCs w:val="0"/>
-          <w:i/>
-          <w:iCs/>
-        </w:rPr>
-        <w:t>and</w:t>
-      </w:r>
-      <w:proofErr w:type="spellEnd"/>
-      <w:r>
-        <w:rPr>
-          <w:rStyle w:val="nfaseforte"/>
-          <w:b w:val="0"/>
-          <w:bCs w:val="0"/>
-          <w:i/>
-          <w:iCs/>
-        </w:rPr>
-        <w:t xml:space="preserve"> </w:t>
-      </w:r>
-      <w:proofErr w:type="spellStart"/>
-      <w:r>
-        <w:rPr>
-          <w:rStyle w:val="nfaseforte"/>
-          <w:b w:val="0"/>
-          <w:bCs w:val="0"/>
-          <w:i/>
-          <w:iCs/>
-        </w:rPr>
-        <w:t>Society</w:t>
-      </w:r>
-      <w:proofErr w:type="spellEnd"/>
-      <w:r>
-        <w:rPr>
-          <w:rStyle w:val="nfaseforte"/>
-          <w:b w:val="0"/>
-          <w:bCs w:val="0"/>
-          <w:i/>
+        <w:t xml:space="preserve">2010 </w:t>
+      </w:r>
+      <w:proofErr w:type="spellStart"/>
+      <w:r>
+        <w:rPr>
+          <w:rStyle w:val="nfaseforte"/>
+          <w:b w:val="0"/>
+          <w:bCs w:val="0"/>
+          <w:iCs/>
+        </w:rPr>
+        <w:t>Cukier</w:t>
+      </w:r>
+      <w:proofErr w:type="spellEnd"/>
+      <w:r>
+        <w:rPr>
+          <w:rStyle w:val="nfaseforte"/>
+          <w:b w:val="0"/>
+          <w:bCs w:val="0"/>
+          <w:iCs/>
+        </w:rPr>
+        <w:t xml:space="preserve"> publica na revista </w:t>
+      </w:r>
+      <w:r>
+        <w:rPr>
+          <w:rStyle w:val="nfaseforte"/>
+          <w:b w:val="0"/>
+          <w:bCs w:val="0"/>
+          <w:i/>
+          <w:iCs/>
+        </w:rPr>
+        <w:t xml:space="preserve">The </w:t>
+      </w:r>
+      <w:proofErr w:type="spellStart"/>
+      <w:r>
+        <w:rPr>
+          <w:rStyle w:val="nfaseforte"/>
+          <w:b w:val="0"/>
+          <w:bCs w:val="0"/>
+          <w:i/>
+          <w:iCs/>
+        </w:rPr>
+        <w:t>Economis</w:t>
+      </w:r>
+      <w:r>
+        <w:rPr>
+          <w:rStyle w:val="nfaseforte"/>
+          <w:b w:val="0"/>
+          <w:bCs w:val="0"/>
+          <w:i/>
+          <w:iCs/>
+        </w:rPr>
+        <w:t>t</w:t>
+      </w:r>
+      <w:proofErr w:type="spellEnd"/>
+      <w:r>
+        <w:rPr>
+          <w:rStyle w:val="Refdenotaderodap"/>
+          <w:i/>
+          <w:iCs/>
+        </w:rPr>
+        <w:footnoteReference w:id="15"/>
+      </w:r>
+      <w:r>
+        <w:rPr>
+          <w:rStyle w:val="nfaseforte"/>
+          <w:b w:val="0"/>
+          <w:bCs w:val="0"/>
+          <w:iCs/>
+        </w:rPr>
+        <w:t xml:space="preserve"> um relatório intitulado “</w:t>
+      </w:r>
+      <w:r>
+        <w:rPr>
+          <w:rStyle w:val="nfaseforte"/>
+          <w:b w:val="0"/>
+          <w:bCs w:val="0"/>
+          <w:i/>
+          <w:iCs/>
+        </w:rPr>
+        <w:t>Data, data</w:t>
+      </w:r>
+      <w:r>
+        <w:rPr>
+          <w:rStyle w:val="nfaseforte"/>
+          <w:b w:val="0"/>
+          <w:bCs w:val="0"/>
+          <w:i/>
+          <w:iCs/>
+        </w:rPr>
+        <w:t xml:space="preserve"> </w:t>
+      </w:r>
+      <w:proofErr w:type="spellStart"/>
+      <w:r>
+        <w:rPr>
+          <w:rStyle w:val="nfaseforte"/>
+          <w:b w:val="0"/>
+          <w:bCs w:val="0"/>
+          <w:i/>
+          <w:iCs/>
+        </w:rPr>
+        <w:t>everywhere</w:t>
+      </w:r>
+      <w:proofErr w:type="spellEnd"/>
+      <w:r>
+        <w:rPr>
+          <w:rStyle w:val="nfaseforte"/>
+          <w:b w:val="0"/>
+          <w:bCs w:val="0"/>
           <w:iCs/>
         </w:rPr>
         <w:t>.</w:t>
@@ -5089,43 +5588,125 @@
           <w:rStyle w:val="Refdenotaderodap"/>
           <w:iCs/>
         </w:rPr>
-        <w:footnoteReference w:id="14"/>
-      </w:r>
-      <w:r>
-        <w:rPr>
-          <w:rStyle w:val="nfaseforte"/>
-          <w:b w:val="0"/>
-          <w:bCs w:val="0"/>
-          <w:iCs/>
-        </w:rPr>
-        <w:t xml:space="preserve">. </w:t>
-      </w:r>
-      <w:bookmarkStart w:id="6" w:name="result_box"/>
-      <w:bookmarkEnd w:id="6"/>
-      <w:r>
-        <w:rPr>
-          <w:rStyle w:val="nfaseforte"/>
-          <w:b w:val="0"/>
-          <w:bCs w:val="0"/>
-          <w:iCs/>
-        </w:rPr>
-        <w:t>Eles escrevem: “</w:t>
-      </w:r>
-      <w:r>
-        <w:rPr>
-          <w:rStyle w:val="nfaseforte"/>
-          <w:b w:val="0"/>
-          <w:bCs w:val="0"/>
-          <w:iCs/>
-        </w:rPr>
-        <w:t xml:space="preserve">Assim como os motores de busca têm transformado a forma de acessar as informações, outras formas de </w:t>
-      </w:r>
-      <w:r>
-        <w:rPr>
-          <w:rStyle w:val="nfaseforte"/>
-          <w:b w:val="0"/>
-          <w:bCs w:val="0"/>
-          <w:i/>
+        <w:footnoteReference w:id="16"/>
+      </w:r>
+      <w:r>
+        <w:rPr>
+          <w:rStyle w:val="nfaseforte"/>
+          <w:b w:val="0"/>
+          <w:bCs w:val="0"/>
+          <w:iCs/>
+        </w:rPr>
+        <w:t>.</w:t>
+      </w:r>
+      <w:r>
+        <w:rPr>
+          <w:rStyle w:val="nfaseforte"/>
+          <w:b w:val="0"/>
+          <w:bCs w:val="0"/>
+          <w:iCs/>
+        </w:rPr>
+        <w:t xml:space="preserve"> </w:t>
+      </w:r>
+      <w:r>
+        <w:rPr>
+          <w:rStyle w:val="nfaseforte"/>
+          <w:b w:val="0"/>
+          <w:bCs w:val="0"/>
+          <w:iCs/>
+        </w:rPr>
+        <w:t>Dizendo que</w:t>
+      </w:r>
+      <w:r>
+        <w:rPr>
+          <w:rStyle w:val="nfaseforte"/>
+          <w:b w:val="0"/>
+          <w:bCs w:val="0"/>
+          <w:iCs/>
+        </w:rPr>
+        <w:t xml:space="preserve"> </w:t>
+      </w:r>
+      <w:r>
+        <w:rPr>
+          <w:rStyle w:val="nfaseforte"/>
+          <w:b w:val="0"/>
+          <w:bCs w:val="0"/>
+          <w:iCs/>
+        </w:rPr>
+        <w:t>o mundo contém uma inimaginável quantidade de informação digital que está ficando cada vez mais vasta mais rapidamente</w:t>
+      </w:r>
+      <w:r>
+        <w:rPr>
+          <w:rStyle w:val="nfaseforte"/>
+          <w:b w:val="0"/>
+          <w:bCs w:val="0"/>
+          <w:iCs/>
+        </w:rPr>
+        <w:t xml:space="preserve"> </w:t>
+      </w:r>
+      <w:r>
+        <w:rPr>
+          <w:rStyle w:val="nfaseforte"/>
+          <w:b w:val="0"/>
+          <w:bCs w:val="0"/>
+          <w:iCs/>
+        </w:rPr>
+        <w:t>e que o</w:t>
+      </w:r>
+      <w:r>
+        <w:rPr>
+          <w:rStyle w:val="nfaseforte"/>
+          <w:b w:val="0"/>
+          <w:bCs w:val="0"/>
+          <w:iCs/>
+        </w:rPr>
+        <w:t xml:space="preserve"> efeito </w:t>
+      </w:r>
+      <w:r>
+        <w:rPr>
+          <w:rStyle w:val="nfaseforte"/>
+          <w:b w:val="0"/>
+          <w:bCs w:val="0"/>
+          <w:iCs/>
+        </w:rPr>
+        <w:lastRenderedPageBreak/>
+        <w:t>se</w:t>
+      </w:r>
+      <w:r>
+        <w:rPr>
+          <w:rStyle w:val="nfaseforte"/>
+          <w:b w:val="0"/>
+          <w:bCs w:val="0"/>
+          <w:iCs/>
+        </w:rPr>
+        <w:t xml:space="preserve"> faz sentir em todos os lugares.</w:t>
+      </w:r>
+      <w:r>
+        <w:rPr>
+          <w:rStyle w:val="nfaseforte"/>
+          <w:b w:val="0"/>
+          <w:bCs w:val="0"/>
+          <w:iCs/>
+        </w:rPr>
+        <w:t xml:space="preserve"> </w:t>
+      </w:r>
+      <w:proofErr w:type="gramStart"/>
+      <w:r>
+        <w:rPr>
+          <w:rStyle w:val="nfaseforte"/>
+          <w:b w:val="0"/>
+          <w:bCs w:val="0"/>
+          <w:iCs/>
+        </w:rPr>
+        <w:t>Cientistas e engenheiros de computação cunharam um novo termo para o fenômeno: “</w:t>
+      </w:r>
+      <w:r>
+        <w:rPr>
+          <w:rStyle w:val="nfaseforte"/>
+          <w:b w:val="0"/>
+          <w:bCs w:val="0"/>
+          <w:i/>
+          <w:iCs/>
         </w:rPr>
         <w:t>Big Data</w:t>
       </w:r>
@@ -5136,26 +5717,25 @@
           <w:bCs w:val="0"/>
           <w:iCs/>
         </w:rPr>
-        <w:t xml:space="preserve"> podem e vão transformar as atividades das empresas, pesquisadores científicos, médicos e operações de defesa e inteligência da nossa </w:t>
-      </w:r>
-      <w:proofErr w:type="gramStart"/>
-      <w:r>
-        <w:rPr>
-          <w:rStyle w:val="nfaseforte"/>
-          <w:b w:val="0"/>
-          <w:bCs w:val="0"/>
-          <w:iCs/>
-        </w:rPr>
-        <w:t>nação</w:t>
-      </w:r>
-      <w:r>
-        <w:rPr>
-          <w:rStyle w:val="nfaseforte"/>
-          <w:b w:val="0"/>
-          <w:bCs w:val="0"/>
-          <w:iCs/>
-        </w:rPr>
-        <w:t>[</w:t>
+        <w:t>”</w:t>
+      </w:r>
+      <w:r>
+        <w:rPr>
+          <w:rStyle w:val="nfaseforte"/>
+          <w:b w:val="0"/>
+          <w:bCs w:val="0"/>
+          <w:iCs/>
+        </w:rPr>
+        <w:t>.</w:t>
+      </w:r>
+      <w:r>
+        <w:rPr>
+          <w:rStyle w:val="nfaseforte"/>
+          <w:b w:val="0"/>
+          <w:bCs w:val="0"/>
+          <w:iCs/>
+        </w:rPr>
+        <w:t>”</w:t>
       </w:r>
       <w:proofErr w:type="gramEnd"/>
       <w:r>
@@ -5165,68 +5745,42 @@
           <w:bCs w:val="0"/>
           <w:iCs/>
         </w:rPr>
-        <w:t>...</w:t>
-      </w:r>
-      <w:r>
-        <w:rPr>
-          <w:rStyle w:val="nfaseforte"/>
-          <w:b w:val="0"/>
-          <w:bCs w:val="0"/>
-          <w:iCs/>
-        </w:rPr>
-        <w:t>]</w:t>
-      </w:r>
-      <w:r>
-        <w:rPr>
-          <w:rStyle w:val="nfaseforte"/>
-          <w:b w:val="0"/>
-          <w:bCs w:val="0"/>
-          <w:iCs/>
-        </w:rPr>
-        <w:t xml:space="preserve"> </w:t>
-      </w:r>
-      <w:r>
-        <w:rPr>
-          <w:rStyle w:val="nfaseforte"/>
-          <w:b w:val="0"/>
-          <w:bCs w:val="0"/>
-          <w:i/>
-        </w:rPr>
-        <w:t>Big Data</w:t>
-      </w:r>
-      <w:r>
-        <w:rPr>
-          <w:rStyle w:val="nfaseforte"/>
-          <w:b w:val="0"/>
-          <w:bCs w:val="0"/>
-          <w:iCs/>
-        </w:rPr>
-        <w:t xml:space="preserve"> é, talvez, a maior inovação na computação na última década. Nós apenas começamos a ver o seu potencial para coletar, organizar e processar dados em todas as esferas da vida. Um modesto investimento por parte do governo federal poderia acelerar consideravelmente o seu d</w:t>
-      </w:r>
-      <w:r>
-        <w:rPr>
-          <w:rStyle w:val="nfaseforte"/>
-          <w:b w:val="0"/>
-          <w:bCs w:val="0"/>
-          <w:iCs/>
-        </w:rPr>
-        <w:t>esenvolvimento e implementação.</w:t>
-      </w:r>
-      <w:r>
-        <w:rPr>
-          <w:rStyle w:val="nfaseforte"/>
-          <w:b w:val="0"/>
-          <w:bCs w:val="0"/>
-          <w:iCs/>
-        </w:rPr>
-        <w:t>”</w:t>
+        <w:t>.</w:t>
       </w:r>
       <w:r>
         <w:rPr>
           <w:rStyle w:val="nfase"/>
           <w:i w:val="0"/>
         </w:rPr>
-        <w:t xml:space="preserve"> (BRYANT; KATZ; LAZOWSKA, 2008</w:t>
+        <w:t xml:space="preserve"> </w:t>
+      </w:r>
+      <w:r>
+        <w:rPr>
+          <w:rStyle w:val="nfase"/>
+          <w:i w:val="0"/>
+        </w:rPr>
+        <w:t>(</w:t>
+      </w:r>
+      <w:r>
+        <w:rPr>
+          <w:rStyle w:val="nfase"/>
+          <w:i w:val="0"/>
+        </w:rPr>
+        <w:t>CUKIER</w:t>
+      </w:r>
+      <w:r>
+        <w:rPr>
+          <w:rStyle w:val="nfase"/>
+          <w:i w:val="0"/>
+        </w:rPr>
+        <w:t>,</w:t>
+      </w:r>
+      <w:r>
+        <w:rPr>
+          <w:rStyle w:val="nfase"/>
+          <w:i w:val="0"/>
+        </w:rPr>
+        <w:t xml:space="preserve"> 2010</w:t>
       </w:r>
       <w:r>
         <w:rPr>
@@ -5254,8 +5808,8 @@
         <w:ind w:firstLine="567"/>
         <w:jc w:val="both"/>
       </w:pPr>
-      <w:bookmarkStart w:id="7" w:name="result_box1"/>
-      <w:bookmarkEnd w:id="7"/>
+      <w:bookmarkStart w:id="8" w:name="result_box2"/>
+      <w:bookmarkEnd w:id="8"/>
       <w:r>
         <w:rPr>
           <w:rStyle w:val="nfaseforte"/>
@@ -5272,58 +5826,170 @@
           <w:bCs w:val="0"/>
           <w:iCs/>
         </w:rPr>
-        <w:t xml:space="preserve">2010 </w:t>
-      </w:r>
-      <w:proofErr w:type="spellStart"/>
-      <w:r>
-        <w:rPr>
-          <w:rStyle w:val="nfaseforte"/>
-          <w:b w:val="0"/>
-          <w:bCs w:val="0"/>
-          <w:iCs/>
-        </w:rPr>
-        <w:t>Cukier</w:t>
-      </w:r>
-      <w:proofErr w:type="spellEnd"/>
-      <w:r>
-        <w:rPr>
-          <w:rStyle w:val="nfaseforte"/>
-          <w:b w:val="0"/>
-          <w:bCs w:val="0"/>
-          <w:iCs/>
-        </w:rPr>
-        <w:t xml:space="preserve"> publica na revista </w:t>
-      </w:r>
-      <w:r>
-        <w:rPr>
-          <w:rStyle w:val="nfaseforte"/>
-          <w:b w:val="0"/>
-          <w:bCs w:val="0"/>
-          <w:i/>
-          <w:iCs/>
-        </w:rPr>
-        <w:t xml:space="preserve">The </w:t>
-      </w:r>
-      <w:proofErr w:type="spellStart"/>
-      <w:r>
-        <w:rPr>
-          <w:rStyle w:val="nfaseforte"/>
-          <w:b w:val="0"/>
-          <w:bCs w:val="0"/>
-          <w:i/>
-          <w:iCs/>
-        </w:rPr>
-        <w:t>Economis</w:t>
-      </w:r>
-      <w:r>
-        <w:rPr>
-          <w:rStyle w:val="nfaseforte"/>
-          <w:b w:val="0"/>
-          <w:bCs w:val="0"/>
-          <w:i/>
-          <w:iCs/>
-        </w:rPr>
-        <w:t>t</w:t>
+        <w:t xml:space="preserve">2011 </w:t>
+      </w:r>
+      <w:proofErr w:type="spellStart"/>
+      <w:r>
+        <w:rPr>
+          <w:rStyle w:val="nfaseforte"/>
+          <w:b w:val="0"/>
+          <w:bCs w:val="0"/>
+          <w:iCs/>
+        </w:rPr>
+        <w:t>Manyika</w:t>
+      </w:r>
+      <w:proofErr w:type="spellEnd"/>
+      <w:r>
+        <w:rPr>
+          <w:rStyle w:val="nfaseforte"/>
+          <w:b w:val="0"/>
+          <w:bCs w:val="0"/>
+          <w:iCs/>
+        </w:rPr>
+        <w:t xml:space="preserve">, </w:t>
+      </w:r>
+      <w:proofErr w:type="spellStart"/>
+      <w:r>
+        <w:rPr>
+          <w:rStyle w:val="nfaseforte"/>
+          <w:b w:val="0"/>
+          <w:bCs w:val="0"/>
+          <w:iCs/>
+        </w:rPr>
+        <w:t>Chui</w:t>
+      </w:r>
+      <w:proofErr w:type="spellEnd"/>
+      <w:r>
+        <w:rPr>
+          <w:rStyle w:val="nfaseforte"/>
+          <w:b w:val="0"/>
+          <w:bCs w:val="0"/>
+          <w:iCs/>
+        </w:rPr>
+        <w:t xml:space="preserve">, Brown, </w:t>
+      </w:r>
+      <w:proofErr w:type="spellStart"/>
+      <w:r>
+        <w:rPr>
+          <w:rStyle w:val="nfaseforte"/>
+          <w:b w:val="0"/>
+          <w:bCs w:val="0"/>
+          <w:iCs/>
+        </w:rPr>
+        <w:t>Bughin</w:t>
+      </w:r>
+      <w:proofErr w:type="spellEnd"/>
+      <w:r>
+        <w:rPr>
+          <w:rStyle w:val="nfaseforte"/>
+          <w:b w:val="0"/>
+          <w:bCs w:val="0"/>
+          <w:iCs/>
+        </w:rPr>
+        <w:t xml:space="preserve">, </w:t>
+      </w:r>
+      <w:proofErr w:type="spellStart"/>
+      <w:r>
+        <w:rPr>
+          <w:rStyle w:val="nfaseforte"/>
+          <w:b w:val="0"/>
+          <w:bCs w:val="0"/>
+          <w:iCs/>
+        </w:rPr>
+        <w:t>Dobbs</w:t>
+      </w:r>
+      <w:proofErr w:type="spellEnd"/>
+      <w:r>
+        <w:rPr>
+          <w:rStyle w:val="nfaseforte"/>
+          <w:b w:val="0"/>
+          <w:bCs w:val="0"/>
+          <w:iCs/>
+        </w:rPr>
+        <w:t xml:space="preserve">, </w:t>
+      </w:r>
+      <w:proofErr w:type="spellStart"/>
+      <w:r>
+        <w:rPr>
+          <w:rStyle w:val="nfaseforte"/>
+          <w:b w:val="0"/>
+          <w:bCs w:val="0"/>
+          <w:iCs/>
+        </w:rPr>
+        <w:t>Roxburgh</w:t>
+      </w:r>
+      <w:proofErr w:type="spellEnd"/>
+      <w:r>
+        <w:rPr>
+          <w:rStyle w:val="nfaseforte"/>
+          <w:b w:val="0"/>
+          <w:bCs w:val="0"/>
+          <w:iCs/>
+        </w:rPr>
+        <w:t xml:space="preserve">, e </w:t>
+      </w:r>
+      <w:proofErr w:type="spellStart"/>
+      <w:r>
+        <w:rPr>
+          <w:rStyle w:val="nfaseforte"/>
+          <w:b w:val="0"/>
+          <w:bCs w:val="0"/>
+          <w:iCs/>
+        </w:rPr>
+        <w:t>Byers</w:t>
+      </w:r>
+      <w:proofErr w:type="spellEnd"/>
+      <w:r>
+        <w:rPr>
+          <w:rStyle w:val="nfaseforte"/>
+          <w:b w:val="0"/>
+          <w:bCs w:val="0"/>
+          <w:iCs/>
+        </w:rPr>
+        <w:t xml:space="preserve"> do </w:t>
+      </w:r>
+      <w:proofErr w:type="spellStart"/>
+      <w:r>
+        <w:rPr>
+          <w:rStyle w:val="nfaseforte"/>
+          <w:b w:val="0"/>
+          <w:bCs w:val="0"/>
+          <w:i/>
+          <w:iCs/>
+        </w:rPr>
+        <w:t>McKinsey</w:t>
+      </w:r>
+      <w:proofErr w:type="spellEnd"/>
+      <w:r>
+        <w:rPr>
+          <w:rStyle w:val="nfaseforte"/>
+          <w:b w:val="0"/>
+          <w:bCs w:val="0"/>
+          <w:i/>
+          <w:iCs/>
+        </w:rPr>
+        <w:t xml:space="preserve"> Global </w:t>
+      </w:r>
+      <w:proofErr w:type="spellStart"/>
+      <w:r>
+        <w:rPr>
+          <w:rStyle w:val="nfaseforte"/>
+          <w:b w:val="0"/>
+          <w:bCs w:val="0"/>
+          <w:i/>
+          <w:iCs/>
+        </w:rPr>
+        <w:t>Institut</w:t>
+      </w:r>
+      <w:r>
+        <w:rPr>
+          <w:rStyle w:val="nfaseforte"/>
+          <w:b w:val="0"/>
+          <w:bCs w:val="0"/>
+          <w:i/>
+          <w:iCs/>
+        </w:rPr>
+        <w:t>e</w:t>
       </w:r>
       <w:proofErr w:type="spellEnd"/>
       <w:r>
@@ -5332,65 +5998,173 @@
           <w:i/>
           <w:iCs/>
         </w:rPr>
-        <w:footnoteReference w:id="15"/>
-      </w:r>
-      <w:r>
-        <w:rPr>
-          <w:rStyle w:val="nfaseforte"/>
-          <w:b w:val="0"/>
-          <w:bCs w:val="0"/>
-          <w:iCs/>
-        </w:rPr>
-        <w:t xml:space="preserve"> um relatório intitulado “</w:t>
-      </w:r>
-      <w:r>
-        <w:rPr>
-          <w:rStyle w:val="nfaseforte"/>
-          <w:b w:val="0"/>
-          <w:bCs w:val="0"/>
-          <w:i/>
-          <w:iCs/>
-        </w:rPr>
-        <w:t xml:space="preserve">Data, </w:t>
-      </w:r>
-      <w:r>
-        <w:rPr>
-          <w:rStyle w:val="nfaseforte"/>
-          <w:b w:val="0"/>
-          <w:bCs w:val="0"/>
-          <w:i/>
-          <w:iCs/>
-        </w:rPr>
-        <w:lastRenderedPageBreak/>
-        <w:t>data</w:t>
-      </w:r>
-      <w:r>
-        <w:rPr>
-          <w:rStyle w:val="nfaseforte"/>
-          <w:b w:val="0"/>
-          <w:bCs w:val="0"/>
-          <w:i/>
-          <w:iCs/>
-        </w:rPr>
-        <w:t xml:space="preserve"> </w:t>
-      </w:r>
-      <w:proofErr w:type="spellStart"/>
-      <w:r>
-        <w:rPr>
-          <w:rStyle w:val="nfaseforte"/>
-          <w:b w:val="0"/>
-          <w:bCs w:val="0"/>
-          <w:i/>
-          <w:iCs/>
-        </w:rPr>
-        <w:t>everywhere</w:t>
-      </w:r>
-      <w:proofErr w:type="spellEnd"/>
-      <w:r>
-        <w:rPr>
-          <w:rStyle w:val="nfaseforte"/>
-          <w:b w:val="0"/>
-          <w:bCs w:val="0"/>
+        <w:footnoteReference w:id="17"/>
+      </w:r>
+      <w:r>
+        <w:rPr>
+          <w:rStyle w:val="nfaseforte"/>
+          <w:b w:val="0"/>
+          <w:bCs w:val="0"/>
+          <w:iCs/>
+        </w:rPr>
+        <w:t xml:space="preserve"> publicaram</w:t>
+      </w:r>
+      <w:r>
+        <w:rPr>
+          <w:rStyle w:val="nfaseforte"/>
+          <w:b w:val="0"/>
+          <w:bCs w:val="0"/>
+          <w:iCs/>
+        </w:rPr>
+        <w:t>:</w:t>
+      </w:r>
+      <w:r>
+        <w:rPr>
+          <w:rStyle w:val="nfaseforte"/>
+          <w:b w:val="0"/>
+          <w:bCs w:val="0"/>
+          <w:iCs/>
+        </w:rPr>
+        <w:t xml:space="preserve"> “</w:t>
+      </w:r>
+      <w:r>
+        <w:rPr>
+          <w:rStyle w:val="nfaseforte"/>
+          <w:b w:val="0"/>
+          <w:bCs w:val="0"/>
+          <w:i/>
+          <w:iCs/>
+        </w:rPr>
+        <w:t xml:space="preserve">Big data: The </w:t>
+      </w:r>
+      <w:proofErr w:type="spellStart"/>
+      <w:r>
+        <w:rPr>
+          <w:rStyle w:val="nfaseforte"/>
+          <w:b w:val="0"/>
+          <w:bCs w:val="0"/>
+          <w:i/>
+          <w:iCs/>
+        </w:rPr>
+        <w:t>next</w:t>
+      </w:r>
+      <w:proofErr w:type="spellEnd"/>
+      <w:r>
+        <w:rPr>
+          <w:rStyle w:val="nfaseforte"/>
+          <w:b w:val="0"/>
+          <w:bCs w:val="0"/>
+          <w:i/>
+          <w:iCs/>
+        </w:rPr>
+        <w:t xml:space="preserve"> </w:t>
+      </w:r>
+      <w:proofErr w:type="spellStart"/>
+      <w:r>
+        <w:rPr>
+          <w:rStyle w:val="nfaseforte"/>
+          <w:b w:val="0"/>
+          <w:bCs w:val="0"/>
+          <w:i/>
+          <w:iCs/>
+        </w:rPr>
+        <w:t>frontier</w:t>
+      </w:r>
+      <w:proofErr w:type="spellEnd"/>
+      <w:r>
+        <w:rPr>
+          <w:rStyle w:val="nfaseforte"/>
+          <w:b w:val="0"/>
+          <w:bCs w:val="0"/>
+          <w:i/>
+          <w:iCs/>
+        </w:rPr>
+        <w:t xml:space="preserve"> for </w:t>
+      </w:r>
+      <w:proofErr w:type="spellStart"/>
+      <w:r>
+        <w:rPr>
+          <w:rStyle w:val="nfaseforte"/>
+          <w:b w:val="0"/>
+          <w:bCs w:val="0"/>
+          <w:i/>
+          <w:iCs/>
+        </w:rPr>
+        <w:t>innovation</w:t>
+      </w:r>
+      <w:proofErr w:type="spellEnd"/>
+      <w:r>
+        <w:rPr>
+          <w:rStyle w:val="nfaseforte"/>
+          <w:b w:val="0"/>
+          <w:bCs w:val="0"/>
+          <w:i/>
+          <w:iCs/>
+        </w:rPr>
+        <w:t xml:space="preserve">, </w:t>
+      </w:r>
+      <w:proofErr w:type="spellStart"/>
+      <w:r>
+        <w:rPr>
+          <w:rStyle w:val="nfaseforte"/>
+          <w:b w:val="0"/>
+          <w:bCs w:val="0"/>
+          <w:i/>
+          <w:iCs/>
+        </w:rPr>
+        <w:t>competition</w:t>
+      </w:r>
+      <w:proofErr w:type="spellEnd"/>
+      <w:r>
+        <w:rPr>
+          <w:rStyle w:val="nfaseforte"/>
+          <w:b w:val="0"/>
+          <w:bCs w:val="0"/>
+          <w:i/>
+          <w:iCs/>
+        </w:rPr>
+        <w:t xml:space="preserve">, </w:t>
+      </w:r>
+      <w:proofErr w:type="spellStart"/>
+      <w:r>
+        <w:rPr>
+          <w:rStyle w:val="nfaseforte"/>
+          <w:b w:val="0"/>
+          <w:bCs w:val="0"/>
+          <w:i/>
+          <w:iCs/>
+        </w:rPr>
+        <w:t>and</w:t>
+      </w:r>
+      <w:proofErr w:type="spellEnd"/>
+      <w:r>
+        <w:rPr>
+          <w:rStyle w:val="nfaseforte"/>
+          <w:b w:val="0"/>
+          <w:bCs w:val="0"/>
+          <w:i/>
+          <w:iCs/>
+        </w:rPr>
+        <w:t xml:space="preserve"> </w:t>
+      </w:r>
+      <w:proofErr w:type="spellStart"/>
+      <w:r>
+        <w:rPr>
+          <w:rStyle w:val="nfaseforte"/>
+          <w:b w:val="0"/>
+          <w:bCs w:val="0"/>
+          <w:i/>
+          <w:iCs/>
+        </w:rPr>
+        <w:t>productivity</w:t>
+      </w:r>
+      <w:proofErr w:type="spellEnd"/>
+      <w:r>
+        <w:rPr>
+          <w:rStyle w:val="nfaseforte"/>
+          <w:b w:val="0"/>
+          <w:bCs w:val="0"/>
+          <w:i/>
           <w:iCs/>
         </w:rPr>
         <w:t>.</w:t>
@@ -5411,146 +6185,143 @@
           <w:rStyle w:val="Refdenotaderodap"/>
           <w:iCs/>
         </w:rPr>
-        <w:footnoteReference w:id="16"/>
-      </w:r>
-      <w:r>
-        <w:rPr>
-          <w:rStyle w:val="nfaseforte"/>
-          <w:b w:val="0"/>
-          <w:bCs w:val="0"/>
-          <w:iCs/>
-        </w:rPr>
-        <w:t>.</w:t>
-      </w:r>
-      <w:r>
-        <w:rPr>
-          <w:rStyle w:val="nfaseforte"/>
-          <w:b w:val="0"/>
-          <w:bCs w:val="0"/>
-          <w:iCs/>
-        </w:rPr>
-        <w:t xml:space="preserve"> </w:t>
-      </w:r>
-      <w:r>
-        <w:rPr>
-          <w:rStyle w:val="nfaseforte"/>
-          <w:b w:val="0"/>
-          <w:bCs w:val="0"/>
-          <w:iCs/>
-        </w:rPr>
-        <w:t>Dizendo que</w:t>
-      </w:r>
-      <w:r>
-        <w:rPr>
-          <w:rStyle w:val="nfaseforte"/>
-          <w:b w:val="0"/>
-          <w:bCs w:val="0"/>
-          <w:iCs/>
-        </w:rPr>
-        <w:t xml:space="preserve"> </w:t>
-      </w:r>
-      <w:r>
-        <w:rPr>
-          <w:rStyle w:val="nfaseforte"/>
-          <w:b w:val="0"/>
-          <w:bCs w:val="0"/>
-          <w:iCs/>
-        </w:rPr>
-        <w:t>o mundo contém uma inimaginável quantidade de informação digital que está ficando cada vez mais vasta mais rapidamente</w:t>
-      </w:r>
-      <w:r>
-        <w:rPr>
-          <w:rStyle w:val="nfaseforte"/>
-          <w:b w:val="0"/>
-          <w:bCs w:val="0"/>
-          <w:iCs/>
-        </w:rPr>
-        <w:t xml:space="preserve"> </w:t>
-      </w:r>
-      <w:r>
-        <w:rPr>
-          <w:rStyle w:val="nfaseforte"/>
-          <w:b w:val="0"/>
-          <w:bCs w:val="0"/>
-          <w:iCs/>
-        </w:rPr>
-        <w:t>e que o</w:t>
-      </w:r>
-      <w:r>
-        <w:rPr>
-          <w:rStyle w:val="nfaseforte"/>
-          <w:b w:val="0"/>
-          <w:bCs w:val="0"/>
-          <w:iCs/>
-        </w:rPr>
-        <w:t xml:space="preserve"> efeito se</w:t>
-      </w:r>
-      <w:r>
-        <w:rPr>
-          <w:rStyle w:val="nfaseforte"/>
-          <w:b w:val="0"/>
-          <w:bCs w:val="0"/>
-          <w:iCs/>
-        </w:rPr>
-        <w:t xml:space="preserve"> faz sentir em todos os lugares.</w:t>
-      </w:r>
-      <w:r>
-        <w:rPr>
-          <w:rStyle w:val="nfaseforte"/>
-          <w:b w:val="0"/>
-          <w:bCs w:val="0"/>
-          <w:iCs/>
-        </w:rPr>
-        <w:t xml:space="preserve"> </w:t>
-      </w:r>
-      <w:proofErr w:type="gramStart"/>
-      <w:r>
-        <w:rPr>
-          <w:rStyle w:val="nfaseforte"/>
-          <w:b w:val="0"/>
-          <w:bCs w:val="0"/>
-          <w:iCs/>
-        </w:rPr>
-        <w:t>Cientistas e engenheiros de computação cunharam um novo termo para o fenômeno: “</w:t>
-      </w:r>
-      <w:r>
-        <w:rPr>
-          <w:rStyle w:val="nfaseforte"/>
-          <w:b w:val="0"/>
-          <w:bCs w:val="0"/>
-          <w:i/>
-          <w:iCs/>
-        </w:rPr>
-        <w:t>Big Data</w:t>
-      </w:r>
-      <w:r>
-        <w:rPr>
-          <w:rStyle w:val="nfaseforte"/>
-          <w:b w:val="0"/>
-          <w:bCs w:val="0"/>
-          <w:iCs/>
-        </w:rPr>
-        <w:t>”</w:t>
-      </w:r>
-      <w:r>
-        <w:rPr>
-          <w:rStyle w:val="nfaseforte"/>
-          <w:b w:val="0"/>
-          <w:bCs w:val="0"/>
-          <w:iCs/>
-        </w:rPr>
-        <w:t>.</w:t>
-      </w:r>
-      <w:r>
-        <w:rPr>
-          <w:rStyle w:val="nfaseforte"/>
-          <w:b w:val="0"/>
-          <w:bCs w:val="0"/>
-          <w:iCs/>
-        </w:rPr>
-        <w:t>”</w:t>
-      </w:r>
-      <w:proofErr w:type="gramEnd"/>
+        <w:footnoteReference w:id="18"/>
+      </w:r>
+      <w:r>
+        <w:rPr>
+          <w:rStyle w:val="nfaseforte"/>
+          <w:b w:val="0"/>
+          <w:bCs w:val="0"/>
+          <w:iCs/>
+        </w:rPr>
+        <w:t xml:space="preserve"> Eles estimam que </w:t>
+      </w:r>
+      <w:r>
+        <w:rPr>
+          <w:rStyle w:val="nfaseforte"/>
+          <w:b w:val="0"/>
+          <w:bCs w:val="0"/>
+          <w:iCs/>
+        </w:rPr>
+        <w:t>a</w:t>
+      </w:r>
+      <w:r>
+        <w:rPr>
+          <w:rStyle w:val="nfaseforte"/>
+          <w:b w:val="0"/>
+          <w:bCs w:val="0"/>
+          <w:iCs/>
+        </w:rPr>
+        <w:t xml:space="preserve">té 2009, quase todos os setores da economia americana teve, pelo menos, uma média de 200 </w:t>
+      </w:r>
+      <w:proofErr w:type="spellStart"/>
+      <w:r>
+        <w:rPr>
+          <w:rStyle w:val="nfaseforte"/>
+          <w:b w:val="0"/>
+          <w:bCs w:val="0"/>
+          <w:iCs/>
+        </w:rPr>
+        <w:t>terabytes</w:t>
+      </w:r>
+      <w:proofErr w:type="spellEnd"/>
+      <w:r>
+        <w:rPr>
+          <w:rStyle w:val="Refdenotaderodap"/>
+          <w:iCs/>
+        </w:rPr>
+        <w:footnoteReference w:id="19"/>
+      </w:r>
+      <w:r>
+        <w:rPr>
+          <w:rStyle w:val="nfaseforte"/>
+          <w:b w:val="0"/>
+          <w:bCs w:val="0"/>
+          <w:iCs/>
+        </w:rPr>
+        <w:t xml:space="preserve"> de dados armazenados (</w:t>
+      </w:r>
+      <w:r>
+        <w:rPr>
+          <w:rStyle w:val="nfaseforte"/>
+          <w:b w:val="0"/>
+          <w:bCs w:val="0"/>
+          <w:iCs/>
+        </w:rPr>
+        <w:t>totalizando</w:t>
+      </w:r>
+      <w:r>
+        <w:rPr>
+          <w:rStyle w:val="nfaseforte"/>
+          <w:b w:val="0"/>
+          <w:bCs w:val="0"/>
+          <w:iCs/>
+        </w:rPr>
+        <w:t xml:space="preserve"> dobro do tamanho do</w:t>
+      </w:r>
+      <w:r>
+        <w:rPr>
+          <w:rStyle w:val="nfaseforte"/>
+          <w:b w:val="0"/>
+          <w:bCs w:val="0"/>
+          <w:iCs/>
+        </w:rPr>
+        <w:t xml:space="preserve"> </w:t>
+      </w:r>
+      <w:r>
+        <w:rPr>
+          <w:rStyle w:val="nfaseforte"/>
+          <w:b w:val="0"/>
+          <w:bCs w:val="0"/>
+          <w:i/>
+        </w:rPr>
+        <w:t xml:space="preserve">Data </w:t>
+      </w:r>
+      <w:proofErr w:type="spellStart"/>
+      <w:r>
+        <w:rPr>
+          <w:rStyle w:val="nfaseforte"/>
+          <w:b w:val="0"/>
+          <w:bCs w:val="0"/>
+          <w:i/>
+        </w:rPr>
+        <w:t>Warehous</w:t>
+      </w:r>
+      <w:r>
+        <w:rPr>
+          <w:rStyle w:val="nfaseforte"/>
+          <w:b w:val="0"/>
+          <w:bCs w:val="0"/>
+          <w:i/>
+        </w:rPr>
+        <w:t>e</w:t>
+      </w:r>
+      <w:proofErr w:type="spellEnd"/>
+      <w:r>
+        <w:rPr>
+          <w:rStyle w:val="Refdenotaderodap"/>
+          <w:i/>
+        </w:rPr>
+        <w:footnoteReference w:id="20"/>
+      </w:r>
+      <w:r>
+        <w:rPr>
+          <w:rStyle w:val="nfaseforte"/>
+          <w:b w:val="0"/>
+          <w:bCs w:val="0"/>
+          <w:iCs/>
+        </w:rPr>
+        <w:t xml:space="preserve"> da varejista americana Wal-Mart em 1999) por empresa com mais de 1.000 emp</w:t>
+      </w:r>
+      <w:r>
+        <w:rPr>
+          <w:rStyle w:val="nfaseforte"/>
+          <w:b w:val="0"/>
+          <w:bCs w:val="0"/>
+          <w:iCs/>
+        </w:rPr>
+        <w:t>regados</w:t>
+      </w:r>
       <w:r>
         <w:rPr>
           <w:rStyle w:val="nfaseforte"/>
@@ -5565,21 +6336,21 @@
           <w:rStyle w:val="nfase"/>
           <w:i w:val="0"/>
         </w:rPr>
-        <w:t xml:space="preserve"> </w:t>
+        <w:t xml:space="preserve"> (MANYNKA; CHUI; BROWN; BUGHIN; DOBBS; ROXBURGH; BYERS</w:t>
       </w:r>
       <w:r>
         <w:rPr>
           <w:rStyle w:val="nfase"/>
           <w:i w:val="0"/>
         </w:rPr>
-        <w:t>(</w:t>
+        <w:t>,</w:t>
       </w:r>
       <w:r>
         <w:rPr>
           <w:rStyle w:val="nfase"/>
           <w:i w:val="0"/>
         </w:rPr>
-        <w:t>CUKIER</w:t>
+        <w:t xml:space="preserve"> 2011</w:t>
       </w:r>
       <w:r>
         <w:rPr>
@@ -5593,21 +6364,68 @@
           <w:rStyle w:val="nfase"/>
           <w:i w:val="0"/>
         </w:rPr>
-        <w:t xml:space="preserve"> 2010</w:t>
-      </w:r>
-      <w:r>
-        <w:rPr>
-          <w:rStyle w:val="nfase"/>
-          <w:i w:val="0"/>
-        </w:rPr>
-        <w:t>,</w:t>
-      </w:r>
-      <w:r>
-        <w:rPr>
-          <w:rStyle w:val="nfase"/>
-          <w:i w:val="0"/>
-        </w:rPr>
         <w:t xml:space="preserve"> apud PRESS, 2013).</w:t>
+      </w:r>
+      <w:r>
+        <w:t xml:space="preserve"> </w:t>
+      </w:r>
+      <w:r>
+        <w:rPr>
+          <w:rStyle w:val="nfaseforte"/>
+          <w:b w:val="0"/>
+          <w:bCs w:val="0"/>
+          <w:iCs/>
+        </w:rPr>
+        <w:t xml:space="preserve">No total, o estudo estima que 7,4 </w:t>
+      </w:r>
+      <w:proofErr w:type="spellStart"/>
+      <w:r>
+        <w:rPr>
+          <w:rStyle w:val="nfaseforte"/>
+          <w:b w:val="0"/>
+          <w:bCs w:val="0"/>
+          <w:iCs/>
+        </w:rPr>
+        <w:t>exabytes</w:t>
+      </w:r>
+      <w:proofErr w:type="spellEnd"/>
+      <w:r>
+        <w:rPr>
+          <w:rStyle w:val="nfaseforte"/>
+          <w:b w:val="0"/>
+          <w:bCs w:val="0"/>
+          <w:iCs/>
+        </w:rPr>
+        <w:t xml:space="preserve"> de novos dados foram armazenados pelas empresas e 6,8 </w:t>
+      </w:r>
+      <w:proofErr w:type="spellStart"/>
+      <w:r>
+        <w:rPr>
+          <w:rStyle w:val="nfaseforte"/>
+          <w:b w:val="0"/>
+          <w:bCs w:val="0"/>
+          <w:iCs/>
+        </w:rPr>
+        <w:t>exabytes</w:t>
+      </w:r>
+      <w:proofErr w:type="spellEnd"/>
+      <w:r>
+        <w:rPr>
+          <w:rStyle w:val="nfaseforte"/>
+          <w:b w:val="0"/>
+          <w:bCs w:val="0"/>
+          <w:iCs/>
+        </w:rPr>
+        <w:t xml:space="preserve"> por consumidores em 2010</w:t>
+      </w:r>
+      <w:r>
+        <w:rPr>
+          <w:rStyle w:val="nfaseforte"/>
+          <w:b w:val="0"/>
+          <w:bCs w:val="0"/>
+          <w:iCs/>
+        </w:rPr>
+        <w:t>.</w:t>
       </w:r>
     </w:p>
     <w:p>
@@ -5620,628 +6438,12 @@
         <w:spacing w:after="0" w:line="360" w:lineRule="auto"/>
         <w:ind w:firstLine="567"/>
         <w:jc w:val="both"/>
-      </w:pPr>
-      <w:bookmarkStart w:id="8" w:name="result_box2"/>
-      <w:bookmarkEnd w:id="8"/>
-      <w:r>
-        <w:rPr>
-          <w:rStyle w:val="nfaseforte"/>
-          <w:b w:val="0"/>
-          <w:bCs w:val="0"/>
-          <w:iCs/>
-        </w:rPr>
-        <w:t xml:space="preserve">Em </w:t>
-      </w:r>
-      <w:r>
-        <w:rPr>
-          <w:rStyle w:val="nfaseforte"/>
-          <w:b w:val="0"/>
-          <w:bCs w:val="0"/>
-          <w:iCs/>
-        </w:rPr>
-        <w:t xml:space="preserve">2011 </w:t>
-      </w:r>
-      <w:proofErr w:type="spellStart"/>
-      <w:r>
-        <w:rPr>
-          <w:rStyle w:val="nfaseforte"/>
-          <w:b w:val="0"/>
-          <w:bCs w:val="0"/>
-          <w:iCs/>
-        </w:rPr>
-        <w:t>Manyika</w:t>
-      </w:r>
-      <w:proofErr w:type="spellEnd"/>
-      <w:r>
-        <w:rPr>
-          <w:rStyle w:val="nfaseforte"/>
-          <w:b w:val="0"/>
-          <w:bCs w:val="0"/>
-          <w:iCs/>
-        </w:rPr>
-        <w:t xml:space="preserve">, </w:t>
-      </w:r>
-      <w:proofErr w:type="spellStart"/>
-      <w:r>
-        <w:rPr>
-          <w:rStyle w:val="nfaseforte"/>
-          <w:b w:val="0"/>
-          <w:bCs w:val="0"/>
-          <w:iCs/>
-        </w:rPr>
-        <w:t>Chui</w:t>
-      </w:r>
-      <w:proofErr w:type="spellEnd"/>
-      <w:r>
-        <w:rPr>
-          <w:rStyle w:val="nfaseforte"/>
-          <w:b w:val="0"/>
-          <w:bCs w:val="0"/>
-          <w:iCs/>
-        </w:rPr>
-        <w:t xml:space="preserve">, Brown, </w:t>
-      </w:r>
-      <w:proofErr w:type="spellStart"/>
-      <w:r>
-        <w:rPr>
-          <w:rStyle w:val="nfaseforte"/>
-          <w:b w:val="0"/>
-          <w:bCs w:val="0"/>
-          <w:iCs/>
-        </w:rPr>
-        <w:t>Bughin</w:t>
-      </w:r>
-      <w:proofErr w:type="spellEnd"/>
-      <w:r>
-        <w:rPr>
-          <w:rStyle w:val="nfaseforte"/>
-          <w:b w:val="0"/>
-          <w:bCs w:val="0"/>
-          <w:iCs/>
-        </w:rPr>
-        <w:t xml:space="preserve">, </w:t>
-      </w:r>
-      <w:proofErr w:type="spellStart"/>
-      <w:r>
-        <w:rPr>
-          <w:rStyle w:val="nfaseforte"/>
-          <w:b w:val="0"/>
-          <w:bCs w:val="0"/>
-          <w:iCs/>
-        </w:rPr>
-        <w:t>Dobbs</w:t>
-      </w:r>
-      <w:proofErr w:type="spellEnd"/>
-      <w:r>
-        <w:rPr>
-          <w:rStyle w:val="nfaseforte"/>
-          <w:b w:val="0"/>
-          <w:bCs w:val="0"/>
-          <w:iCs/>
-        </w:rPr>
-        <w:t xml:space="preserve">, </w:t>
-      </w:r>
-      <w:proofErr w:type="spellStart"/>
-      <w:r>
-        <w:rPr>
-          <w:rStyle w:val="nfaseforte"/>
-          <w:b w:val="0"/>
-          <w:bCs w:val="0"/>
-          <w:iCs/>
-        </w:rPr>
-        <w:t>Roxburgh</w:t>
-      </w:r>
-      <w:proofErr w:type="spellEnd"/>
-      <w:r>
-        <w:rPr>
-          <w:rStyle w:val="nfaseforte"/>
-          <w:b w:val="0"/>
-          <w:bCs w:val="0"/>
-          <w:iCs/>
-        </w:rPr>
-        <w:t xml:space="preserve">, e </w:t>
-      </w:r>
-      <w:proofErr w:type="spellStart"/>
-      <w:r>
-        <w:rPr>
-          <w:rStyle w:val="nfaseforte"/>
-          <w:b w:val="0"/>
-          <w:bCs w:val="0"/>
-          <w:iCs/>
-        </w:rPr>
-        <w:t>Byers</w:t>
-      </w:r>
-      <w:proofErr w:type="spellEnd"/>
-      <w:r>
-        <w:rPr>
-          <w:rStyle w:val="nfaseforte"/>
-          <w:b w:val="0"/>
-          <w:bCs w:val="0"/>
-          <w:iCs/>
-        </w:rPr>
-        <w:t xml:space="preserve"> do </w:t>
-      </w:r>
-      <w:proofErr w:type="spellStart"/>
-      <w:r>
-        <w:rPr>
-          <w:rStyle w:val="nfaseforte"/>
-          <w:b w:val="0"/>
-          <w:bCs w:val="0"/>
-          <w:i/>
-          <w:iCs/>
-        </w:rPr>
-        <w:t>McKinsey</w:t>
-      </w:r>
-      <w:proofErr w:type="spellEnd"/>
-      <w:r>
-        <w:rPr>
-          <w:rStyle w:val="nfaseforte"/>
-          <w:b w:val="0"/>
-          <w:bCs w:val="0"/>
-          <w:i/>
-          <w:iCs/>
-        </w:rPr>
-        <w:t xml:space="preserve"> Global </w:t>
-      </w:r>
-      <w:proofErr w:type="spellStart"/>
-      <w:r>
-        <w:rPr>
-          <w:rStyle w:val="nfaseforte"/>
-          <w:b w:val="0"/>
-          <w:bCs w:val="0"/>
-          <w:i/>
-          <w:iCs/>
-        </w:rPr>
-        <w:t>Institut</w:t>
-      </w:r>
-      <w:r>
-        <w:rPr>
-          <w:rStyle w:val="nfaseforte"/>
-          <w:b w:val="0"/>
-          <w:bCs w:val="0"/>
-          <w:i/>
-          <w:iCs/>
-        </w:rPr>
-        <w:t>e</w:t>
-      </w:r>
-      <w:proofErr w:type="spellEnd"/>
-      <w:r>
-        <w:rPr>
-          <w:rStyle w:val="Refdenotaderodap"/>
-          <w:i/>
-          <w:iCs/>
-        </w:rPr>
-        <w:footnoteReference w:id="17"/>
-      </w:r>
-      <w:r>
-        <w:rPr>
-          <w:rStyle w:val="nfaseforte"/>
-          <w:b w:val="0"/>
-          <w:bCs w:val="0"/>
-          <w:iCs/>
-        </w:rPr>
-        <w:t xml:space="preserve"> publicaram</w:t>
-      </w:r>
-      <w:r>
-        <w:rPr>
-          <w:rStyle w:val="nfaseforte"/>
-          <w:b w:val="0"/>
-          <w:bCs w:val="0"/>
-          <w:iCs/>
-        </w:rPr>
-        <w:t>:</w:t>
-      </w:r>
-      <w:r>
-        <w:rPr>
-          <w:rStyle w:val="nfaseforte"/>
-          <w:b w:val="0"/>
-          <w:bCs w:val="0"/>
-          <w:iCs/>
-        </w:rPr>
-        <w:t xml:space="preserve"> “</w:t>
-      </w:r>
-      <w:r>
-        <w:rPr>
-          <w:rStyle w:val="nfaseforte"/>
-          <w:b w:val="0"/>
-          <w:bCs w:val="0"/>
-          <w:i/>
-          <w:iCs/>
-        </w:rPr>
-        <w:t xml:space="preserve">Big data: The </w:t>
-      </w:r>
-      <w:proofErr w:type="spellStart"/>
-      <w:r>
-        <w:rPr>
-          <w:rStyle w:val="nfaseforte"/>
-          <w:b w:val="0"/>
-          <w:bCs w:val="0"/>
-          <w:i/>
-          <w:iCs/>
-        </w:rPr>
-        <w:t>next</w:t>
-      </w:r>
-      <w:proofErr w:type="spellEnd"/>
-      <w:r>
-        <w:rPr>
-          <w:rStyle w:val="nfaseforte"/>
-          <w:b w:val="0"/>
-          <w:bCs w:val="0"/>
-          <w:i/>
-          <w:iCs/>
-        </w:rPr>
-        <w:t xml:space="preserve"> </w:t>
-      </w:r>
-      <w:proofErr w:type="spellStart"/>
-      <w:r>
-        <w:rPr>
-          <w:rStyle w:val="nfaseforte"/>
-          <w:b w:val="0"/>
-          <w:bCs w:val="0"/>
-          <w:i/>
-          <w:iCs/>
-        </w:rPr>
-        <w:t>frontier</w:t>
-      </w:r>
-      <w:proofErr w:type="spellEnd"/>
-      <w:r>
-        <w:rPr>
-          <w:rStyle w:val="nfaseforte"/>
-          <w:b w:val="0"/>
-          <w:bCs w:val="0"/>
-          <w:i/>
-          <w:iCs/>
-        </w:rPr>
-        <w:t xml:space="preserve"> for </w:t>
-      </w:r>
-      <w:proofErr w:type="spellStart"/>
-      <w:r>
-        <w:rPr>
-          <w:rStyle w:val="nfaseforte"/>
-          <w:b w:val="0"/>
-          <w:bCs w:val="0"/>
-          <w:i/>
-          <w:iCs/>
-        </w:rPr>
-        <w:t>innovation</w:t>
-      </w:r>
-      <w:proofErr w:type="spellEnd"/>
-      <w:r>
-        <w:rPr>
-          <w:rStyle w:val="nfaseforte"/>
-          <w:b w:val="0"/>
-          <w:bCs w:val="0"/>
-          <w:i/>
-          <w:iCs/>
-        </w:rPr>
-        <w:t xml:space="preserve">, </w:t>
-      </w:r>
-      <w:proofErr w:type="spellStart"/>
-      <w:r>
-        <w:rPr>
-          <w:rStyle w:val="nfaseforte"/>
-          <w:b w:val="0"/>
-          <w:bCs w:val="0"/>
-          <w:i/>
-          <w:iCs/>
-        </w:rPr>
-        <w:t>competition</w:t>
-      </w:r>
-      <w:proofErr w:type="spellEnd"/>
-      <w:r>
-        <w:rPr>
-          <w:rStyle w:val="nfaseforte"/>
-          <w:b w:val="0"/>
-          <w:bCs w:val="0"/>
-          <w:i/>
-          <w:iCs/>
-        </w:rPr>
-        <w:t xml:space="preserve">, </w:t>
-      </w:r>
-      <w:proofErr w:type="spellStart"/>
-      <w:r>
-        <w:rPr>
-          <w:rStyle w:val="nfaseforte"/>
-          <w:b w:val="0"/>
-          <w:bCs w:val="0"/>
-          <w:i/>
-          <w:iCs/>
-        </w:rPr>
-        <w:t>and</w:t>
-      </w:r>
-      <w:proofErr w:type="spellEnd"/>
-      <w:r>
-        <w:rPr>
-          <w:rStyle w:val="nfaseforte"/>
-          <w:b w:val="0"/>
-          <w:bCs w:val="0"/>
-          <w:i/>
-          <w:iCs/>
-        </w:rPr>
-        <w:t xml:space="preserve"> </w:t>
-      </w:r>
-      <w:proofErr w:type="spellStart"/>
-      <w:r>
-        <w:rPr>
-          <w:rStyle w:val="nfaseforte"/>
-          <w:b w:val="0"/>
-          <w:bCs w:val="0"/>
-          <w:i/>
-          <w:iCs/>
-        </w:rPr>
-        <w:t>productivity</w:t>
-      </w:r>
-      <w:proofErr w:type="spellEnd"/>
-      <w:r>
-        <w:rPr>
-          <w:rStyle w:val="nfaseforte"/>
-          <w:b w:val="0"/>
-          <w:bCs w:val="0"/>
-          <w:i/>
-          <w:iCs/>
-        </w:rPr>
-        <w:t>.</w:t>
-      </w:r>
-      <w:proofErr w:type="gramStart"/>
-      <w:r>
-        <w:rPr>
-          <w:rStyle w:val="nfaseforte"/>
-          <w:b w:val="0"/>
-          <w:bCs w:val="0"/>
-          <w:iCs/>
-        </w:rPr>
-        <w:t>”</w:t>
-      </w:r>
-      <w:proofErr w:type="gramEnd"/>
-      <w:r>
-        <w:rPr>
-          <w:rStyle w:val="Refdenotaderodap"/>
-          <w:iCs/>
-        </w:rPr>
-        <w:footnoteReference w:id="18"/>
-      </w:r>
-      <w:r>
-        <w:rPr>
-          <w:rStyle w:val="nfaseforte"/>
-          <w:b w:val="0"/>
-          <w:bCs w:val="0"/>
-          <w:iCs/>
-        </w:rPr>
-        <w:t xml:space="preserve"> Eles estimam que “A</w:t>
-      </w:r>
-      <w:r>
-        <w:rPr>
-          <w:rStyle w:val="nfaseforte"/>
-          <w:b w:val="0"/>
-          <w:bCs w:val="0"/>
-          <w:iCs/>
-        </w:rPr>
-        <w:t xml:space="preserve">té 2009, quase todos os setores da economia americana teve, pelo menos, uma média de 200 </w:t>
-      </w:r>
-      <w:proofErr w:type="spellStart"/>
-      <w:r>
-        <w:rPr>
-          <w:rStyle w:val="nfaseforte"/>
-          <w:b w:val="0"/>
-          <w:bCs w:val="0"/>
-          <w:iCs/>
-        </w:rPr>
-        <w:t>terabytes</w:t>
-      </w:r>
-      <w:proofErr w:type="spellEnd"/>
-      <w:r>
-        <w:rPr>
-          <w:rStyle w:val="Refdenotaderodap"/>
-          <w:iCs/>
-        </w:rPr>
-        <w:footnoteReference w:id="19"/>
-      </w:r>
-      <w:r>
-        <w:rPr>
-          <w:rStyle w:val="nfaseforte"/>
-          <w:b w:val="0"/>
-          <w:bCs w:val="0"/>
-          <w:iCs/>
-        </w:rPr>
-        <w:t xml:space="preserve"> de dados armazenados (o dobro do tamanho do</w:t>
-      </w:r>
-      <w:r>
-        <w:rPr>
-          <w:rStyle w:val="nfaseforte"/>
-          <w:b w:val="0"/>
-          <w:bCs w:val="0"/>
-          <w:iCs/>
-        </w:rPr>
-        <w:t xml:space="preserve"> </w:t>
-      </w:r>
-      <w:r>
-        <w:rPr>
-          <w:rStyle w:val="nfaseforte"/>
-          <w:b w:val="0"/>
-          <w:bCs w:val="0"/>
-          <w:i/>
-        </w:rPr>
-        <w:t xml:space="preserve">Data </w:t>
-      </w:r>
-      <w:proofErr w:type="spellStart"/>
-      <w:r>
-        <w:rPr>
-          <w:rStyle w:val="nfaseforte"/>
-          <w:b w:val="0"/>
-          <w:bCs w:val="0"/>
-          <w:i/>
-        </w:rPr>
-        <w:t>Warehous</w:t>
-      </w:r>
-      <w:r>
-        <w:rPr>
-          <w:rStyle w:val="nfaseforte"/>
-          <w:b w:val="0"/>
-          <w:bCs w:val="0"/>
-          <w:i/>
-        </w:rPr>
-        <w:t>e</w:t>
-      </w:r>
-      <w:proofErr w:type="spellEnd"/>
-      <w:r>
-        <w:rPr>
-          <w:rStyle w:val="Refdenotaderodap"/>
-          <w:i/>
-        </w:rPr>
-        <w:footnoteReference w:id="20"/>
-      </w:r>
-      <w:r>
-        <w:rPr>
-          <w:rStyle w:val="nfaseforte"/>
-          <w:b w:val="0"/>
-          <w:bCs w:val="0"/>
-          <w:iCs/>
-        </w:rPr>
-        <w:t xml:space="preserve"> da varejista americana Wal-Mart em 1999) por empresa com mais de 1.000 emp</w:t>
-      </w:r>
-      <w:r>
-        <w:rPr>
-          <w:rStyle w:val="nfaseforte"/>
-          <w:b w:val="0"/>
-          <w:bCs w:val="0"/>
-          <w:iCs/>
-        </w:rPr>
-        <w:t xml:space="preserve">regados </w:t>
-      </w:r>
-      <w:r>
-        <w:rPr>
-          <w:rStyle w:val="nfaseforte"/>
-          <w:b w:val="0"/>
-          <w:bCs w:val="0"/>
-          <w:iCs/>
-        </w:rPr>
-        <w:t>e que os valores mobiliários e investimentos setor dos serviços lidera em termos de dados armazenados por empresa</w:t>
-      </w:r>
-      <w:r>
-        <w:rPr>
-          <w:rStyle w:val="nfaseforte"/>
-          <w:b w:val="0"/>
-          <w:bCs w:val="0"/>
-          <w:iCs/>
-        </w:rPr>
-        <w:t>”</w:t>
-      </w:r>
-      <w:r>
-        <w:rPr>
-          <w:rStyle w:val="nfaseforte"/>
-          <w:b w:val="0"/>
-          <w:bCs w:val="0"/>
-          <w:iCs/>
-        </w:rPr>
-        <w:t>.</w:t>
-      </w:r>
-      <w:r>
-        <w:rPr>
-          <w:rStyle w:val="nfase"/>
-          <w:i w:val="0"/>
-        </w:rPr>
-        <w:t xml:space="preserve"> (MANYNKA; CHUI; BROWN; BUGHIN; DOBBS; ROXBURGH; BYERS</w:t>
-      </w:r>
-      <w:r>
-        <w:rPr>
-          <w:rStyle w:val="nfase"/>
-          <w:i w:val="0"/>
-        </w:rPr>
-        <w:t>,</w:t>
-      </w:r>
-      <w:r>
-        <w:rPr>
-          <w:rStyle w:val="nfase"/>
-          <w:i w:val="0"/>
-        </w:rPr>
-        <w:t xml:space="preserve"> 2011</w:t>
-      </w:r>
-      <w:r>
-        <w:rPr>
-          <w:rStyle w:val="nfase"/>
-          <w:i w:val="0"/>
-        </w:rPr>
-        <w:t>,</w:t>
-      </w:r>
-      <w:r>
-        <w:rPr>
-          <w:rStyle w:val="nfase"/>
-          <w:i w:val="0"/>
-        </w:rPr>
-        <w:t xml:space="preserve"> apud PRESS, 2013).</w:t>
-      </w:r>
-      <w:r>
-        <w:t xml:space="preserve"> </w:t>
-      </w:r>
-      <w:r>
-        <w:rPr>
-          <w:rStyle w:val="nfaseforte"/>
-          <w:b w:val="0"/>
-          <w:bCs w:val="0"/>
-          <w:iCs/>
-        </w:rPr>
-        <w:t xml:space="preserve">No total, o estudo estima que 7,4 </w:t>
-      </w:r>
-      <w:proofErr w:type="spellStart"/>
-      <w:r>
-        <w:rPr>
-          <w:rStyle w:val="nfaseforte"/>
-          <w:b w:val="0"/>
-          <w:bCs w:val="0"/>
-          <w:iCs/>
-        </w:rPr>
-        <w:t>exabytes</w:t>
-      </w:r>
-      <w:proofErr w:type="spellEnd"/>
-      <w:r>
-        <w:rPr>
-          <w:rStyle w:val="nfaseforte"/>
-          <w:b w:val="0"/>
-          <w:bCs w:val="0"/>
-          <w:iCs/>
-        </w:rPr>
-        <w:t xml:space="preserve"> de novos dados foram armazenados pelas empresas e 6,8 </w:t>
-      </w:r>
-      <w:proofErr w:type="spellStart"/>
-      <w:r>
-        <w:rPr>
-          <w:rStyle w:val="nfaseforte"/>
-          <w:b w:val="0"/>
-          <w:bCs w:val="0"/>
-          <w:iCs/>
-        </w:rPr>
-        <w:t>exabytes</w:t>
-      </w:r>
-      <w:proofErr w:type="spellEnd"/>
-      <w:r>
-        <w:rPr>
-          <w:rStyle w:val="nfaseforte"/>
-          <w:b w:val="0"/>
-          <w:bCs w:val="0"/>
-          <w:iCs/>
-        </w:rPr>
-        <w:t xml:space="preserve"> por consumidores em 2010</w:t>
-      </w:r>
-      <w:r>
-        <w:rPr>
-          <w:rStyle w:val="nfaseforte"/>
-          <w:b w:val="0"/>
-          <w:bCs w:val="0"/>
-          <w:iCs/>
-        </w:rPr>
-        <w:t>.</w:t>
-      </w:r>
-    </w:p>
-    <w:p>
-      <w:pPr>
-        <w:pStyle w:val="Padro"/>
-        <w:tabs>
-          <w:tab w:val="clear" w:pos="709"/>
-          <w:tab w:val="left" w:pos="0"/>
-        </w:tabs>
-        <w:spacing w:after="0" w:line="360" w:lineRule="auto"/>
-        <w:ind w:firstLine="567"/>
-        <w:jc w:val="both"/>
+        <w:rPr>
+          <w:rStyle w:val="nfaseforte"/>
+          <w:b w:val="0"/>
+          <w:bCs w:val="0"/>
+          <w:iCs/>
+        </w:rPr>
       </w:pPr>
       <w:bookmarkStart w:id="9" w:name="result_box3"/>
       <w:bookmarkEnd w:id="9"/>
@@ -6299,18 +6501,7 @@
           <w:bCs w:val="0"/>
           <w:iCs/>
         </w:rPr>
-        <w:t xml:space="preserve"> e </w:t>
-      </w:r>
-      <w:bookmarkStart w:id="10" w:name="_GoBack"/>
-      <w:bookmarkEnd w:id="10"/>
-      <w:r>
-        <w:rPr>
-          <w:rStyle w:val="nfaseforte"/>
-          <w:b w:val="0"/>
-          <w:bCs w:val="0"/>
-          <w:iCs/>
-        </w:rPr>
-        <w:t>Crawford publicam “</w:t>
+        <w:t xml:space="preserve"> e Crawford publicam “</w:t>
       </w:r>
       <w:proofErr w:type="spellStart"/>
       <w:r>
@@ -6421,7 +6612,16 @@
           <w:bCs w:val="0"/>
           <w:iCs/>
         </w:rPr>
-        <w:t xml:space="preserve">. Elas definem </w:t>
+        <w:t>. Elas definiram</w:t>
+      </w:r>
+      <w:r>
+        <w:rPr>
+          <w:rStyle w:val="nfaseforte"/>
+          <w:b w:val="0"/>
+          <w:bCs w:val="0"/>
+          <w:iCs/>
+        </w:rPr>
+        <w:t xml:space="preserve"> </w:t>
       </w:r>
       <w:r>
         <w:rPr>
@@ -6439,16 +6639,47 @@
           <w:bCs w:val="0"/>
           <w:iCs/>
         </w:rPr>
-        <w:t xml:space="preserve"> como “U</w:t>
-      </w:r>
-      <w:r>
-        <w:rPr>
-          <w:rStyle w:val="nfaseforte"/>
-          <w:b w:val="0"/>
-          <w:bCs w:val="0"/>
-          <w:iCs/>
-        </w:rPr>
-        <w:t xml:space="preserve">m fenômeno cultural, tecnológico e acadêmico que repousa sobre a interação de: (1) Tecnologia: maximização do poder computacional e precisão algorítmica para coletar, analisar, unir e comparar os grandes conjuntos de dados. (2) Análise: com base em grandes conjuntos de dados para identificar padrões, a fim de fazer reivindicações econômicas, sociais, técnicas e legais. (3) Mitologia: A crença generalizada de que grandes conjuntos de dados oferecem uma forma mais elevada de inteligência e conhecimento que podem gerar </w:t>
+        <w:t xml:space="preserve"> como:</w:t>
+      </w:r>
+    </w:p>
+    <w:p>
+      <w:pPr>
+        <w:pStyle w:val="Padro"/>
+        <w:tabs>
+          <w:tab w:val="clear" w:pos="709"/>
+        </w:tabs>
+        <w:spacing w:after="0" w:line="360" w:lineRule="auto"/>
+        <w:ind w:left="2268"/>
+        <w:jc w:val="both"/>
+      </w:pPr>
+      <w:proofErr w:type="gramStart"/>
+      <w:r>
+        <w:rPr>
+          <w:rStyle w:val="nfaseforte"/>
+          <w:b w:val="0"/>
+          <w:bCs w:val="0"/>
+          <w:iCs/>
+        </w:rPr>
+        <w:t>“U</w:t>
+      </w:r>
+      <w:r>
+        <w:rPr>
+          <w:rStyle w:val="nfaseforte"/>
+          <w:b w:val="0"/>
+          <w:bCs w:val="0"/>
+          <w:iCs/>
+        </w:rPr>
+        <w:t>m fenômeno cultural, tecnológico e acadêmico que repousa sobre a interação de: (1) Tecnologia: maximização do poder computacional e precisão algorítmica para coletar, analisar, unir e comparar os grandes conjuntos de dados.</w:t>
+      </w:r>
+      <w:proofErr w:type="gramEnd"/>
+      <w:r>
+        <w:rPr>
+          <w:rStyle w:val="nfaseforte"/>
+          <w:b w:val="0"/>
+          <w:bCs w:val="0"/>
+          <w:iCs/>
+        </w:rPr>
+        <w:t xml:space="preserve"> (2) Análise: com base em grandes conjuntos de dados para identificar padrões, a fim de fazer reivindicações econômicas, sociais, técnicas e legais. (3) Mitologia: A crença generalizada de que grandes conjuntos de dados oferecem uma forma mais elevada de inteligência e conhecimento que podem gerar </w:t>
       </w:r>
       <w:r>
         <w:rPr>
@@ -6578,28 +6809,15 @@
     </w:p>
     <w:p>
       <w:pPr>
-        <w:pStyle w:val="Ttulo2"/>
-        <w:rPr>
-          <w:i/>
-        </w:rPr>
-      </w:pPr>
-      <w:proofErr w:type="spellStart"/>
-      <w:r>
-        <w:rPr>
-          <w:i/>
-        </w:rPr>
-        <w:t>Storm</w:t>
-      </w:r>
-      <w:proofErr w:type="spellEnd"/>
-    </w:p>
-    <w:p>
-      <w:pPr>
         <w:spacing w:after="0" w:line="360" w:lineRule="auto"/>
         <w:ind w:firstLine="709"/>
         <w:jc w:val="both"/>
         <w:rPr>
-          <w:rFonts w:ascii="Times New Roman" w:hAnsi="Times New Roman"/>
-          <w:sz w:val="24"/>
+          <w:rStyle w:val="apple-converted-space"/>
+          <w:color w:val="000000"/>
+          <w:sz w:val="24"/>
+          <w:szCs w:val="24"/>
+          <w:shd w:val="clear" w:color="auto" w:fill="FFFFFF"/>
         </w:rPr>
       </w:pPr>
     </w:p>
@@ -6609,8 +6827,11 @@
         <w:ind w:firstLine="709"/>
         <w:jc w:val="both"/>
         <w:rPr>
-          <w:rFonts w:ascii="Times New Roman" w:hAnsi="Times New Roman"/>
-          <w:sz w:val="24"/>
+          <w:rStyle w:val="apple-converted-space"/>
+          <w:color w:val="000000"/>
+          <w:sz w:val="24"/>
+          <w:szCs w:val="24"/>
+          <w:shd w:val="clear" w:color="auto" w:fill="FFFFFF"/>
         </w:rPr>
       </w:pPr>
     </w:p>
@@ -6620,120 +6841,29 @@
         <w:ind w:firstLine="709"/>
         <w:jc w:val="both"/>
         <w:rPr>
-          <w:rFonts w:ascii="Times New Roman" w:hAnsi="Times New Roman"/>
-          <w:sz w:val="24"/>
-          <w:szCs w:val="24"/>
-        </w:rPr>
-      </w:pPr>
-      <w:r>
-        <w:rPr>
-          <w:rFonts w:ascii="Times New Roman" w:hAnsi="Times New Roman"/>
-          <w:sz w:val="24"/>
-          <w:szCs w:val="24"/>
-        </w:rPr>
-        <w:t xml:space="preserve">De acordo com </w:t>
-      </w:r>
-      <w:proofErr w:type="spellStart"/>
-      <w:r>
-        <w:rPr>
-          <w:rFonts w:ascii="Times New Roman" w:eastAsiaTheme="minorHAnsi" w:hAnsi="Times New Roman"/>
-          <w:bCs/>
-          <w:iCs/>
-          <w:sz w:val="24"/>
-          <w:szCs w:val="30"/>
-        </w:rPr>
-        <w:t>Leibiusky</w:t>
-      </w:r>
-      <w:proofErr w:type="spellEnd"/>
-      <w:r>
-        <w:rPr>
-          <w:rFonts w:ascii="Times New Roman" w:eastAsiaTheme="minorHAnsi" w:hAnsi="Times New Roman"/>
-          <w:bCs/>
-          <w:iCs/>
-          <w:sz w:val="24"/>
-          <w:szCs w:val="30"/>
-        </w:rPr>
-        <w:t xml:space="preserve">, </w:t>
-      </w:r>
-      <w:proofErr w:type="spellStart"/>
-      <w:r>
-        <w:rPr>
-          <w:rFonts w:ascii="Times New Roman" w:eastAsiaTheme="minorHAnsi" w:hAnsi="Times New Roman"/>
-          <w:bCs/>
-          <w:iCs/>
-          <w:sz w:val="24"/>
-          <w:szCs w:val="30"/>
-        </w:rPr>
-        <w:t>Eisbruch</w:t>
-      </w:r>
-      <w:proofErr w:type="spellEnd"/>
-      <w:r>
-        <w:rPr>
-          <w:rFonts w:ascii="Times New Roman" w:eastAsiaTheme="minorHAnsi" w:hAnsi="Times New Roman"/>
-          <w:bCs/>
-          <w:iCs/>
-          <w:sz w:val="24"/>
-          <w:szCs w:val="30"/>
-        </w:rPr>
-        <w:t xml:space="preserve"> e </w:t>
-      </w:r>
-      <w:proofErr w:type="spellStart"/>
-      <w:r>
-        <w:rPr>
-          <w:rFonts w:ascii="Times New Roman" w:eastAsiaTheme="minorHAnsi" w:hAnsi="Times New Roman"/>
-          <w:bCs/>
-          <w:iCs/>
-          <w:sz w:val="24"/>
-          <w:szCs w:val="30"/>
-        </w:rPr>
-        <w:t>Simonassi</w:t>
-      </w:r>
-      <w:proofErr w:type="spellEnd"/>
-      <w:r>
-        <w:rPr>
-          <w:rFonts w:ascii="Times New Roman" w:eastAsiaTheme="minorHAnsi" w:hAnsi="Times New Roman"/>
-          <w:bCs/>
-          <w:iCs/>
-          <w:sz w:val="24"/>
-          <w:szCs w:val="30"/>
-        </w:rPr>
-        <w:t xml:space="preserve"> (2012),</w:t>
-      </w:r>
-      <w:r>
-        <w:rPr>
-          <w:rFonts w:ascii="Times New Roman" w:hAnsi="Times New Roman"/>
-          <w:sz w:val="24"/>
-          <w:szCs w:val="24"/>
-        </w:rPr>
-        <w:t xml:space="preserve"> o</w:t>
-      </w:r>
-      <w:r>
-        <w:rPr>
-          <w:rFonts w:ascii="Times New Roman" w:hAnsi="Times New Roman"/>
-          <w:sz w:val="24"/>
-          <w:szCs w:val="24"/>
-        </w:rPr>
-        <w:t xml:space="preserve"> </w:t>
-      </w:r>
-      <w:proofErr w:type="spellStart"/>
-      <w:r>
-        <w:rPr>
-          <w:rFonts w:ascii="Times New Roman" w:hAnsi="Times New Roman"/>
-          <w:i/>
-          <w:sz w:val="24"/>
-          <w:szCs w:val="24"/>
+          <w:rStyle w:val="apple-converted-space"/>
+          <w:color w:val="000000"/>
+          <w:sz w:val="24"/>
+          <w:szCs w:val="24"/>
+          <w:shd w:val="clear" w:color="auto" w:fill="FFFFFF"/>
+        </w:rPr>
+      </w:pPr>
+    </w:p>
+    <w:p>
+      <w:pPr>
+        <w:pStyle w:val="Ttulo2"/>
+        <w:rPr>
+          <w:i/>
+        </w:rPr>
+      </w:pPr>
+      <w:proofErr w:type="spellStart"/>
+      <w:r>
+        <w:rPr>
+          <w:i/>
         </w:rPr>
         <w:t>Storm</w:t>
       </w:r>
       <w:proofErr w:type="spellEnd"/>
-      <w:r>
-        <w:rPr>
-          <w:rFonts w:ascii="Times New Roman" w:hAnsi="Times New Roman"/>
-          <w:sz w:val="24"/>
-          <w:szCs w:val="24"/>
-        </w:rPr>
-        <w:t xml:space="preserve"> é um sistema distribuído, confiável e tolerante a falhas desenvolvido para processar fluxos de dados. </w:t>
-      </w:r>
     </w:p>
     <w:p>
       <w:pPr>
@@ -6743,123 +6873,8 @@
         <w:rPr>
           <w:rFonts w:ascii="Times New Roman" w:hAnsi="Times New Roman"/>
           <w:sz w:val="24"/>
-          <w:szCs w:val="24"/>
-        </w:rPr>
-      </w:pPr>
-      <w:r>
-        <w:rPr>
-          <w:rFonts w:ascii="Times New Roman" w:hAnsi="Times New Roman"/>
-          <w:sz w:val="24"/>
-          <w:szCs w:val="24"/>
-        </w:rPr>
-        <w:t xml:space="preserve">Sua estrutura consiste em diferentes tipos de componentes. </w:t>
-      </w:r>
-      <w:r>
-        <w:rPr>
-          <w:rFonts w:ascii="Times New Roman" w:hAnsi="Times New Roman"/>
-          <w:sz w:val="24"/>
-          <w:szCs w:val="24"/>
-        </w:rPr>
-        <w:t>Desta forma o</w:t>
-      </w:r>
-      <w:r>
-        <w:rPr>
-          <w:rFonts w:ascii="Times New Roman" w:hAnsi="Times New Roman"/>
-          <w:sz w:val="24"/>
-          <w:szCs w:val="24"/>
-        </w:rPr>
-        <w:t xml:space="preserve"> trabalho é dividido entre os componentes, cada qual é responsável por uma tarefa de processamento simples e específica.</w:t>
-      </w:r>
-      <w:r>
-        <w:rPr>
-          <w:rFonts w:ascii="Times New Roman" w:hAnsi="Times New Roman"/>
-          <w:sz w:val="24"/>
-          <w:szCs w:val="24"/>
-        </w:rPr>
-        <w:t xml:space="preserve"> </w:t>
-      </w:r>
-      <w:r>
-        <w:rPr>
-          <w:rFonts w:ascii="Times New Roman" w:hAnsi="Times New Roman"/>
-          <w:sz w:val="24"/>
-          <w:szCs w:val="24"/>
-        </w:rPr>
-        <w:t xml:space="preserve">O fluxo de entrada do </w:t>
-      </w:r>
-      <w:r>
-        <w:rPr>
-          <w:rFonts w:ascii="Times New Roman" w:hAnsi="Times New Roman"/>
-          <w:i/>
-          <w:sz w:val="24"/>
-          <w:szCs w:val="24"/>
-        </w:rPr>
-        <w:t>cluster</w:t>
-      </w:r>
-      <w:r>
-        <w:rPr>
-          <w:rStyle w:val="Refdenotaderodap"/>
-          <w:rFonts w:ascii="Times New Roman" w:hAnsi="Times New Roman"/>
-          <w:i/>
-          <w:sz w:val="24"/>
-          <w:szCs w:val="24"/>
-        </w:rPr>
-        <w:footnoteReference w:id="22"/>
-      </w:r>
-      <w:r>
-        <w:rPr>
-          <w:rFonts w:ascii="Times New Roman" w:hAnsi="Times New Roman"/>
-          <w:sz w:val="24"/>
-          <w:szCs w:val="24"/>
-        </w:rPr>
-        <w:t xml:space="preserve"> do </w:t>
-      </w:r>
-      <w:proofErr w:type="spellStart"/>
-      <w:r>
-        <w:rPr>
-          <w:rFonts w:ascii="Times New Roman" w:hAnsi="Times New Roman"/>
-          <w:i/>
-          <w:sz w:val="24"/>
-          <w:szCs w:val="24"/>
-        </w:rPr>
-        <w:t>Storm</w:t>
-      </w:r>
-      <w:proofErr w:type="spellEnd"/>
-      <w:r>
-        <w:rPr>
-          <w:rFonts w:ascii="Times New Roman" w:hAnsi="Times New Roman"/>
-          <w:sz w:val="24"/>
-          <w:szCs w:val="24"/>
-        </w:rPr>
-        <w:t xml:space="preserve"> é tratado por um componente chamado </w:t>
-      </w:r>
-      <w:proofErr w:type="spellStart"/>
-      <w:r>
-        <w:rPr>
-          <w:rFonts w:ascii="Times New Roman" w:hAnsi="Times New Roman"/>
-          <w:i/>
-          <w:sz w:val="24"/>
-          <w:szCs w:val="24"/>
-        </w:rPr>
-        <w:t>spout</w:t>
-      </w:r>
-      <w:proofErr w:type="spellEnd"/>
-      <w:r>
-        <w:rPr>
-          <w:rFonts w:ascii="Times New Roman" w:hAnsi="Times New Roman"/>
-          <w:sz w:val="24"/>
-          <w:szCs w:val="24"/>
-        </w:rPr>
-        <w:t>.</w:t>
-      </w:r>
-      <w:r>
-        <w:rPr>
-          <w:rFonts w:ascii="Times New Roman" w:hAnsi="Times New Roman"/>
-          <w:i/>
-          <w:sz w:val="24"/>
-          <w:szCs w:val="24"/>
-        </w:rPr>
-        <w:t xml:space="preserve"> </w:t>
-      </w:r>
+        </w:rPr>
+      </w:pPr>
     </w:p>
     <w:p>
       <w:pPr>
@@ -6869,79 +6884,8 @@
         <w:rPr>
           <w:rFonts w:ascii="Times New Roman" w:hAnsi="Times New Roman"/>
           <w:sz w:val="24"/>
-          <w:szCs w:val="24"/>
-        </w:rPr>
-      </w:pPr>
-      <w:r>
-        <w:rPr>
-          <w:rFonts w:ascii="Times New Roman" w:hAnsi="Times New Roman"/>
-          <w:sz w:val="24"/>
-          <w:szCs w:val="24"/>
-        </w:rPr>
-        <w:t xml:space="preserve">Segundo Apache (2015), um </w:t>
-      </w:r>
-      <w:proofErr w:type="spellStart"/>
-      <w:r>
-        <w:rPr>
-          <w:rFonts w:ascii="Times New Roman" w:hAnsi="Times New Roman"/>
-          <w:i/>
-          <w:sz w:val="24"/>
-          <w:szCs w:val="24"/>
-        </w:rPr>
-        <w:t>spout</w:t>
-      </w:r>
-      <w:proofErr w:type="spellEnd"/>
-      <w:r>
-        <w:rPr>
-          <w:rFonts w:ascii="Times New Roman" w:hAnsi="Times New Roman"/>
-          <w:i/>
-          <w:sz w:val="24"/>
-          <w:szCs w:val="24"/>
-        </w:rPr>
-        <w:t xml:space="preserve"> </w:t>
-      </w:r>
-      <w:r>
-        <w:rPr>
-          <w:rFonts w:ascii="Times New Roman" w:hAnsi="Times New Roman"/>
-          <w:sz w:val="24"/>
-          <w:szCs w:val="24"/>
-        </w:rPr>
-        <w:t>pode ser denominado como a fonte</w:t>
-      </w:r>
-      <w:r>
-        <w:rPr>
-          <w:rFonts w:ascii="Times New Roman" w:hAnsi="Times New Roman"/>
-          <w:sz w:val="24"/>
-          <w:szCs w:val="24"/>
-        </w:rPr>
-        <w:t xml:space="preserve"> de fluxos em uma topologia. </w:t>
-      </w:r>
-      <w:r>
-        <w:rPr>
-          <w:rFonts w:ascii="Times New Roman" w:hAnsi="Times New Roman"/>
-          <w:sz w:val="24"/>
-          <w:szCs w:val="24"/>
-        </w:rPr>
-        <w:t xml:space="preserve">Geralmente, eles irão ler </w:t>
-      </w:r>
-      <w:proofErr w:type="spellStart"/>
-      <w:r>
-        <w:rPr>
-          <w:rFonts w:ascii="Times New Roman" w:hAnsi="Times New Roman"/>
-          <w:sz w:val="24"/>
-          <w:szCs w:val="24"/>
-        </w:rPr>
-        <w:t>tuplas</w:t>
-      </w:r>
-      <w:proofErr w:type="spellEnd"/>
-      <w:r>
-        <w:rPr>
-          <w:rFonts w:ascii="Times New Roman" w:hAnsi="Times New Roman"/>
-          <w:sz w:val="24"/>
-          <w:szCs w:val="24"/>
-        </w:rPr>
-        <w:t xml:space="preserve"> (sequencias de objetos) de uma fonte externa, posterirormente encaminhando-os para a topologia.</w:t>
-      </w:r>
+        </w:rPr>
+      </w:pPr>
     </w:p>
     <w:p>
       <w:pPr>
@@ -6960,7 +6904,7 @@
           <w:sz w:val="24"/>
           <w:szCs w:val="24"/>
         </w:rPr>
-        <w:t xml:space="preserve">Continuando com </w:t>
+        <w:t xml:space="preserve">De acordo com </w:t>
       </w:r>
       <w:proofErr w:type="spellStart"/>
       <w:r>
@@ -7026,107 +6970,42 @@
           <w:sz w:val="24"/>
           <w:szCs w:val="30"/>
         </w:rPr>
-        <w:t xml:space="preserve"> (2012)</w:t>
-      </w:r>
-      <w:r>
-        <w:rPr>
-          <w:rFonts w:ascii="Times New Roman" w:hAnsi="Times New Roman"/>
-          <w:sz w:val="24"/>
-          <w:szCs w:val="24"/>
-        </w:rPr>
-        <w:t>, o</w:t>
-      </w:r>
-      <w:r>
-        <w:rPr>
-          <w:rFonts w:ascii="Times New Roman" w:hAnsi="Times New Roman"/>
-          <w:sz w:val="24"/>
-          <w:szCs w:val="24"/>
-        </w:rPr>
-        <w:t xml:space="preserve"> </w:t>
-      </w:r>
-      <w:proofErr w:type="spellStart"/>
-      <w:r>
-        <w:rPr>
-          <w:rFonts w:ascii="Times New Roman" w:hAnsi="Times New Roman"/>
-          <w:i/>
-          <w:sz w:val="24"/>
-          <w:szCs w:val="24"/>
-        </w:rPr>
-        <w:t>spout</w:t>
-      </w:r>
-      <w:proofErr w:type="spellEnd"/>
-      <w:r>
-        <w:rPr>
-          <w:rFonts w:ascii="Times New Roman" w:hAnsi="Times New Roman"/>
-          <w:sz w:val="24"/>
-          <w:szCs w:val="24"/>
-        </w:rPr>
-        <w:t xml:space="preserve"> por sua vez direciona os dados para um componente denominado </w:t>
-      </w:r>
-      <w:proofErr w:type="spellStart"/>
-      <w:r>
-        <w:rPr>
-          <w:rFonts w:ascii="Times New Roman" w:hAnsi="Times New Roman"/>
-          <w:i/>
-          <w:sz w:val="24"/>
-          <w:szCs w:val="24"/>
-        </w:rPr>
-        <w:t>bolt</w:t>
-      </w:r>
-      <w:proofErr w:type="spellEnd"/>
-      <w:r>
-        <w:rPr>
-          <w:rFonts w:ascii="Times New Roman" w:hAnsi="Times New Roman"/>
-          <w:sz w:val="24"/>
-          <w:szCs w:val="24"/>
-        </w:rPr>
-        <w:t xml:space="preserve">, o qual irá transformá-los de alguma maneira. Um </w:t>
-      </w:r>
-      <w:proofErr w:type="spellStart"/>
-      <w:r>
-        <w:rPr>
-          <w:rFonts w:ascii="Times New Roman" w:hAnsi="Times New Roman"/>
-          <w:i/>
-          <w:sz w:val="24"/>
-          <w:szCs w:val="24"/>
-        </w:rPr>
-        <w:t>bolt</w:t>
-      </w:r>
-      <w:proofErr w:type="spellEnd"/>
-      <w:r>
-        <w:rPr>
-          <w:rFonts w:ascii="Times New Roman" w:hAnsi="Times New Roman"/>
-          <w:sz w:val="24"/>
-          <w:szCs w:val="24"/>
-        </w:rPr>
-        <w:t xml:space="preserve"> pode </w:t>
-      </w:r>
-      <w:r>
-        <w:rPr>
-          <w:rFonts w:ascii="Times New Roman" w:hAnsi="Times New Roman"/>
-          <w:sz w:val="24"/>
-          <w:szCs w:val="24"/>
-        </w:rPr>
-        <w:t xml:space="preserve">tanto persistir os dados em algum tipo de armazenamento, quanto direcioná-lo para outro </w:t>
-      </w:r>
-      <w:proofErr w:type="spellStart"/>
-      <w:r>
-        <w:rPr>
-          <w:rFonts w:ascii="Times New Roman" w:hAnsi="Times New Roman"/>
-          <w:i/>
-          <w:sz w:val="24"/>
-          <w:szCs w:val="24"/>
-        </w:rPr>
-        <w:t>bolt</w:t>
-      </w:r>
-      <w:proofErr w:type="spellEnd"/>
-      <w:r>
-        <w:rPr>
-          <w:rFonts w:ascii="Times New Roman" w:hAnsi="Times New Roman"/>
-          <w:sz w:val="24"/>
-          <w:szCs w:val="24"/>
-        </w:rPr>
-        <w:t>.</w:t>
+        <w:t xml:space="preserve"> (2012),</w:t>
+      </w:r>
+      <w:r>
+        <w:rPr>
+          <w:rFonts w:ascii="Times New Roman" w:hAnsi="Times New Roman"/>
+          <w:sz w:val="24"/>
+          <w:szCs w:val="24"/>
+        </w:rPr>
+        <w:t xml:space="preserve"> o</w:t>
+      </w:r>
+      <w:r>
+        <w:rPr>
+          <w:rFonts w:ascii="Times New Roman" w:hAnsi="Times New Roman"/>
+          <w:sz w:val="24"/>
+          <w:szCs w:val="24"/>
+        </w:rPr>
+        <w:t xml:space="preserve"> </w:t>
+      </w:r>
+      <w:proofErr w:type="spellStart"/>
+      <w:r>
+        <w:rPr>
+          <w:rFonts w:ascii="Times New Roman" w:hAnsi="Times New Roman"/>
+          <w:i/>
+          <w:sz w:val="24"/>
+          <w:szCs w:val="24"/>
+        </w:rPr>
+        <w:t>Storm</w:t>
+      </w:r>
+      <w:proofErr w:type="spellEnd"/>
+      <w:r>
+        <w:rPr>
+          <w:rFonts w:ascii="Times New Roman" w:hAnsi="Times New Roman"/>
+          <w:sz w:val="24"/>
+          <w:szCs w:val="24"/>
+        </w:rPr>
+        <w:t xml:space="preserve"> é um sistema distribuído, confiável e tolerante a falhas desenvolvido para processar fluxos de dados. </w:t>
       </w:r>
     </w:p>
     <w:p>
@@ -7135,6 +7014,400 @@
         <w:ind w:firstLine="709"/>
         <w:jc w:val="both"/>
         <w:rPr>
+          <w:rFonts w:ascii="Times New Roman" w:hAnsi="Times New Roman"/>
+          <w:sz w:val="24"/>
+          <w:szCs w:val="24"/>
+        </w:rPr>
+      </w:pPr>
+      <w:r>
+        <w:rPr>
+          <w:rFonts w:ascii="Times New Roman" w:hAnsi="Times New Roman"/>
+          <w:sz w:val="24"/>
+          <w:szCs w:val="24"/>
+        </w:rPr>
+        <w:t xml:space="preserve">Sua estrutura consiste em diferentes tipos de componentes. </w:t>
+      </w:r>
+      <w:r>
+        <w:rPr>
+          <w:rFonts w:ascii="Times New Roman" w:hAnsi="Times New Roman"/>
+          <w:sz w:val="24"/>
+          <w:szCs w:val="24"/>
+        </w:rPr>
+        <w:t>Desta forma o</w:t>
+      </w:r>
+      <w:r>
+        <w:rPr>
+          <w:rFonts w:ascii="Times New Roman" w:hAnsi="Times New Roman"/>
+          <w:sz w:val="24"/>
+          <w:szCs w:val="24"/>
+        </w:rPr>
+        <w:t xml:space="preserve"> trabalho é dividido entre os componentes, cada qual é responsável por uma tarefa de processamento simples e específica.</w:t>
+      </w:r>
+      <w:r>
+        <w:rPr>
+          <w:rFonts w:ascii="Times New Roman" w:hAnsi="Times New Roman"/>
+          <w:sz w:val="24"/>
+          <w:szCs w:val="24"/>
+        </w:rPr>
+        <w:t xml:space="preserve"> </w:t>
+      </w:r>
+      <w:r>
+        <w:rPr>
+          <w:rFonts w:ascii="Times New Roman" w:hAnsi="Times New Roman"/>
+          <w:sz w:val="24"/>
+          <w:szCs w:val="24"/>
+        </w:rPr>
+        <w:t xml:space="preserve">O fluxo de entrada do </w:t>
+      </w:r>
+      <w:r>
+        <w:rPr>
+          <w:rFonts w:ascii="Times New Roman" w:hAnsi="Times New Roman"/>
+          <w:i/>
+          <w:sz w:val="24"/>
+          <w:szCs w:val="24"/>
+        </w:rPr>
+        <w:t>cluster</w:t>
+      </w:r>
+      <w:r>
+        <w:rPr>
+          <w:rStyle w:val="Refdenotaderodap"/>
+          <w:rFonts w:ascii="Times New Roman" w:hAnsi="Times New Roman"/>
+          <w:i/>
+          <w:sz w:val="24"/>
+          <w:szCs w:val="24"/>
+        </w:rPr>
+        <w:footnoteReference w:id="22"/>
+      </w:r>
+      <w:r>
+        <w:rPr>
+          <w:rFonts w:ascii="Times New Roman" w:hAnsi="Times New Roman"/>
+          <w:sz w:val="24"/>
+          <w:szCs w:val="24"/>
+        </w:rPr>
+        <w:t xml:space="preserve"> do </w:t>
+      </w:r>
+      <w:proofErr w:type="spellStart"/>
+      <w:r>
+        <w:rPr>
+          <w:rFonts w:ascii="Times New Roman" w:hAnsi="Times New Roman"/>
+          <w:i/>
+          <w:sz w:val="24"/>
+          <w:szCs w:val="24"/>
+        </w:rPr>
+        <w:t>Storm</w:t>
+      </w:r>
+      <w:proofErr w:type="spellEnd"/>
+      <w:r>
+        <w:rPr>
+          <w:rFonts w:ascii="Times New Roman" w:hAnsi="Times New Roman"/>
+          <w:sz w:val="24"/>
+          <w:szCs w:val="24"/>
+        </w:rPr>
+        <w:t xml:space="preserve"> é tratado por um componente chamado </w:t>
+      </w:r>
+      <w:proofErr w:type="spellStart"/>
+      <w:r>
+        <w:rPr>
+          <w:rFonts w:ascii="Times New Roman" w:hAnsi="Times New Roman"/>
+          <w:i/>
+          <w:sz w:val="24"/>
+          <w:szCs w:val="24"/>
+        </w:rPr>
+        <w:t>spout</w:t>
+      </w:r>
+      <w:proofErr w:type="spellEnd"/>
+      <w:r>
+        <w:rPr>
+          <w:rFonts w:ascii="Times New Roman" w:hAnsi="Times New Roman"/>
+          <w:sz w:val="24"/>
+          <w:szCs w:val="24"/>
+        </w:rPr>
+        <w:t>.</w:t>
+      </w:r>
+      <w:r>
+        <w:rPr>
+          <w:rFonts w:ascii="Times New Roman" w:hAnsi="Times New Roman"/>
+          <w:i/>
+          <w:sz w:val="24"/>
+          <w:szCs w:val="24"/>
+        </w:rPr>
+        <w:t xml:space="preserve"> </w:t>
+      </w:r>
+    </w:p>
+    <w:p>
+      <w:pPr>
+        <w:spacing w:after="0" w:line="360" w:lineRule="auto"/>
+        <w:ind w:firstLine="709"/>
+        <w:jc w:val="both"/>
+        <w:rPr>
+          <w:rFonts w:ascii="Times New Roman" w:hAnsi="Times New Roman"/>
+          <w:sz w:val="24"/>
+          <w:szCs w:val="24"/>
+        </w:rPr>
+      </w:pPr>
+      <w:r>
+        <w:rPr>
+          <w:rFonts w:ascii="Times New Roman" w:hAnsi="Times New Roman"/>
+          <w:sz w:val="24"/>
+          <w:szCs w:val="24"/>
+        </w:rPr>
+        <w:t xml:space="preserve">Segundo Apache (2015), um </w:t>
+      </w:r>
+      <w:proofErr w:type="spellStart"/>
+      <w:r>
+        <w:rPr>
+          <w:rFonts w:ascii="Times New Roman" w:hAnsi="Times New Roman"/>
+          <w:i/>
+          <w:sz w:val="24"/>
+          <w:szCs w:val="24"/>
+        </w:rPr>
+        <w:t>spout</w:t>
+      </w:r>
+      <w:proofErr w:type="spellEnd"/>
+      <w:r>
+        <w:rPr>
+          <w:rFonts w:ascii="Times New Roman" w:hAnsi="Times New Roman"/>
+          <w:i/>
+          <w:sz w:val="24"/>
+          <w:szCs w:val="24"/>
+        </w:rPr>
+        <w:t xml:space="preserve"> </w:t>
+      </w:r>
+      <w:r>
+        <w:rPr>
+          <w:rFonts w:ascii="Times New Roman" w:hAnsi="Times New Roman"/>
+          <w:sz w:val="24"/>
+          <w:szCs w:val="24"/>
+        </w:rPr>
+        <w:t>pode ser denominado como a fonte</w:t>
+      </w:r>
+      <w:r>
+        <w:rPr>
+          <w:rFonts w:ascii="Times New Roman" w:hAnsi="Times New Roman"/>
+          <w:sz w:val="24"/>
+          <w:szCs w:val="24"/>
+        </w:rPr>
+        <w:t xml:space="preserve"> de fluxos em uma topologia. </w:t>
+      </w:r>
+      <w:r>
+        <w:rPr>
+          <w:rFonts w:ascii="Times New Roman" w:hAnsi="Times New Roman"/>
+          <w:sz w:val="24"/>
+          <w:szCs w:val="24"/>
+        </w:rPr>
+        <w:t xml:space="preserve">Geralmente, eles irão ler </w:t>
+      </w:r>
+      <w:proofErr w:type="spellStart"/>
+      <w:r>
+        <w:rPr>
+          <w:rFonts w:ascii="Times New Roman" w:hAnsi="Times New Roman"/>
+          <w:sz w:val="24"/>
+          <w:szCs w:val="24"/>
+        </w:rPr>
+        <w:t>tuplas</w:t>
+      </w:r>
+      <w:proofErr w:type="spellEnd"/>
+      <w:r>
+        <w:rPr>
+          <w:rFonts w:ascii="Times New Roman" w:hAnsi="Times New Roman"/>
+          <w:sz w:val="24"/>
+          <w:szCs w:val="24"/>
+        </w:rPr>
+        <w:t xml:space="preserve"> (sequencias de objetos) de uma fonte externa, posterirormente encaminhando-os para a topologia.</w:t>
+      </w:r>
+    </w:p>
+    <w:p>
+      <w:pPr>
+        <w:spacing w:after="0" w:line="360" w:lineRule="auto"/>
+        <w:ind w:firstLine="709"/>
+        <w:jc w:val="both"/>
+        <w:rPr>
+          <w:rFonts w:ascii="Times New Roman" w:hAnsi="Times New Roman"/>
+          <w:sz w:val="24"/>
+          <w:szCs w:val="24"/>
+        </w:rPr>
+      </w:pPr>
+      <w:r>
+        <w:rPr>
+          <w:rFonts w:ascii="Times New Roman" w:hAnsi="Times New Roman"/>
+          <w:sz w:val="24"/>
+          <w:szCs w:val="24"/>
+        </w:rPr>
+        <w:t xml:space="preserve">Continuando com </w:t>
+      </w:r>
+      <w:proofErr w:type="spellStart"/>
+      <w:r>
+        <w:rPr>
+          <w:rFonts w:ascii="Times New Roman" w:eastAsiaTheme="minorHAnsi" w:hAnsi="Times New Roman"/>
+          <w:bCs/>
+          <w:iCs/>
+          <w:sz w:val="24"/>
+          <w:szCs w:val="30"/>
+        </w:rPr>
+        <w:t>Leibiusky</w:t>
+      </w:r>
+      <w:proofErr w:type="spellEnd"/>
+      <w:r>
+        <w:rPr>
+          <w:rFonts w:ascii="Times New Roman" w:eastAsiaTheme="minorHAnsi" w:hAnsi="Times New Roman"/>
+          <w:bCs/>
+          <w:iCs/>
+          <w:sz w:val="24"/>
+          <w:szCs w:val="30"/>
+        </w:rPr>
+        <w:t xml:space="preserve">, </w:t>
+      </w:r>
+      <w:proofErr w:type="spellStart"/>
+      <w:r>
+        <w:rPr>
+          <w:rFonts w:ascii="Times New Roman" w:eastAsiaTheme="minorHAnsi" w:hAnsi="Times New Roman"/>
+          <w:bCs/>
+          <w:iCs/>
+          <w:sz w:val="24"/>
+          <w:szCs w:val="30"/>
+        </w:rPr>
+        <w:t>Eisbruch</w:t>
+      </w:r>
+      <w:proofErr w:type="spellEnd"/>
+      <w:r>
+        <w:rPr>
+          <w:rFonts w:ascii="Times New Roman" w:eastAsiaTheme="minorHAnsi" w:hAnsi="Times New Roman"/>
+          <w:bCs/>
+          <w:iCs/>
+          <w:sz w:val="24"/>
+          <w:szCs w:val="30"/>
+        </w:rPr>
+        <w:t xml:space="preserve"> e </w:t>
+      </w:r>
+      <w:proofErr w:type="spellStart"/>
+      <w:r>
+        <w:rPr>
+          <w:rFonts w:ascii="Times New Roman" w:eastAsiaTheme="minorHAnsi" w:hAnsi="Times New Roman"/>
+          <w:bCs/>
+          <w:iCs/>
+          <w:sz w:val="24"/>
+          <w:szCs w:val="30"/>
+        </w:rPr>
+        <w:t>Simonassi</w:t>
+      </w:r>
+      <w:proofErr w:type="spellEnd"/>
+      <w:r>
+        <w:rPr>
+          <w:rFonts w:ascii="Times New Roman" w:eastAsiaTheme="minorHAnsi" w:hAnsi="Times New Roman"/>
+          <w:bCs/>
+          <w:iCs/>
+          <w:sz w:val="24"/>
+          <w:szCs w:val="30"/>
+        </w:rPr>
+        <w:t xml:space="preserve"> (2012)</w:t>
+      </w:r>
+      <w:r>
+        <w:rPr>
+          <w:rFonts w:ascii="Times New Roman" w:hAnsi="Times New Roman"/>
+          <w:sz w:val="24"/>
+          <w:szCs w:val="24"/>
+        </w:rPr>
+        <w:t>, o</w:t>
+      </w:r>
+      <w:r>
+        <w:rPr>
+          <w:rFonts w:ascii="Times New Roman" w:hAnsi="Times New Roman"/>
+          <w:sz w:val="24"/>
+          <w:szCs w:val="24"/>
+        </w:rPr>
+        <w:t xml:space="preserve"> </w:t>
+      </w:r>
+      <w:proofErr w:type="spellStart"/>
+      <w:r>
+        <w:rPr>
+          <w:rFonts w:ascii="Times New Roman" w:hAnsi="Times New Roman"/>
+          <w:i/>
+          <w:sz w:val="24"/>
+          <w:szCs w:val="24"/>
+        </w:rPr>
+        <w:t>spout</w:t>
+      </w:r>
+      <w:proofErr w:type="spellEnd"/>
+      <w:r>
+        <w:rPr>
+          <w:rFonts w:ascii="Times New Roman" w:hAnsi="Times New Roman"/>
+          <w:sz w:val="24"/>
+          <w:szCs w:val="24"/>
+        </w:rPr>
+        <w:t xml:space="preserve"> por sua vez direciona os dados para um componente denominado </w:t>
+      </w:r>
+      <w:proofErr w:type="spellStart"/>
+      <w:r>
+        <w:rPr>
+          <w:rFonts w:ascii="Times New Roman" w:hAnsi="Times New Roman"/>
+          <w:i/>
+          <w:sz w:val="24"/>
+          <w:szCs w:val="24"/>
+        </w:rPr>
+        <w:t>bolt</w:t>
+      </w:r>
+      <w:proofErr w:type="spellEnd"/>
+      <w:r>
+        <w:rPr>
+          <w:rFonts w:ascii="Times New Roman" w:hAnsi="Times New Roman"/>
+          <w:sz w:val="24"/>
+          <w:szCs w:val="24"/>
+        </w:rPr>
+        <w:t xml:space="preserve">, o qual irá transformá-los de alguma maneira. Um </w:t>
+      </w:r>
+      <w:proofErr w:type="spellStart"/>
+      <w:r>
+        <w:rPr>
+          <w:rFonts w:ascii="Times New Roman" w:hAnsi="Times New Roman"/>
+          <w:i/>
+          <w:sz w:val="24"/>
+          <w:szCs w:val="24"/>
+        </w:rPr>
+        <w:t>bolt</w:t>
+      </w:r>
+      <w:proofErr w:type="spellEnd"/>
+      <w:r>
+        <w:rPr>
+          <w:rFonts w:ascii="Times New Roman" w:hAnsi="Times New Roman"/>
+          <w:sz w:val="24"/>
+          <w:szCs w:val="24"/>
+        </w:rPr>
+        <w:t xml:space="preserve"> pode </w:t>
+      </w:r>
+      <w:r>
+        <w:rPr>
+          <w:rFonts w:ascii="Times New Roman" w:hAnsi="Times New Roman"/>
+          <w:sz w:val="24"/>
+          <w:szCs w:val="24"/>
+        </w:rPr>
+        <w:t xml:space="preserve">tanto persistir os dados em algum tipo de armazenamento, quanto direcioná-lo para outro </w:t>
+      </w:r>
+      <w:proofErr w:type="spellStart"/>
+      <w:r>
+        <w:rPr>
+          <w:rFonts w:ascii="Times New Roman" w:hAnsi="Times New Roman"/>
+          <w:i/>
+          <w:sz w:val="24"/>
+          <w:szCs w:val="24"/>
+        </w:rPr>
+        <w:t>bolt</w:t>
+      </w:r>
+      <w:proofErr w:type="spellEnd"/>
+      <w:r>
+        <w:rPr>
+          <w:rFonts w:ascii="Times New Roman" w:hAnsi="Times New Roman"/>
+          <w:sz w:val="24"/>
+          <w:szCs w:val="24"/>
+        </w:rPr>
+        <w:t>.</w:t>
+      </w:r>
+    </w:p>
+    <w:p>
+      <w:pPr>
+        <w:spacing w:after="0" w:line="360" w:lineRule="auto"/>
+        <w:ind w:firstLine="709"/>
+        <w:jc w:val="both"/>
+        <w:rPr>
           <w:rStyle w:val="apple-converted-space"/>
           <w:color w:val="000000"/>
           <w:sz w:val="24"/>
@@ -7242,6 +7515,8 @@
         </w:rPr>
         <w:t>.</w:t>
       </w:r>
+      <w:bookmarkStart w:id="10" w:name="_GoBack"/>
+      <w:bookmarkEnd w:id="10"/>
     </w:p>
     <w:p>
       <w:pPr>
@@ -15178,7 +15453,7 @@
           <w:rPr>
             <w:noProof/>
           </w:rPr>
-          <w:t>6</w:t>
+          <w:t>7</w:t>
         </w:r>
         <w:r>
           <w:fldChar w:fldCharType="end"/>
@@ -20737,7 +21012,7 @@
 </file>
 
 <file path=customXml/itemProps1.xml><?xml version="1.0" encoding="utf-8"?>
-<ds:datastoreItem xmlns:ds="http://schemas.openxmlformats.org/officeDocument/2006/customXml" ds:itemID="{18DD216D-71BD-4C78-9ABD-9A790B4A0663}">
+<ds:datastoreItem xmlns:ds="http://schemas.openxmlformats.org/officeDocument/2006/customXml" ds:itemID="{410F58E2-E810-41D7-B5E9-AD48A8A40DCA}">
   <ds:schemaRefs>
     <ds:schemaRef ds:uri="http://schemas.openxmlformats.org/officeDocument/2006/bibliography"/>
   </ds:schemaRefs>

</xml_diff>

<commit_message>
Alterações do quadro metodológico
</commit_message>
<xml_diff>
--- a/documents/life_cycle/quadro_teorico.docx
+++ b/documents/life_cycle/quadro_teorico.docx
@@ -6299,18 +6299,7 @@
           <w:bCs w:val="0"/>
           <w:iCs/>
         </w:rPr>
-        <w:t xml:space="preserve"> e </w:t>
-      </w:r>
-      <w:bookmarkStart w:id="10" w:name="_GoBack"/>
-      <w:bookmarkEnd w:id="10"/>
-      <w:r>
-        <w:rPr>
-          <w:rStyle w:val="nfaseforte"/>
-          <w:b w:val="0"/>
-          <w:bCs w:val="0"/>
-          <w:iCs/>
-        </w:rPr>
-        <w:t>Crawford publicam “</w:t>
+        <w:t xml:space="preserve"> e Crawford publicam “</w:t>
       </w:r>
       <w:proofErr w:type="spellStart"/>
       <w:r>
@@ -8981,7 +8970,13 @@
     <w:p>
       <w:pPr>
         <w:pStyle w:val="SemEspaamento"/>
-        <w:ind w:firstLine="708"/>
+        <w:ind w:firstLine="0"/>
+      </w:pPr>
+    </w:p>
+    <w:p>
+      <w:pPr>
+        <w:pStyle w:val="SemEspaamento"/>
+        <w:ind w:firstLine="0"/>
       </w:pPr>
     </w:p>
     <w:p>
@@ -8999,6 +8994,7 @@
           <w:rFonts w:ascii="Times New Roman" w:hAnsi="Times New Roman"/>
           <w:color w:val="auto"/>
         </w:rPr>
+        <w:lastRenderedPageBreak/>
         <w:t>MongoDB</w:t>
       </w:r>
       <w:proofErr w:type="spellEnd"/>
@@ -9780,7 +9776,15 @@
           <w:rFonts w:ascii="Times New Roman" w:hAnsi="Times New Roman"/>
           <w:sz w:val="24"/>
         </w:rPr>
-        <w:t xml:space="preserve"> formulado</w:t>
+        <w:t xml:space="preserve"> </w:t>
+      </w:r>
+      <w:r>
+        <w:rPr>
+          <w:rFonts w:ascii="Times New Roman" w:hAnsi="Times New Roman"/>
+          <w:sz w:val="24"/>
+        </w:rPr>
+        <w:lastRenderedPageBreak/>
+        <w:t>formulado</w:t>
       </w:r>
       <w:r>
         <w:rPr>
@@ -9794,15 +9798,7 @@
           <w:rFonts w:ascii="Times New Roman" w:hAnsi="Times New Roman"/>
           <w:sz w:val="24"/>
         </w:rPr>
-        <w:t xml:space="preserve">, o mesmo que defendeu a lógica matemática na inteligência artificial. Cerca de quatro </w:t>
-      </w:r>
-      <w:r>
-        <w:rPr>
-          <w:rFonts w:ascii="Times New Roman" w:hAnsi="Times New Roman"/>
-          <w:sz w:val="24"/>
-        </w:rPr>
-        <w:lastRenderedPageBreak/>
-        <w:t xml:space="preserve">décadas depois, com a internet já consolidada, a causa da “utilidade computacional” foi resgatada por grandes empresas de TI, tais como </w:t>
+        <w:t xml:space="preserve">, o mesmo que defendeu a lógica matemática na inteligência artificial. Cerca de quatro décadas depois, com a internet já consolidada, a causa da “utilidade computacional” foi resgatada por grandes empresas de TI, tais como </w:t>
       </w:r>
       <w:proofErr w:type="spellStart"/>
       <w:r>
@@ -10531,7 +10527,16 @@
           <w:sz w:val="24"/>
           <w:szCs w:val="24"/>
         </w:rPr>
-        <w:t>, por Tim Berners-Lee no CERN (</w:t>
+        <w:t xml:space="preserve">, por Tim </w:t>
+      </w:r>
+      <w:r>
+        <w:rPr>
+          <w:rFonts w:ascii="Times New Roman" w:hAnsi="Times New Roman" w:cs="Times New Roman"/>
+          <w:sz w:val="24"/>
+          <w:szCs w:val="24"/>
+        </w:rPr>
+        <w:lastRenderedPageBreak/>
+        <w:t>Berners-Lee no CERN (</w:t>
       </w:r>
       <w:proofErr w:type="spellStart"/>
       <w:r>
@@ -10632,14 +10637,24 @@
           <w:sz w:val="24"/>
           <w:szCs w:val="24"/>
         </w:rPr>
-        <w:t xml:space="preserve">Tim estava trabalhando em uma seção de serviços de computação no CERN, quando ele teve a ideia de </w:t>
-      </w:r>
+        <w:t>Tim estava trabalhando em uma s</w:t>
+      </w:r>
+      <w:bookmarkStart w:id="10" w:name="_GoBack"/>
+      <w:bookmarkEnd w:id="10"/>
       <w:r>
         <w:rPr>
           <w:rFonts w:ascii="Times New Roman" w:hAnsi="Times New Roman" w:cs="Times New Roman"/>
           <w:sz w:val="24"/>
           <w:szCs w:val="24"/>
         </w:rPr>
+        <w:t xml:space="preserve">eção de serviços de computação no CERN, quando ele teve a ideia de </w:t>
+      </w:r>
+      <w:r>
+        <w:rPr>
+          <w:rFonts w:ascii="Times New Roman" w:hAnsi="Times New Roman" w:cs="Times New Roman"/>
+          <w:sz w:val="24"/>
+          <w:szCs w:val="24"/>
+        </w:rPr>
         <w:t xml:space="preserve">reunir e </w:t>
       </w:r>
       <w:r>
@@ -10664,16 +10679,7 @@
           <w:sz w:val="24"/>
           <w:szCs w:val="24"/>
         </w:rPr>
-        <w:t xml:space="preserve">as pesquisas de diversos cientistas do </w:t>
-      </w:r>
-      <w:r>
-        <w:rPr>
-          <w:rFonts w:ascii="Times New Roman" w:hAnsi="Times New Roman" w:cs="Times New Roman"/>
-          <w:sz w:val="24"/>
-          <w:szCs w:val="24"/>
-        </w:rPr>
-        <w:lastRenderedPageBreak/>
-        <w:t xml:space="preserve">mundo todo. </w:t>
+        <w:t xml:space="preserve">as pesquisas de diversos cientistas do mundo todo. </w:t>
       </w:r>
       <w:r>
         <w:rPr>
@@ -10755,7 +10761,25 @@
           <w:sz w:val="24"/>
           <w:szCs w:val="24"/>
         </w:rPr>
-        <w:t xml:space="preserve"> relativamente simples. Seguindo esse conceito, Tim desenvolveu o protocolo HTTP (</w:t>
+        <w:t xml:space="preserve"> </w:t>
+      </w:r>
+      <w:proofErr w:type="gramStart"/>
+      <w:r>
+        <w:rPr>
+          <w:rFonts w:ascii="Times New Roman" w:hAnsi="Times New Roman" w:cs="Times New Roman"/>
+          <w:sz w:val="24"/>
+          <w:szCs w:val="24"/>
+        </w:rPr>
+        <w:t>relativamente</w:t>
+      </w:r>
+      <w:proofErr w:type="gramEnd"/>
+      <w:r>
+        <w:rPr>
+          <w:rFonts w:ascii="Times New Roman" w:hAnsi="Times New Roman" w:cs="Times New Roman"/>
+          <w:sz w:val="24"/>
+          <w:szCs w:val="24"/>
+        </w:rPr>
+        <w:t xml:space="preserve"> simples. Seguindo esse conceito, Tim desenvolveu o protocolo HTTP (</w:t>
       </w:r>
       <w:proofErr w:type="spellStart"/>
       <w:proofErr w:type="gramStart"/>
@@ -10935,7 +10959,23 @@
           <w:sz w:val="24"/>
           <w:szCs w:val="24"/>
         </w:rPr>
-        <w:t xml:space="preserve"> Porém, em 1998, a W3C informou que o HTML não conseguiria avançar mais em suas especificações, pois se especulava que o futuro da WEB era o XML. Com isso, o HTML ficou congelado na versão 4.0.1, e uma nova especificação, a qual foi chamada de XHTML foi liberada.</w:t>
+        <w:t xml:space="preserve"> Porém, em 1998, a W3C informou que o HTML não conseguiria avançar mais em suas especificações, pois se especulava que o futuro da W</w:t>
+      </w:r>
+      <w:r>
+        <w:rPr>
+          <w:rFonts w:ascii="Times New Roman" w:hAnsi="Times New Roman" w:cs="Times New Roman"/>
+          <w:sz w:val="24"/>
+          <w:szCs w:val="24"/>
+        </w:rPr>
+        <w:t>eb</w:t>
+      </w:r>
+      <w:r>
+        <w:rPr>
+          <w:rFonts w:ascii="Times New Roman" w:hAnsi="Times New Roman" w:cs="Times New Roman"/>
+          <w:sz w:val="24"/>
+          <w:szCs w:val="24"/>
+        </w:rPr>
+        <w:t xml:space="preserve"> era o XML. Com isso, o HTML ficou congelado na versão 4.0.1, e uma nova especificação, a qual foi chamada de XHTML foi liberada.</w:t>
       </w:r>
     </w:p>
     <w:p>
@@ -11298,7 +11338,15 @@
           <w:rFonts w:ascii="Times New Roman" w:hAnsi="Times New Roman" w:cs="Times New Roman"/>
           <w:sz w:val="24"/>
         </w:rPr>
-        <w:t xml:space="preserve"> equipes trabalharam juntas, porém em 2011, os grupos chegaram à conclusão de que eles tinham objetivos diferentes. Em meados de 2012, uma nova equipe de edição foi introduzida na W3C para cuidar da criação de uma recomendação do HTML5 e preparar um projeto de trabalho para uma próxima versão do HTML.</w:t>
+        <w:t xml:space="preserve"> equipes trabalharam juntas, porém em 2011, os grupos </w:t>
+      </w:r>
+      <w:r>
+        <w:rPr>
+          <w:rFonts w:ascii="Times New Roman" w:hAnsi="Times New Roman" w:cs="Times New Roman"/>
+          <w:sz w:val="24"/>
+        </w:rPr>
+        <w:lastRenderedPageBreak/>
+        <w:t>chegaram à conclusão de que eles tinham objetivos diferentes. Em meados de 2012, uma nova equipe de edição foi introduzida na W3C para cuidar da criação de uma recomendação do HTML5 e preparar um projeto de trabalho para uma próxima versão do HTML.</w:t>
       </w:r>
     </w:p>
     <w:p>
@@ -11317,41 +11365,15 @@
           <w:rFonts w:ascii="Times New Roman" w:hAnsi="Times New Roman" w:cs="Times New Roman"/>
           <w:sz w:val="24"/>
         </w:rPr>
-        <w:lastRenderedPageBreak/>
         <w:tab/>
-        <w:t xml:space="preserve">O HTML </w:t>
-      </w:r>
-      <w:proofErr w:type="gramStart"/>
+        <w:t>O HTML</w:t>
+      </w:r>
       <w:r>
         <w:rPr>
           <w:rFonts w:ascii="Times New Roman" w:hAnsi="Times New Roman" w:cs="Times New Roman"/>
           <w:sz w:val="24"/>
         </w:rPr>
-        <w:t>5</w:t>
-      </w:r>
-      <w:proofErr w:type="gramEnd"/>
-      <w:r>
-        <w:rPr>
-          <w:rFonts w:ascii="Times New Roman" w:hAnsi="Times New Roman" w:cs="Times New Roman"/>
-          <w:sz w:val="24"/>
-        </w:rPr>
-        <w:t xml:space="preserve"> tem como uma de suas principais funções a facilidade de manipulação do elemento. Com isso, o desenvolvedor pode modificar as características dos objetos de forma não intrusiva e transparente para o usuário final. Contrariamente as suas versões anteriores, o HTML </w:t>
-      </w:r>
-      <w:proofErr w:type="gramStart"/>
-      <w:r>
-        <w:rPr>
-          <w:rFonts w:ascii="Times New Roman" w:hAnsi="Times New Roman" w:cs="Times New Roman"/>
-          <w:sz w:val="24"/>
-        </w:rPr>
-        <w:t>5</w:t>
-      </w:r>
-      <w:proofErr w:type="gramEnd"/>
-      <w:r>
-        <w:rPr>
-          <w:rFonts w:ascii="Times New Roman" w:hAnsi="Times New Roman" w:cs="Times New Roman"/>
-          <w:sz w:val="24"/>
-        </w:rPr>
-        <w:t xml:space="preserve"> fornece um número de ferramentas para o CSS</w:t>
+        <w:t>5 tem como uma de suas principais funções a facilidade de manipulação do elemento. Com isso, o desenvolvedor pode modificar as características dos objetos de forma não intrusiva e transparente para o usuário final. Contrariamente as suas versões anteriores, o HTML5 fornece um número de ferramentas para o CSS</w:t>
       </w:r>
       <w:r>
         <w:rPr>
@@ -11369,6 +11391,7 @@
         <w:t xml:space="preserve"> e o </w:t>
       </w:r>
       <w:proofErr w:type="spellStart"/>
+      <w:proofErr w:type="gramStart"/>
       <w:r>
         <w:rPr>
           <w:rFonts w:ascii="Times New Roman" w:hAnsi="Times New Roman" w:cs="Times New Roman"/>
@@ -11378,6 +11401,7 @@
         <w:t>JavaScript</w:t>
       </w:r>
       <w:proofErr w:type="spellEnd"/>
+      <w:proofErr w:type="gramEnd"/>
       <w:r>
         <w:rPr>
           <w:rStyle w:val="Refdenotaderodap"/>
@@ -11608,6 +11632,7 @@
           <w:color w:val="auto"/>
           <w:sz w:val="24"/>
         </w:rPr>
+        <w:lastRenderedPageBreak/>
         <w:t>Bootstrap</w:t>
       </w:r>
       <w:proofErr w:type="spellEnd"/>
@@ -11645,7 +11670,6 @@
         <w:jc w:val="both"/>
       </w:pPr>
       <w:r>
-        <w:lastRenderedPageBreak/>
         <w:tab/>
         <w:t>De acordo com Magno (</w:t>
       </w:r>
@@ -11715,7 +11739,13 @@
         <w:t xml:space="preserve"> </w:t>
       </w:r>
       <w:r>
-        <w:t xml:space="preserve">para facilitar o desenvolvimento dos elementos de interface em páginas web. Pode ser também </w:t>
+        <w:t>para facilitar o desenvolvimento dos ele</w:t>
+      </w:r>
+      <w:r>
+        <w:t>mentos de interface em páginas W</w:t>
+      </w:r>
+      <w:r>
+        <w:t xml:space="preserve">eb. Pode ser também </w:t>
       </w:r>
       <w:r>
         <w:t>utilizado como</w:t>
@@ -12042,11 +12072,18 @@
       </w:r>
       <w:r>
         <w:rPr>
+          <w:rFonts w:ascii="Times New Roman" w:hAnsi="Times New Roman"/>
+          <w:sz w:val="24"/>
+        </w:rPr>
+        <w:t>W</w:t>
+      </w:r>
+      <w:r>
+        <w:rPr>
           <w:rStyle w:val="hps"/>
           <w:rFonts w:ascii="Times New Roman" w:hAnsi="Times New Roman"/>
           <w:sz w:val="24"/>
         </w:rPr>
-        <w:t>web</w:t>
+        <w:t>eb</w:t>
       </w:r>
       <w:r>
         <w:rPr>
@@ -12266,11 +12303,18 @@
       </w:r>
       <w:r>
         <w:rPr>
+          <w:rFonts w:ascii="Times New Roman" w:hAnsi="Times New Roman"/>
+          <w:sz w:val="24"/>
+        </w:rPr>
+        <w:t>W</w:t>
+      </w:r>
+      <w:r>
+        <w:rPr>
           <w:rStyle w:val="hps"/>
           <w:rFonts w:ascii="Times New Roman" w:hAnsi="Times New Roman"/>
           <w:sz w:val="24"/>
         </w:rPr>
-        <w:t>web</w:t>
+        <w:t>eb</w:t>
       </w:r>
       <w:r>
         <w:rPr>
@@ -12586,216 +12630,6 @@
         </w:rPr>
         <w:t xml:space="preserve">. </w:t>
       </w:r>
-    </w:p>
-    <w:p>
-      <w:pPr>
-        <w:rPr>
-          <w:rFonts w:ascii="Times New Roman" w:eastAsia="Times New Roman" w:hAnsi="Times New Roman"/>
-          <w:sz w:val="24"/>
-          <w:szCs w:val="24"/>
-          <w:lang w:eastAsia="pt-BR"/>
-        </w:rPr>
-      </w:pPr>
-    </w:p>
-    <w:p>
-      <w:pPr>
-        <w:rPr>
-          <w:rFonts w:ascii="Times New Roman" w:eastAsia="Times New Roman" w:hAnsi="Times New Roman"/>
-          <w:sz w:val="24"/>
-          <w:szCs w:val="24"/>
-          <w:lang w:eastAsia="pt-BR"/>
-        </w:rPr>
-      </w:pPr>
-    </w:p>
-    <w:p>
-      <w:pPr>
-        <w:rPr>
-          <w:rFonts w:ascii="Times New Roman" w:eastAsia="Times New Roman" w:hAnsi="Times New Roman"/>
-          <w:sz w:val="24"/>
-          <w:szCs w:val="24"/>
-          <w:lang w:eastAsia="pt-BR"/>
-        </w:rPr>
-      </w:pPr>
-    </w:p>
-    <w:p>
-      <w:pPr>
-        <w:rPr>
-          <w:rFonts w:ascii="Times New Roman" w:eastAsia="Times New Roman" w:hAnsi="Times New Roman"/>
-          <w:sz w:val="24"/>
-          <w:szCs w:val="24"/>
-          <w:lang w:eastAsia="pt-BR"/>
-        </w:rPr>
-      </w:pPr>
-    </w:p>
-    <w:p>
-      <w:pPr>
-        <w:rPr>
-          <w:rFonts w:ascii="Times New Roman" w:eastAsia="Times New Roman" w:hAnsi="Times New Roman"/>
-          <w:sz w:val="24"/>
-          <w:szCs w:val="24"/>
-          <w:lang w:eastAsia="pt-BR"/>
-        </w:rPr>
-      </w:pPr>
-    </w:p>
-    <w:p>
-      <w:pPr>
-        <w:rPr>
-          <w:rFonts w:ascii="Times New Roman" w:eastAsia="Times New Roman" w:hAnsi="Times New Roman"/>
-          <w:sz w:val="24"/>
-          <w:szCs w:val="24"/>
-          <w:lang w:eastAsia="pt-BR"/>
-        </w:rPr>
-      </w:pPr>
-    </w:p>
-    <w:p>
-      <w:pPr>
-        <w:rPr>
-          <w:rFonts w:ascii="Times New Roman" w:eastAsia="Times New Roman" w:hAnsi="Times New Roman"/>
-          <w:sz w:val="24"/>
-          <w:szCs w:val="24"/>
-          <w:lang w:eastAsia="pt-BR"/>
-        </w:rPr>
-      </w:pPr>
-    </w:p>
-    <w:p>
-      <w:pPr>
-        <w:rPr>
-          <w:rFonts w:ascii="Times New Roman" w:eastAsia="Times New Roman" w:hAnsi="Times New Roman"/>
-          <w:sz w:val="24"/>
-          <w:szCs w:val="24"/>
-          <w:lang w:eastAsia="pt-BR"/>
-        </w:rPr>
-      </w:pPr>
-    </w:p>
-    <w:p>
-      <w:pPr>
-        <w:rPr>
-          <w:rFonts w:ascii="Times New Roman" w:eastAsia="Times New Roman" w:hAnsi="Times New Roman"/>
-          <w:sz w:val="24"/>
-          <w:szCs w:val="24"/>
-          <w:lang w:eastAsia="pt-BR"/>
-        </w:rPr>
-      </w:pPr>
-    </w:p>
-    <w:p>
-      <w:pPr>
-        <w:rPr>
-          <w:rFonts w:ascii="Times New Roman" w:eastAsia="Times New Roman" w:hAnsi="Times New Roman"/>
-          <w:sz w:val="24"/>
-          <w:szCs w:val="24"/>
-          <w:lang w:eastAsia="pt-BR"/>
-        </w:rPr>
-      </w:pPr>
-    </w:p>
-    <w:p>
-      <w:pPr>
-        <w:rPr>
-          <w:rFonts w:ascii="Times New Roman" w:eastAsia="Times New Roman" w:hAnsi="Times New Roman"/>
-          <w:sz w:val="24"/>
-          <w:szCs w:val="24"/>
-          <w:lang w:eastAsia="pt-BR"/>
-        </w:rPr>
-      </w:pPr>
-    </w:p>
-    <w:p>
-      <w:pPr>
-        <w:rPr>
-          <w:rFonts w:ascii="Times New Roman" w:eastAsia="Times New Roman" w:hAnsi="Times New Roman"/>
-          <w:sz w:val="24"/>
-          <w:szCs w:val="24"/>
-          <w:lang w:eastAsia="pt-BR"/>
-        </w:rPr>
-      </w:pPr>
-    </w:p>
-    <w:p>
-      <w:pPr>
-        <w:rPr>
-          <w:rFonts w:ascii="Times New Roman" w:eastAsia="Times New Roman" w:hAnsi="Times New Roman"/>
-          <w:sz w:val="24"/>
-          <w:szCs w:val="24"/>
-          <w:lang w:eastAsia="pt-BR"/>
-        </w:rPr>
-      </w:pPr>
-    </w:p>
-    <w:p>
-      <w:pPr>
-        <w:rPr>
-          <w:rFonts w:ascii="Times New Roman" w:eastAsia="Times New Roman" w:hAnsi="Times New Roman"/>
-          <w:sz w:val="24"/>
-          <w:szCs w:val="24"/>
-          <w:lang w:eastAsia="pt-BR"/>
-        </w:rPr>
-      </w:pPr>
-    </w:p>
-    <w:p>
-      <w:pPr>
-        <w:rPr>
-          <w:rFonts w:ascii="Times New Roman" w:eastAsia="Times New Roman" w:hAnsi="Times New Roman"/>
-          <w:sz w:val="24"/>
-          <w:szCs w:val="24"/>
-          <w:lang w:eastAsia="pt-BR"/>
-        </w:rPr>
-      </w:pPr>
-    </w:p>
-    <w:p>
-      <w:pPr>
-        <w:rPr>
-          <w:rFonts w:ascii="Times New Roman" w:eastAsia="Times New Roman" w:hAnsi="Times New Roman"/>
-          <w:sz w:val="24"/>
-          <w:szCs w:val="24"/>
-          <w:lang w:eastAsia="pt-BR"/>
-        </w:rPr>
-      </w:pPr>
-    </w:p>
-    <w:p>
-      <w:pPr>
-        <w:rPr>
-          <w:rFonts w:ascii="Times New Roman" w:eastAsia="Times New Roman" w:hAnsi="Times New Roman"/>
-          <w:sz w:val="24"/>
-          <w:szCs w:val="24"/>
-          <w:lang w:eastAsia="pt-BR"/>
-        </w:rPr>
-      </w:pPr>
-    </w:p>
-    <w:p>
-      <w:pPr>
-        <w:rPr>
-          <w:rFonts w:ascii="Times New Roman" w:eastAsia="Times New Roman" w:hAnsi="Times New Roman"/>
-          <w:sz w:val="24"/>
-          <w:szCs w:val="24"/>
-          <w:lang w:eastAsia="pt-BR"/>
-        </w:rPr>
-      </w:pPr>
-    </w:p>
-    <w:p>
-      <w:pPr>
-        <w:rPr>
-          <w:rFonts w:ascii="Times New Roman" w:eastAsia="Times New Roman" w:hAnsi="Times New Roman"/>
-          <w:sz w:val="24"/>
-          <w:szCs w:val="24"/>
-          <w:lang w:eastAsia="pt-BR"/>
-        </w:rPr>
-      </w:pPr>
-    </w:p>
-    <w:p>
-      <w:pPr>
-        <w:rPr>
-          <w:rFonts w:ascii="Times New Roman" w:eastAsia="Times New Roman" w:hAnsi="Times New Roman"/>
-          <w:sz w:val="24"/>
-          <w:szCs w:val="24"/>
-          <w:lang w:eastAsia="pt-BR"/>
-        </w:rPr>
-      </w:pPr>
-    </w:p>
-    <w:p>
-      <w:pPr>
-        <w:rPr>
-          <w:rFonts w:ascii="Times New Roman" w:eastAsia="Times New Roman" w:hAnsi="Times New Roman"/>
-          <w:sz w:val="24"/>
-          <w:szCs w:val="24"/>
-          <w:lang w:eastAsia="pt-BR"/>
-        </w:rPr>
-      </w:pPr>
     </w:p>
     <w:p>
       <w:pPr>
@@ -12860,6 +12694,7 @@
       <w:bookmarkStart w:id="11" w:name="_Toc318361713"/>
       <w:bookmarkStart w:id="12" w:name="_Toc318447235"/>
       <w:r>
+        <w:lastRenderedPageBreak/>
         <w:t>REFERÊNCIAS</w:t>
       </w:r>
       <w:bookmarkEnd w:id="11"/>
@@ -13569,7 +13404,6 @@
           <w:sz w:val="24"/>
           <w:szCs w:val="30"/>
         </w:rPr>
-        <w:lastRenderedPageBreak/>
         <w:t>M</w:t>
       </w:r>
       <w:r>
@@ -15178,7 +15012,7 @@
           <w:rPr>
             <w:noProof/>
           </w:rPr>
-          <w:t>6</w:t>
+          <w:t>11</w:t>
         </w:r>
         <w:r>
           <w:fldChar w:fldCharType="end"/>
@@ -20737,7 +20571,7 @@
 </file>
 
 <file path=customXml/itemProps1.xml><?xml version="1.0" encoding="utf-8"?>
-<ds:datastoreItem xmlns:ds="http://schemas.openxmlformats.org/officeDocument/2006/customXml" ds:itemID="{18DD216D-71BD-4C78-9ABD-9A790B4A0663}">
+<ds:datastoreItem xmlns:ds="http://schemas.openxmlformats.org/officeDocument/2006/customXml" ds:itemID="{774FAD65-AA8E-4678-A397-19C8E5BEB475}">
   <ds:schemaRefs>
     <ds:schemaRef ds:uri="http://schemas.openxmlformats.org/officeDocument/2006/bibliography"/>
   </ds:schemaRefs>

</xml_diff>